<commit_message>
ready to build c1.4.2. build on 2024/03/12
</commit_message>
<xml_diff>
--- a/files/2024.02.27/第二、第三章第二次反馈 20240227/第三章内容反馈修改20240227.docx
+++ b/files/2024.02.27/第二、第三章第二次反馈 20240227/第三章内容反馈修改20240227.docx
@@ -1,6 +1,6 @@
 
 <file path=word/document.xml><?xml version="1.0" encoding="utf-8"?>
-<w:document xmlns:wpc="http://schemas.microsoft.com/office/word/2010/wordprocessingCanvas" xmlns:mc="http://schemas.openxmlformats.org/markup-compatibility/2006" xmlns:o="urn:schemas-microsoft-com:office:office" xmlns:r="http://schemas.openxmlformats.org/officeDocument/2006/relationships" xmlns:m="http://schemas.openxmlformats.org/officeDocument/2006/math" xmlns:v="urn:schemas-microsoft-com:vml" xmlns:wp14="http://schemas.microsoft.com/office/word/2010/wordprocessingDrawing" xmlns:wp="http://schemas.openxmlformats.org/drawingml/2006/wordprocessingDrawing" xmlns:w10="urn:schemas-microsoft-com:office:word" xmlns:w="http://schemas.openxmlformats.org/wordprocessingml/2006/main" xmlns:w14="http://schemas.microsoft.com/office/word/2010/wordml" xmlns:w15="http://schemas.microsoft.com/office/word/2012/wordml" xmlns:wpg="http://schemas.microsoft.com/office/word/2010/wordprocessingGroup" xmlns:wpi="http://schemas.microsoft.com/office/word/2010/wordprocessingInk" xmlns:wne="http://schemas.microsoft.com/office/word/2006/wordml" xmlns:wps="http://schemas.microsoft.com/office/word/2010/wordprocessingShape" mc:Ignorable="w14 w15 wp14">
+<w:document xmlns:wpc="http://schemas.microsoft.com/office/word/2010/wordprocessingCanvas" xmlns:cx="http://schemas.microsoft.com/office/drawing/2014/chartex" xmlns:cx1="http://schemas.microsoft.com/office/drawing/2015/9/8/chartex" xmlns:cx2="http://schemas.microsoft.com/office/drawing/2015/10/21/chartex" xmlns:cx3="http://schemas.microsoft.com/office/drawing/2016/5/9/chartex" xmlns:cx4="http://schemas.microsoft.com/office/drawing/2016/5/10/chartex" xmlns:cx5="http://schemas.microsoft.com/office/drawing/2016/5/11/chartex" xmlns:cx6="http://schemas.microsoft.com/office/drawing/2016/5/12/chartex" xmlns:cx7="http://schemas.microsoft.com/office/drawing/2016/5/13/chartex" xmlns:cx8="http://schemas.microsoft.com/office/drawing/2016/5/14/chartex" xmlns:mc="http://schemas.openxmlformats.org/markup-compatibility/2006" xmlns:aink="http://schemas.microsoft.com/office/drawing/2016/ink" xmlns:am3d="http://schemas.microsoft.com/office/drawing/2017/model3d" xmlns:o="urn:schemas-microsoft-com:office:office" xmlns:oel="http://schemas.microsoft.com/office/2019/extlst" xmlns:r="http://schemas.openxmlformats.org/officeDocument/2006/relationships" xmlns:m="http://schemas.openxmlformats.org/officeDocument/2006/math" xmlns:v="urn:schemas-microsoft-com:vml" xmlns:wp14="http://schemas.microsoft.com/office/word/2010/wordprocessingDrawing" xmlns:wp="http://schemas.openxmlformats.org/drawingml/2006/wordprocessingDrawing" xmlns:w10="urn:schemas-microsoft-com:office:word" xmlns:w="http://schemas.openxmlformats.org/wordprocessingml/2006/main" xmlns:w14="http://schemas.microsoft.com/office/word/2010/wordml" xmlns:w15="http://schemas.microsoft.com/office/word/2012/wordml" xmlns:w16cex="http://schemas.microsoft.com/office/word/2018/wordml/cex" xmlns:w16cid="http://schemas.microsoft.com/office/word/2016/wordml/cid" xmlns:w16="http://schemas.microsoft.com/office/word/2018/wordml" xmlns:w16sdtdh="http://schemas.microsoft.com/office/word/2020/wordml/sdtdatahash" xmlns:w16se="http://schemas.microsoft.com/office/word/2015/wordml/symex" xmlns:wpg="http://schemas.microsoft.com/office/word/2010/wordprocessingGroup" xmlns:wpi="http://schemas.microsoft.com/office/word/2010/wordprocessingInk" xmlns:wne="http://schemas.microsoft.com/office/word/2006/wordml" xmlns:wps="http://schemas.microsoft.com/office/word/2010/wordprocessingShape" mc:Ignorable="w14 w15 w16se w16cid w16 w16cex w16sdtdh wp14">
   <w:body>
     <w:p>
       <w:pPr>
@@ -223,7 +223,23 @@
           <w:rFonts w:hint="eastAsia"/>
           <w:highlight w:val="yellow"/>
         </w:rPr>
-        <w:t>{显示立绘WH</w:t>
+        <w:t>{</w:t>
+      </w:r>
+      <w:proofErr w:type="gramStart"/>
+      <w:r>
+        <w:rPr>
+          <w:rFonts w:hint="eastAsia"/>
+          <w:highlight w:val="yellow"/>
+        </w:rPr>
+        <w:t>显示立绘</w:t>
+      </w:r>
+      <w:proofErr w:type="gramEnd"/>
+      <w:r>
+        <w:rPr>
+          <w:rFonts w:hint="eastAsia"/>
+          <w:highlight w:val="yellow"/>
+        </w:rPr>
+        <w:t>WH</w:t>
       </w:r>
       <w:r>
         <w:rPr>
@@ -264,16 +280,36 @@
           <w:sz w:val="21"/>
           <w:szCs w:val="21"/>
         </w:rPr>
-        <w:t>一晃穿越</w:t>
-      </w:r>
-      <w:r>
-        <w:rPr>
-          <w:rFonts w:ascii="宋体" w:eastAsia="宋体" w:hAnsi="宋体" w:hint="eastAsia"/>
-          <w:color w:val="000000"/>
-          <w:sz w:val="21"/>
-          <w:szCs w:val="21"/>
-        </w:rPr>
-        <w:t>回这个</w:t>
+        <w:t>一晃</w:t>
+      </w:r>
+      <w:proofErr w:type="gramStart"/>
+      <w:r>
+        <w:rPr>
+          <w:rFonts w:ascii="宋体" w:eastAsia="宋体" w:hAnsi="宋体" w:hint="eastAsia"/>
+          <w:color w:val="000000"/>
+          <w:sz w:val="21"/>
+          <w:szCs w:val="21"/>
+        </w:rPr>
+        <w:t>穿越</w:t>
+      </w:r>
+      <w:r>
+        <w:rPr>
+          <w:rFonts w:ascii="宋体" w:eastAsia="宋体" w:hAnsi="宋体" w:hint="eastAsia"/>
+          <w:color w:val="000000"/>
+          <w:sz w:val="21"/>
+          <w:szCs w:val="21"/>
+        </w:rPr>
+        <w:t>回</w:t>
+      </w:r>
+      <w:proofErr w:type="gramEnd"/>
+      <w:r>
+        <w:rPr>
+          <w:rFonts w:ascii="宋体" w:eastAsia="宋体" w:hAnsi="宋体" w:hint="eastAsia"/>
+          <w:color w:val="000000"/>
+          <w:sz w:val="21"/>
+          <w:szCs w:val="21"/>
+        </w:rPr>
+        <w:t>这个</w:t>
       </w:r>
       <w:r>
         <w:rPr>
@@ -520,7 +556,29 @@
           <w:szCs w:val="21"/>
           <w:highlight w:val="yellow"/>
         </w:rPr>
-        <w:t>2人，后面的对话出来以后之前的人物可以消失一个，和序章一样</w:t>
+        <w:t>2人，后面的对话出来以后之前的人物可以消失一个，和</w:t>
+      </w:r>
+      <w:proofErr w:type="gramStart"/>
+      <w:r>
+        <w:rPr>
+          <w:rFonts w:ascii="宋体" w:eastAsia="宋体" w:hAnsi="宋体" w:hint="eastAsia"/>
+          <w:color w:val="000000"/>
+          <w:sz w:val="21"/>
+          <w:szCs w:val="21"/>
+          <w:highlight w:val="yellow"/>
+        </w:rPr>
+        <w:t>序章</w:t>
+      </w:r>
+      <w:proofErr w:type="gramEnd"/>
+      <w:r>
+        <w:rPr>
+          <w:rFonts w:ascii="宋体" w:eastAsia="宋体" w:hAnsi="宋体" w:hint="eastAsia"/>
+          <w:color w:val="000000"/>
+          <w:sz w:val="21"/>
+          <w:szCs w:val="21"/>
+          <w:highlight w:val="yellow"/>
+        </w:rPr>
+        <w:t>一样</w:t>
       </w:r>
       <w:r>
         <w:rPr>
@@ -669,7 +727,27 @@
           <w:sz w:val="21"/>
           <w:szCs w:val="21"/>
         </w:rPr>
-        <w:t>（郑辉和巧巧去哪儿了？）</w:t>
+        <w:t>（郑辉和巧</w:t>
+      </w:r>
+      <w:proofErr w:type="gramStart"/>
+      <w:r>
+        <w:rPr>
+          <w:rFonts w:ascii="宋体" w:eastAsia="宋体" w:hAnsi="宋体" w:hint="eastAsia"/>
+          <w:color w:val="000000"/>
+          <w:sz w:val="21"/>
+          <w:szCs w:val="21"/>
+        </w:rPr>
+        <w:t>巧</w:t>
+      </w:r>
+      <w:proofErr w:type="gramEnd"/>
+      <w:r>
+        <w:rPr>
+          <w:rFonts w:ascii="宋体" w:eastAsia="宋体" w:hAnsi="宋体" w:hint="eastAsia"/>
+          <w:color w:val="000000"/>
+          <w:sz w:val="21"/>
+          <w:szCs w:val="21"/>
+        </w:rPr>
+        <w:t>去哪儿了？）</w:t>
       </w:r>
       <w:r>
         <w:rPr>
@@ -999,7 +1077,27 @@
           <w:sz w:val="21"/>
           <w:szCs w:val="21"/>
         </w:rPr>
-        <w:t>（郑辉和巧巧都是社团部长，现在正在</w:t>
+        <w:t>（郑辉和巧</w:t>
+      </w:r>
+      <w:proofErr w:type="gramStart"/>
+      <w:r>
+        <w:rPr>
+          <w:rFonts w:ascii="宋体" w:eastAsia="宋体" w:hAnsi="宋体" w:hint="eastAsia"/>
+          <w:color w:val="000000"/>
+          <w:sz w:val="21"/>
+          <w:szCs w:val="21"/>
+        </w:rPr>
+        <w:t>巧</w:t>
+      </w:r>
+      <w:proofErr w:type="gramEnd"/>
+      <w:r>
+        <w:rPr>
+          <w:rFonts w:ascii="宋体" w:eastAsia="宋体" w:hAnsi="宋体" w:hint="eastAsia"/>
+          <w:color w:val="000000"/>
+          <w:sz w:val="21"/>
+          <w:szCs w:val="21"/>
+        </w:rPr>
+        <w:t>都是社团部长，现在正在</w:t>
       </w:r>
       <w:r>
         <w:rPr>
@@ -1307,8 +1405,17 @@
           <w:rFonts w:hint="eastAsia"/>
           <w:highlight w:val="yellow"/>
         </w:rPr>
-        <w:t>{显示立绘</w:t>
-      </w:r>
+        <w:t>{</w:t>
+      </w:r>
+      <w:proofErr w:type="gramStart"/>
+      <w:r>
+        <w:rPr>
+          <w:rFonts w:hint="eastAsia"/>
+          <w:highlight w:val="yellow"/>
+        </w:rPr>
+        <w:t>显示立绘</w:t>
+      </w:r>
+      <w:proofErr w:type="gramEnd"/>
       <w:r>
         <w:rPr>
           <w:highlight w:val="yellow"/>
@@ -1426,7 +1533,27 @@
           <w:sz w:val="21"/>
           <w:szCs w:val="21"/>
         </w:rPr>
-        <w:t>让王浩带你去逛逛吧。</w:t>
+        <w:t>让王</w:t>
+      </w:r>
+      <w:proofErr w:type="gramStart"/>
+      <w:r>
+        <w:rPr>
+          <w:rFonts w:ascii="宋体" w:eastAsia="宋体" w:hAnsi="宋体" w:hint="eastAsia"/>
+          <w:color w:val="000000"/>
+          <w:sz w:val="21"/>
+          <w:szCs w:val="21"/>
+        </w:rPr>
+        <w:t>浩</w:t>
+      </w:r>
+      <w:proofErr w:type="gramEnd"/>
+      <w:r>
+        <w:rPr>
+          <w:rFonts w:ascii="宋体" w:eastAsia="宋体" w:hAnsi="宋体" w:hint="eastAsia"/>
+          <w:color w:val="000000"/>
+          <w:sz w:val="21"/>
+          <w:szCs w:val="21"/>
+        </w:rPr>
+        <w:t>带你去逛逛吧。</w:t>
       </w:r>
       <w:r>
         <w:rPr>
@@ -1444,8 +1571,17 @@
           <w:rFonts w:hint="eastAsia"/>
           <w:highlight w:val="yellow"/>
         </w:rPr>
-        <w:t>{显示立绘</w:t>
-      </w:r>
+        <w:t>{</w:t>
+      </w:r>
+      <w:proofErr w:type="gramStart"/>
+      <w:r>
+        <w:rPr>
+          <w:rFonts w:hint="eastAsia"/>
+          <w:highlight w:val="yellow"/>
+        </w:rPr>
+        <w:t>显示立绘</w:t>
+      </w:r>
+      <w:proofErr w:type="gramEnd"/>
       <w:r>
         <w:rPr>
           <w:highlight w:val="yellow"/>
@@ -1536,8 +1672,17 @@
           <w:rFonts w:hint="eastAsia"/>
           <w:highlight w:val="yellow"/>
         </w:rPr>
-        <w:t>{显示立绘</w:t>
-      </w:r>
+        <w:t>{</w:t>
+      </w:r>
+      <w:proofErr w:type="gramStart"/>
+      <w:r>
+        <w:rPr>
+          <w:rFonts w:hint="eastAsia"/>
+          <w:highlight w:val="yellow"/>
+        </w:rPr>
+        <w:t>显示立绘</w:t>
+      </w:r>
+      <w:proofErr w:type="gramEnd"/>
       <w:r>
         <w:rPr>
           <w:highlight w:val="yellow"/>
@@ -1583,7 +1728,47 @@
           <w:sz w:val="21"/>
           <w:szCs w:val="21"/>
         </w:rPr>
-        <w:t>不行不行，刘洋你得过来帮我，我一个人</w:t>
+        <w:t>不行</w:t>
+      </w:r>
+      <w:proofErr w:type="gramStart"/>
+      <w:r>
+        <w:rPr>
+          <w:rFonts w:ascii="宋体" w:eastAsia="宋体" w:hAnsi="宋体" w:hint="eastAsia"/>
+          <w:color w:val="000000"/>
+          <w:sz w:val="21"/>
+          <w:szCs w:val="21"/>
+        </w:rPr>
+        <w:t>不行</w:t>
+      </w:r>
+      <w:proofErr w:type="gramEnd"/>
+      <w:r>
+        <w:rPr>
+          <w:rFonts w:ascii="宋体" w:eastAsia="宋体" w:hAnsi="宋体" w:hint="eastAsia"/>
+          <w:color w:val="000000"/>
+          <w:sz w:val="21"/>
+          <w:szCs w:val="21"/>
+        </w:rPr>
+        <w:t>，</w:t>
+      </w:r>
+      <w:proofErr w:type="gramStart"/>
+      <w:r>
+        <w:rPr>
+          <w:rFonts w:ascii="宋体" w:eastAsia="宋体" w:hAnsi="宋体" w:hint="eastAsia"/>
+          <w:color w:val="000000"/>
+          <w:sz w:val="21"/>
+          <w:szCs w:val="21"/>
+        </w:rPr>
+        <w:t>刘洋你得</w:t>
+      </w:r>
+      <w:proofErr w:type="gramEnd"/>
+      <w:r>
+        <w:rPr>
+          <w:rFonts w:ascii="宋体" w:eastAsia="宋体" w:hAnsi="宋体" w:hint="eastAsia"/>
+          <w:color w:val="000000"/>
+          <w:sz w:val="21"/>
+          <w:szCs w:val="21"/>
+        </w:rPr>
+        <w:t>过来帮我，我一个人</w:t>
       </w:r>
       <w:r>
         <w:rPr>
@@ -1620,8 +1805,17 @@
           <w:rFonts w:hint="eastAsia"/>
           <w:highlight w:val="yellow"/>
         </w:rPr>
-        <w:t>{显示立绘</w:t>
-      </w:r>
+        <w:t>{</w:t>
+      </w:r>
+      <w:proofErr w:type="gramStart"/>
+      <w:r>
+        <w:rPr>
+          <w:rFonts w:hint="eastAsia"/>
+          <w:highlight w:val="yellow"/>
+        </w:rPr>
+        <w:t>显示立绘</w:t>
+      </w:r>
+      <w:proofErr w:type="gramEnd"/>
       <w:r>
         <w:rPr>
           <w:highlight w:val="yellow"/>
@@ -1897,8 +2091,17 @@
           <w:rFonts w:hint="eastAsia"/>
           <w:highlight w:val="yellow"/>
         </w:rPr>
-        <w:t>{显示立绘</w:t>
-      </w:r>
+        <w:t>{</w:t>
+      </w:r>
+      <w:proofErr w:type="gramStart"/>
+      <w:r>
+        <w:rPr>
+          <w:rFonts w:hint="eastAsia"/>
+          <w:highlight w:val="yellow"/>
+        </w:rPr>
+        <w:t>显示立绘</w:t>
+      </w:r>
+      <w:proofErr w:type="gramEnd"/>
       <w:r>
         <w:rPr>
           <w:highlight w:val="yellow"/>
@@ -1982,23 +2185,27 @@
       <w:pPr>
         <w:rPr>
           <w:rFonts w:ascii="宋体" w:eastAsia="宋体" w:hAnsi="宋体"/>
+          <w:lang w:eastAsia="ja-JP"/>
         </w:rPr>
       </w:pPr>
       <w:r>
         <w:rPr>
           <w:rFonts w:ascii="宋体" w:eastAsia="宋体" w:hAnsi="宋体"/>
+          <w:lang w:eastAsia="ja-JP"/>
         </w:rPr>
         <w:t>#</w:t>
       </w:r>
       <w:r>
         <w:rPr>
           <w:rFonts w:ascii="宋体" w:eastAsia="宋体" w:hAnsi="宋体" w:hint="eastAsia"/>
+          <w:lang w:eastAsia="ja-JP"/>
         </w:rPr>
         <w:t>选择</w:t>
       </w:r>
       <w:r>
         <w:rPr>
           <w:rFonts w:ascii="宋体" w:eastAsia="宋体" w:hAnsi="宋体"/>
+          <w:lang w:eastAsia="ja-JP"/>
         </w:rPr>
         <w:t>2.</w:t>
       </w:r>
@@ -2013,18 +2220,21 @@
       <w:r>
         <w:rPr>
           <w:rFonts w:ascii="宋体" w:eastAsia="宋体" w:hAnsi="宋体" w:hint="eastAsia"/>
+          <w:lang w:eastAsia="ja-JP"/>
         </w:rPr>
         <w:t>我：</w:t>
       </w:r>
       <w:r>
         <w:rPr>
           <w:rFonts w:hint="eastAsia"/>
-        </w:rPr>
-        <w:t>"</w:t>
-      </w:r>
-      <w:r>
-        <w:rPr>
-          <w:rFonts w:ascii="宋体" w:eastAsia="宋体" w:hAnsi="宋体" w:hint="eastAsia"/>
+          <w:lang w:eastAsia="ja-JP"/>
+        </w:rPr>
+        <w:t>"</w:t>
+      </w:r>
+      <w:r>
+        <w:rPr>
+          <w:rFonts w:ascii="宋体" w:eastAsia="宋体" w:hAnsi="宋体" w:hint="eastAsia"/>
+          <w:lang w:eastAsia="ja-JP"/>
         </w:rPr>
         <w:t>不对，不对。</w:t>
       </w:r>
@@ -2361,8 +2571,17 @@
           <w:rFonts w:hint="eastAsia"/>
           <w:highlight w:val="yellow"/>
         </w:rPr>
-        <w:t>{显示立绘</w:t>
-      </w:r>
+        <w:t>{</w:t>
+      </w:r>
+      <w:proofErr w:type="gramStart"/>
+      <w:r>
+        <w:rPr>
+          <w:rFonts w:hint="eastAsia"/>
+          <w:highlight w:val="yellow"/>
+        </w:rPr>
+        <w:t>显示立绘</w:t>
+      </w:r>
+      <w:proofErr w:type="gramEnd"/>
       <w:r>
         <w:rPr>
           <w:highlight w:val="yellow"/>
@@ -2656,8 +2875,17 @@
           <w:rFonts w:hint="eastAsia"/>
           <w:highlight w:val="yellow"/>
         </w:rPr>
-        <w:t>{显示立绘</w:t>
-      </w:r>
+        <w:t>{</w:t>
+      </w:r>
+      <w:proofErr w:type="gramStart"/>
+      <w:r>
+        <w:rPr>
+          <w:rFonts w:hint="eastAsia"/>
+          <w:highlight w:val="yellow"/>
+        </w:rPr>
+        <w:t>显示立绘</w:t>
+      </w:r>
+      <w:proofErr w:type="gramEnd"/>
       <w:r>
         <w:rPr>
           <w:highlight w:val="yellow"/>
@@ -3597,19 +3825,29 @@
       </w:pPr>
     </w:p>
     <w:p>
-      <w:r>
+      <w:pPr>
+        <w:rPr>
+          <w:lang w:eastAsia="ja-JP"/>
+        </w:rPr>
+      </w:pPr>
+      <w:r>
+        <w:rPr>
+          <w:lang w:eastAsia="ja-JP"/>
+        </w:rPr>
         <w:t>#</w:t>
       </w:r>
       <w:r>
         <w:rPr>
           <w:rFonts w:hint="eastAsia"/>
           <w:highlight w:val="yellow"/>
+          <w:lang w:eastAsia="ja-JP"/>
         </w:rPr>
         <w:t>{显示立绘ZZ</w:t>
       </w:r>
       <w:r>
         <w:rPr>
           <w:highlight w:val="yellow"/>
+          <w:lang w:eastAsia="ja-JP"/>
         </w:rPr>
         <w:t>11</w:t>
       </w:r>
@@ -3617,6 +3855,7 @@
         <w:rPr>
           <w:rFonts w:hint="eastAsia"/>
           <w:highlight w:val="yellow"/>
+          <w:lang w:eastAsia="ja-JP"/>
         </w:rPr>
         <w:t>gx}</w:t>
       </w:r>
@@ -3786,7 +4025,17 @@
           <w:sz w:val="21"/>
           <w:szCs w:val="21"/>
         </w:rPr>
-        <w:t>我突然意识到刚才和智子说话时从敬</w:t>
+        <w:t>我突然意识到刚才和智子说话时从</w:t>
+      </w:r>
+      <w:proofErr w:type="gramStart"/>
+      <w:r>
+        <w:rPr>
+          <w:rFonts w:ascii="宋体" w:eastAsia="宋体" w:hAnsi="宋体" w:hint="eastAsia"/>
+          <w:color w:val="000000"/>
+          <w:sz w:val="21"/>
+          <w:szCs w:val="21"/>
+        </w:rPr>
+        <w:t>敬</w:t>
       </w:r>
       <w:r>
         <w:rPr>
@@ -3804,7 +4053,17 @@
           <w:sz w:val="21"/>
           <w:szCs w:val="21"/>
         </w:rPr>
-        <w:t>变成了简体，而她也丝毫没有介意，自然而然地开始用简体和我对话了</w:t>
+        <w:t>变成</w:t>
+      </w:r>
+      <w:proofErr w:type="gramEnd"/>
+      <w:r>
+        <w:rPr>
+          <w:rFonts w:ascii="宋体" w:eastAsia="宋体" w:hAnsi="宋体" w:hint="eastAsia"/>
+          <w:color w:val="000000"/>
+          <w:sz w:val="21"/>
+          <w:szCs w:val="21"/>
+        </w:rPr>
+        <w:t>了简体，而她也丝毫没有介意，自然而然地开始用简体和我对话了</w:t>
       </w:r>
       <w:r>
         <w:rPr>
@@ -3958,7 +4217,23 @@
           <w:rFonts w:hint="eastAsia"/>
           <w:highlight w:val="yellow"/>
         </w:rPr>
-        <w:t>{显示立绘WH</w:t>
+        <w:t>{</w:t>
+      </w:r>
+      <w:proofErr w:type="gramStart"/>
+      <w:r>
+        <w:rPr>
+          <w:rFonts w:hint="eastAsia"/>
+          <w:highlight w:val="yellow"/>
+        </w:rPr>
+        <w:t>显示立绘</w:t>
+      </w:r>
+      <w:proofErr w:type="gramEnd"/>
+      <w:r>
+        <w:rPr>
+          <w:rFonts w:hint="eastAsia"/>
+          <w:highlight w:val="yellow"/>
+        </w:rPr>
+        <w:t>WH</w:t>
       </w:r>
       <w:r>
         <w:rPr>
@@ -4003,7 +4278,27 @@
           <w:sz w:val="21"/>
           <w:szCs w:val="21"/>
         </w:rPr>
-        <w:t>我急忙摇摇头，低下头加快脚步向前走</w:t>
+        <w:t>我急忙摇摇头，低下</w:t>
+      </w:r>
+      <w:proofErr w:type="gramStart"/>
+      <w:r>
+        <w:rPr>
+          <w:rFonts w:ascii="宋体" w:eastAsia="宋体" w:hAnsi="宋体" w:hint="eastAsia"/>
+          <w:color w:val="000000"/>
+          <w:sz w:val="21"/>
+          <w:szCs w:val="21"/>
+        </w:rPr>
+        <w:t>头加快</w:t>
+      </w:r>
+      <w:proofErr w:type="gramEnd"/>
+      <w:r>
+        <w:rPr>
+          <w:rFonts w:ascii="宋体" w:eastAsia="宋体" w:hAnsi="宋体" w:hint="eastAsia"/>
+          <w:color w:val="000000"/>
+          <w:sz w:val="21"/>
+          <w:szCs w:val="21"/>
+        </w:rPr>
+        <w:t>脚步向前走</w:t>
       </w:r>
       <w:r>
         <w:rPr>
@@ -4200,8 +4495,17 @@
           <w:rFonts w:hint="eastAsia"/>
           <w:highlight w:val="yellow"/>
         </w:rPr>
-        <w:t>{显示立绘</w:t>
-      </w:r>
+        <w:t>{</w:t>
+      </w:r>
+      <w:proofErr w:type="gramStart"/>
+      <w:r>
+        <w:rPr>
+          <w:rFonts w:hint="eastAsia"/>
+          <w:highlight w:val="yellow"/>
+        </w:rPr>
+        <w:t>显示立绘</w:t>
+      </w:r>
+      <w:proofErr w:type="gramEnd"/>
       <w:r>
         <w:rPr>
           <w:highlight w:val="yellow"/>
@@ -4237,7 +4541,23 @@
           <w:rFonts w:ascii="Calibri" w:hAnsi="Calibri" w:hint="eastAsia"/>
           <w:highlight w:val="yellow"/>
         </w:rPr>
-        <w:t>（以下对话分成三段，其他人的立绘都消失）</w:t>
+        <w:t>（以下对话分成三段，其他人的</w:t>
+      </w:r>
+      <w:proofErr w:type="gramStart"/>
+      <w:r>
+        <w:rPr>
+          <w:rFonts w:ascii="Calibri" w:hAnsi="Calibri" w:hint="eastAsia"/>
+          <w:highlight w:val="yellow"/>
+        </w:rPr>
+        <w:t>立绘都</w:t>
+      </w:r>
+      <w:proofErr w:type="gramEnd"/>
+      <w:r>
+        <w:rPr>
+          <w:rFonts w:ascii="Calibri" w:hAnsi="Calibri" w:hint="eastAsia"/>
+          <w:highlight w:val="yellow"/>
+        </w:rPr>
+        <w:t>消失）</w:t>
       </w:r>
     </w:p>
     <w:p>
@@ -4283,8 +4603,19 @@
           <w:sz w:val="21"/>
           <w:szCs w:val="21"/>
         </w:rPr>
-        <w:t>的动漫社</w:t>
-      </w:r>
+        <w:t>的</w:t>
+      </w:r>
+      <w:proofErr w:type="gramStart"/>
+      <w:r>
+        <w:rPr>
+          <w:rFonts w:ascii="宋体" w:eastAsia="宋体" w:hAnsi="宋体" w:hint="eastAsia"/>
+          <w:color w:val="000000"/>
+          <w:sz w:val="21"/>
+          <w:szCs w:val="21"/>
+        </w:rPr>
+        <w:t>动漫社</w:t>
+      </w:r>
+      <w:proofErr w:type="gramEnd"/>
       <w:r>
         <w:rPr>
           <w:rFonts w:ascii="宋体" w:eastAsia="宋体" w:hAnsi="宋体" w:hint="eastAsia"/>
@@ -4416,8 +4747,17 @@
           <w:rFonts w:hint="eastAsia"/>
           <w:highlight w:val="yellow"/>
         </w:rPr>
-        <w:t>{显示立绘</w:t>
-      </w:r>
+        <w:t>{</w:t>
+      </w:r>
+      <w:proofErr w:type="gramStart"/>
+      <w:r>
+        <w:rPr>
+          <w:rFonts w:hint="eastAsia"/>
+          <w:highlight w:val="yellow"/>
+        </w:rPr>
+        <w:t>显示立绘</w:t>
+      </w:r>
+      <w:proofErr w:type="gramEnd"/>
       <w:r>
         <w:rPr>
           <w:highlight w:val="yellow"/>
@@ -4454,17 +4794,48 @@
           <w:sz w:val="21"/>
           <w:szCs w:val="21"/>
         </w:rPr>
-        <w:t>面对那些男生的调侃，巧巧并不搭理，还在专注</w:t>
-      </w:r>
-      <w:r>
-        <w:rPr>
-          <w:rFonts w:ascii="宋体" w:eastAsia="宋体" w:hAnsi="宋体" w:hint="eastAsia"/>
-          <w:color w:val="000000"/>
-          <w:sz w:val="21"/>
-          <w:szCs w:val="21"/>
-        </w:rPr>
-        <w:t>地宣传动漫社</w:t>
-      </w:r>
+        <w:t>面对那些男生的调侃，巧</w:t>
+      </w:r>
+      <w:proofErr w:type="gramStart"/>
+      <w:r>
+        <w:rPr>
+          <w:rFonts w:ascii="宋体" w:eastAsia="宋体" w:hAnsi="宋体" w:hint="eastAsia"/>
+          <w:color w:val="000000"/>
+          <w:sz w:val="21"/>
+          <w:szCs w:val="21"/>
+        </w:rPr>
+        <w:t>巧</w:t>
+      </w:r>
+      <w:proofErr w:type="gramEnd"/>
+      <w:r>
+        <w:rPr>
+          <w:rFonts w:ascii="宋体" w:eastAsia="宋体" w:hAnsi="宋体" w:hint="eastAsia"/>
+          <w:color w:val="000000"/>
+          <w:sz w:val="21"/>
+          <w:szCs w:val="21"/>
+        </w:rPr>
+        <w:t>并不搭理，还在专注</w:t>
+      </w:r>
+      <w:r>
+        <w:rPr>
+          <w:rFonts w:ascii="宋体" w:eastAsia="宋体" w:hAnsi="宋体" w:hint="eastAsia"/>
+          <w:color w:val="000000"/>
+          <w:sz w:val="21"/>
+          <w:szCs w:val="21"/>
+        </w:rPr>
+        <w:t>地宣传</w:t>
+      </w:r>
+      <w:proofErr w:type="gramStart"/>
+      <w:r>
+        <w:rPr>
+          <w:rFonts w:ascii="宋体" w:eastAsia="宋体" w:hAnsi="宋体" w:hint="eastAsia"/>
+          <w:color w:val="000000"/>
+          <w:sz w:val="21"/>
+          <w:szCs w:val="21"/>
+        </w:rPr>
+        <w:t>动漫社</w:t>
+      </w:r>
+      <w:proofErr w:type="gramEnd"/>
       <w:r>
         <w:rPr>
           <w:rFonts w:ascii="宋体" w:eastAsia="宋体" w:hAnsi="宋体" w:hint="eastAsia"/>
@@ -4495,7 +4866,23 @@
           <w:rFonts w:hint="eastAsia"/>
           <w:highlight w:val="yellow"/>
         </w:rPr>
-        <w:t>{显示立绘WH</w:t>
+        <w:t>{</w:t>
+      </w:r>
+      <w:proofErr w:type="gramStart"/>
+      <w:r>
+        <w:rPr>
+          <w:rFonts w:hint="eastAsia"/>
+          <w:highlight w:val="yellow"/>
+        </w:rPr>
+        <w:t>显示立绘</w:t>
+      </w:r>
+      <w:proofErr w:type="gramEnd"/>
+      <w:r>
+        <w:rPr>
+          <w:rFonts w:hint="eastAsia"/>
+          <w:highlight w:val="yellow"/>
+        </w:rPr>
+        <w:t>WH</w:t>
       </w:r>
       <w:r>
         <w:rPr>
@@ -4530,8 +4917,19 @@
           <w:sz w:val="21"/>
           <w:szCs w:val="21"/>
         </w:rPr>
-        <w:t>看到巧巧</w:t>
-      </w:r>
+        <w:t>看到巧</w:t>
+      </w:r>
+      <w:proofErr w:type="gramStart"/>
+      <w:r>
+        <w:rPr>
+          <w:rFonts w:ascii="宋体" w:eastAsia="宋体" w:hAnsi="宋体" w:hint="eastAsia"/>
+          <w:color w:val="000000"/>
+          <w:sz w:val="21"/>
+          <w:szCs w:val="21"/>
+        </w:rPr>
+        <w:t>巧</w:t>
+      </w:r>
+      <w:proofErr w:type="gramEnd"/>
       <w:r>
         <w:rPr>
           <w:rFonts w:ascii="宋体" w:eastAsia="宋体" w:hAnsi="宋体" w:hint="eastAsia"/>
@@ -4615,7 +5013,27 @@
           <w:sz w:val="21"/>
           <w:szCs w:val="21"/>
         </w:rPr>
-        <w:t>这时，巧巧突然看到了智子，</w:t>
+        <w:t>这时，巧</w:t>
+      </w:r>
+      <w:proofErr w:type="gramStart"/>
+      <w:r>
+        <w:rPr>
+          <w:rFonts w:ascii="宋体" w:eastAsia="宋体" w:hAnsi="宋体" w:hint="eastAsia"/>
+          <w:color w:val="000000"/>
+          <w:sz w:val="21"/>
+          <w:szCs w:val="21"/>
+        </w:rPr>
+        <w:t>巧</w:t>
+      </w:r>
+      <w:proofErr w:type="gramEnd"/>
+      <w:r>
+        <w:rPr>
+          <w:rFonts w:ascii="宋体" w:eastAsia="宋体" w:hAnsi="宋体" w:hint="eastAsia"/>
+          <w:color w:val="000000"/>
+          <w:sz w:val="21"/>
+          <w:szCs w:val="21"/>
+        </w:rPr>
+        <w:t>突然看到了智子，</w:t>
       </w:r>
       <w:r>
         <w:rPr>
@@ -4673,7 +5091,39 @@
           <w:rFonts w:ascii="Calibri" w:hAnsi="Calibri" w:hint="eastAsia"/>
           <w:highlight w:val="yellow"/>
         </w:rPr>
-        <w:t>王浩的立绘消失，这里也是默认最多两个立绘同时出现</w:t>
+        <w:t>王浩</w:t>
+      </w:r>
+      <w:proofErr w:type="gramStart"/>
+      <w:r>
+        <w:rPr>
+          <w:rFonts w:ascii="Calibri" w:hAnsi="Calibri" w:hint="eastAsia"/>
+          <w:highlight w:val="yellow"/>
+        </w:rPr>
+        <w:t>的立绘消失</w:t>
+      </w:r>
+      <w:proofErr w:type="gramEnd"/>
+      <w:r>
+        <w:rPr>
+          <w:rFonts w:ascii="Calibri" w:hAnsi="Calibri" w:hint="eastAsia"/>
+          <w:highlight w:val="yellow"/>
+        </w:rPr>
+        <w:t>，这里也是默认最多两个</w:t>
+      </w:r>
+      <w:proofErr w:type="gramStart"/>
+      <w:r>
+        <w:rPr>
+          <w:rFonts w:ascii="Calibri" w:hAnsi="Calibri" w:hint="eastAsia"/>
+          <w:highlight w:val="yellow"/>
+        </w:rPr>
+        <w:t>立绘同时</w:t>
+      </w:r>
+      <w:proofErr w:type="gramEnd"/>
+      <w:r>
+        <w:rPr>
+          <w:rFonts w:ascii="Calibri" w:hAnsi="Calibri" w:hint="eastAsia"/>
+          <w:highlight w:val="yellow"/>
+        </w:rPr>
+        <w:t>出现</w:t>
       </w:r>
       <w:r>
         <w:rPr>
@@ -4692,8 +5142,17 @@
           <w:rFonts w:hint="eastAsia"/>
           <w:highlight w:val="yellow"/>
         </w:rPr>
-        <w:t>{显示立绘</w:t>
-      </w:r>
+        <w:t>{</w:t>
+      </w:r>
+      <w:proofErr w:type="gramStart"/>
+      <w:r>
+        <w:rPr>
+          <w:rFonts w:hint="eastAsia"/>
+          <w:highlight w:val="yellow"/>
+        </w:rPr>
+        <w:t>显示立绘</w:t>
+      </w:r>
+      <w:proofErr w:type="gramEnd"/>
       <w:r>
         <w:rPr>
           <w:highlight w:val="yellow"/>
@@ -4793,7 +5252,23 @@
           <w:rFonts w:hint="eastAsia"/>
           <w:highlight w:val="yellow"/>
         </w:rPr>
-        <w:t>{显示立绘ZZ</w:t>
+        <w:t>{</w:t>
+      </w:r>
+      <w:proofErr w:type="gramStart"/>
+      <w:r>
+        <w:rPr>
+          <w:rFonts w:hint="eastAsia"/>
+          <w:highlight w:val="yellow"/>
+        </w:rPr>
+        <w:t>显示立绘</w:t>
+      </w:r>
+      <w:proofErr w:type="gramEnd"/>
+      <w:r>
+        <w:rPr>
+          <w:rFonts w:hint="eastAsia"/>
+          <w:highlight w:val="yellow"/>
+        </w:rPr>
+        <w:t>ZZ</w:t>
       </w:r>
       <w:r>
         <w:rPr>
@@ -4981,7 +5456,27 @@
           <w:sz w:val="21"/>
           <w:szCs w:val="21"/>
         </w:rPr>
-        <w:t>袁巧巧一提到动漫的话题，兴致就很高</w:t>
+        <w:t>袁巧巧</w:t>
+      </w:r>
+      <w:proofErr w:type="gramStart"/>
+      <w:r>
+        <w:rPr>
+          <w:rFonts w:ascii="宋体" w:eastAsia="宋体" w:hAnsi="宋体" w:hint="eastAsia"/>
+          <w:color w:val="000000"/>
+          <w:sz w:val="21"/>
+          <w:szCs w:val="21"/>
+        </w:rPr>
+        <w:t>一提到动漫的</w:t>
+      </w:r>
+      <w:proofErr w:type="gramEnd"/>
+      <w:r>
+        <w:rPr>
+          <w:rFonts w:ascii="宋体" w:eastAsia="宋体" w:hAnsi="宋体" w:hint="eastAsia"/>
+          <w:color w:val="000000"/>
+          <w:sz w:val="21"/>
+          <w:szCs w:val="21"/>
+        </w:rPr>
+        <w:t>话题，兴致就很高</w:t>
       </w:r>
       <w:r>
         <w:rPr>
@@ -5008,7 +5503,23 @@
           <w:rFonts w:hint="eastAsia"/>
           <w:highlight w:val="yellow"/>
         </w:rPr>
-        <w:t>{显示立绘ZZ</w:t>
+        <w:t>{</w:t>
+      </w:r>
+      <w:proofErr w:type="gramStart"/>
+      <w:r>
+        <w:rPr>
+          <w:rFonts w:hint="eastAsia"/>
+          <w:highlight w:val="yellow"/>
+        </w:rPr>
+        <w:t>显示立绘</w:t>
+      </w:r>
+      <w:proofErr w:type="gramEnd"/>
+      <w:r>
+        <w:rPr>
+          <w:rFonts w:hint="eastAsia"/>
+          <w:highlight w:val="yellow"/>
+        </w:rPr>
+        <w:t>ZZ</w:t>
       </w:r>
       <w:r>
         <w:rPr>
@@ -5188,7 +5699,27 @@
           <w:sz w:val="21"/>
           <w:szCs w:val="21"/>
         </w:rPr>
-        <w:t>，巧巧你才</w:t>
+        <w:t>，巧</w:t>
+      </w:r>
+      <w:proofErr w:type="gramStart"/>
+      <w:r>
+        <w:rPr>
+          <w:rFonts w:ascii="宋体" w:eastAsia="宋体" w:hAnsi="宋体" w:hint="eastAsia"/>
+          <w:color w:val="000000"/>
+          <w:sz w:val="21"/>
+          <w:szCs w:val="21"/>
+        </w:rPr>
+        <w:t>巧</w:t>
+      </w:r>
+      <w:proofErr w:type="gramEnd"/>
+      <w:r>
+        <w:rPr>
+          <w:rFonts w:ascii="宋体" w:eastAsia="宋体" w:hAnsi="宋体" w:hint="eastAsia"/>
+          <w:color w:val="000000"/>
+          <w:sz w:val="21"/>
+          <w:szCs w:val="21"/>
+        </w:rPr>
+        <w:t>你才</w:t>
       </w:r>
       <w:r>
         <w:rPr>
@@ -5233,8 +5764,17 @@
           <w:rFonts w:hint="eastAsia"/>
           <w:highlight w:val="yellow"/>
         </w:rPr>
-        <w:t>{显示立绘</w:t>
-      </w:r>
+        <w:t>{</w:t>
+      </w:r>
+      <w:proofErr w:type="gramStart"/>
+      <w:r>
+        <w:rPr>
+          <w:rFonts w:hint="eastAsia"/>
+          <w:highlight w:val="yellow"/>
+        </w:rPr>
+        <w:t>显示立绘</w:t>
+      </w:r>
+      <w:proofErr w:type="gramEnd"/>
       <w:r>
         <w:rPr>
           <w:highlight w:val="yellow"/>
@@ -5286,7 +5826,27 @@
           <w:sz w:val="21"/>
           <w:szCs w:val="21"/>
         </w:rPr>
-        <w:t>哈哈哈，我听</w:t>
+        <w:t>哈哈</w:t>
+      </w:r>
+      <w:proofErr w:type="gramStart"/>
+      <w:r>
+        <w:rPr>
+          <w:rFonts w:ascii="宋体" w:eastAsia="宋体" w:hAnsi="宋体" w:hint="eastAsia"/>
+          <w:color w:val="000000"/>
+          <w:sz w:val="21"/>
+          <w:szCs w:val="21"/>
+        </w:rPr>
+        <w:t>哈</w:t>
+      </w:r>
+      <w:proofErr w:type="gramEnd"/>
+      <w:r>
+        <w:rPr>
+          <w:rFonts w:ascii="宋体" w:eastAsia="宋体" w:hAnsi="宋体" w:hint="eastAsia"/>
+          <w:color w:val="000000"/>
+          <w:sz w:val="21"/>
+          <w:szCs w:val="21"/>
+        </w:rPr>
+        <w:t>，我听</w:t>
       </w:r>
       <w:r>
         <w:rPr>
@@ -5297,14 +5857,25 @@
         </w:rPr>
         <w:t>懂了</w:t>
       </w:r>
-      <w:r>
-        <w:rPr>
-          <w:rFonts w:ascii="宋体" w:eastAsia="宋体" w:hAnsi="宋体" w:hint="eastAsia"/>
-          <w:color w:val="000000"/>
-          <w:sz w:val="21"/>
-          <w:szCs w:val="21"/>
-        </w:rPr>
-        <w:t>卡哇伊。谢谢你呀！</w:t>
+      <w:proofErr w:type="gramStart"/>
+      <w:r>
+        <w:rPr>
+          <w:rFonts w:ascii="宋体" w:eastAsia="宋体" w:hAnsi="宋体" w:hint="eastAsia"/>
+          <w:color w:val="000000"/>
+          <w:sz w:val="21"/>
+          <w:szCs w:val="21"/>
+        </w:rPr>
+        <w:t>卡哇伊</w:t>
+      </w:r>
+      <w:proofErr w:type="gramEnd"/>
+      <w:r>
+        <w:rPr>
+          <w:rFonts w:ascii="宋体" w:eastAsia="宋体" w:hAnsi="宋体" w:hint="eastAsia"/>
+          <w:color w:val="000000"/>
+          <w:sz w:val="21"/>
+          <w:szCs w:val="21"/>
+        </w:rPr>
+        <w:t>。谢谢你呀！</w:t>
       </w:r>
       <w:r>
         <w:rPr>
@@ -5395,7 +5966,23 @@
           <w:rFonts w:hint="eastAsia"/>
           <w:highlight w:val="yellow"/>
         </w:rPr>
-        <w:t>{显示立绘WH</w:t>
+        <w:t>{</w:t>
+      </w:r>
+      <w:proofErr w:type="gramStart"/>
+      <w:r>
+        <w:rPr>
+          <w:rFonts w:hint="eastAsia"/>
+          <w:highlight w:val="yellow"/>
+        </w:rPr>
+        <w:t>显示立绘</w:t>
+      </w:r>
+      <w:proofErr w:type="gramEnd"/>
+      <w:r>
+        <w:rPr>
+          <w:rFonts w:hint="eastAsia"/>
+          <w:highlight w:val="yellow"/>
+        </w:rPr>
+        <w:t>WH</w:t>
       </w:r>
       <w:r>
         <w:rPr>
@@ -5472,6 +6059,7 @@
         </w:rPr>
         <w:t>台子上的图都是</w:t>
       </w:r>
+      <w:proofErr w:type="gramStart"/>
       <w:r>
         <w:rPr>
           <w:rFonts w:ascii="宋体" w:eastAsia="宋体" w:hAnsi="宋体" w:hint="eastAsia"/>
@@ -5490,6 +6078,7 @@
         </w:rPr>
         <w:t>人物</w:t>
       </w:r>
+      <w:proofErr w:type="gramEnd"/>
       <w:r>
         <w:rPr>
           <w:rFonts w:ascii="宋体" w:eastAsia="宋体" w:hAnsi="宋体" w:hint="eastAsia"/>
@@ -5697,8 +6286,17 @@
           <w:rFonts w:hint="eastAsia"/>
           <w:highlight w:val="yellow"/>
         </w:rPr>
-        <w:t>{显示立绘</w:t>
-      </w:r>
+        <w:t>{</w:t>
+      </w:r>
+      <w:proofErr w:type="gramStart"/>
+      <w:r>
+        <w:rPr>
+          <w:rFonts w:hint="eastAsia"/>
+          <w:highlight w:val="yellow"/>
+        </w:rPr>
+        <w:t>显示立绘</w:t>
+      </w:r>
+      <w:proofErr w:type="gramEnd"/>
       <w:r>
         <w:rPr>
           <w:highlight w:val="yellow"/>
@@ -5767,7 +6365,23 @@
           <w:rFonts w:hint="eastAsia"/>
           <w:highlight w:val="yellow"/>
         </w:rPr>
-        <w:t>{显示立绘WH</w:t>
+        <w:t>{</w:t>
+      </w:r>
+      <w:proofErr w:type="gramStart"/>
+      <w:r>
+        <w:rPr>
+          <w:rFonts w:hint="eastAsia"/>
+          <w:highlight w:val="yellow"/>
+        </w:rPr>
+        <w:t>显示立绘</w:t>
+      </w:r>
+      <w:proofErr w:type="gramEnd"/>
+      <w:r>
+        <w:rPr>
+          <w:rFonts w:hint="eastAsia"/>
+          <w:highlight w:val="yellow"/>
+        </w:rPr>
+        <w:t>WH</w:t>
       </w:r>
       <w:r>
         <w:rPr>
@@ -5811,7 +6425,37 @@
           <w:sz w:val="21"/>
           <w:szCs w:val="21"/>
         </w:rPr>
-        <w:t>巧巧的眼睛却</w:t>
+        <w:t>巧</w:t>
+      </w:r>
+      <w:proofErr w:type="gramStart"/>
+      <w:r>
+        <w:rPr>
+          <w:rFonts w:ascii="宋体" w:eastAsia="宋体" w:hAnsi="宋体" w:hint="eastAsia"/>
+          <w:color w:val="000000"/>
+          <w:sz w:val="21"/>
+          <w:szCs w:val="21"/>
+        </w:rPr>
+        <w:t>巧</w:t>
+      </w:r>
+      <w:proofErr w:type="gramEnd"/>
+      <w:r>
+        <w:rPr>
+          <w:rFonts w:ascii="宋体" w:eastAsia="宋体" w:hAnsi="宋体" w:hint="eastAsia"/>
+          <w:color w:val="000000"/>
+          <w:sz w:val="21"/>
+          <w:szCs w:val="21"/>
+        </w:rPr>
+        <w:t>的</w:t>
+      </w:r>
+      <w:proofErr w:type="gramStart"/>
+      <w:r>
+        <w:rPr>
+          <w:rFonts w:ascii="宋体" w:eastAsia="宋体" w:hAnsi="宋体" w:hint="eastAsia"/>
+          <w:color w:val="000000"/>
+          <w:sz w:val="21"/>
+          <w:szCs w:val="21"/>
+        </w:rPr>
+        <w:t>眼睛却</w:t>
       </w:r>
       <w:r>
         <w:rPr>
@@ -5822,6 +6466,7 @@
         </w:rPr>
         <w:t>瞟向</w:t>
       </w:r>
+      <w:proofErr w:type="gramEnd"/>
       <w:r>
         <w:rPr>
           <w:rFonts w:ascii="宋体" w:eastAsia="宋体" w:hAnsi="宋体" w:hint="eastAsia"/>
@@ -5896,7 +6541,23 @@
           <w:rFonts w:hint="eastAsia"/>
           <w:highlight w:val="yellow"/>
         </w:rPr>
-        <w:t>{显示立绘ZZ</w:t>
+        <w:t>{</w:t>
+      </w:r>
+      <w:proofErr w:type="gramStart"/>
+      <w:r>
+        <w:rPr>
+          <w:rFonts w:hint="eastAsia"/>
+          <w:highlight w:val="yellow"/>
+        </w:rPr>
+        <w:t>显示立绘</w:t>
+      </w:r>
+      <w:proofErr w:type="gramEnd"/>
+      <w:r>
+        <w:rPr>
+          <w:rFonts w:hint="eastAsia"/>
+          <w:highlight w:val="yellow"/>
+        </w:rPr>
+        <w:t>ZZ</w:t>
       </w:r>
       <w:r>
         <w:rPr>
@@ -5969,8 +6630,17 @@
           <w:rFonts w:hint="eastAsia"/>
           <w:highlight w:val="yellow"/>
         </w:rPr>
-        <w:t>{显示立绘</w:t>
-      </w:r>
+        <w:t>{</w:t>
+      </w:r>
+      <w:proofErr w:type="gramStart"/>
+      <w:r>
+        <w:rPr>
+          <w:rFonts w:hint="eastAsia"/>
+          <w:highlight w:val="yellow"/>
+        </w:rPr>
+        <w:t>显示立绘</w:t>
+      </w:r>
+      <w:proofErr w:type="gramEnd"/>
       <w:r>
         <w:rPr>
           <w:highlight w:val="yellow"/>
@@ -6154,7 +6824,7 @@
       <w:commentRangeEnd w:id="2"/>
       <w:r>
         <w:rPr>
-          <w:rStyle w:val="a6"/>
+          <w:rStyle w:val="CommentReference"/>
         </w:rPr>
         <w:commentReference w:id="2"/>
       </w:r>
@@ -6343,8 +7013,17 @@
           <w:rFonts w:hint="eastAsia"/>
           <w:highlight w:val="yellow"/>
         </w:rPr>
-        <w:t>{显示立绘</w:t>
-      </w:r>
+        <w:t>{</w:t>
+      </w:r>
+      <w:proofErr w:type="gramStart"/>
+      <w:r>
+        <w:rPr>
+          <w:rFonts w:hint="eastAsia"/>
+          <w:highlight w:val="yellow"/>
+        </w:rPr>
+        <w:t>显示立绘</w:t>
+      </w:r>
+      <w:proofErr w:type="gramEnd"/>
       <w:r>
         <w:rPr>
           <w:highlight w:val="yellow"/>
@@ -6482,7 +7161,27 @@
           <w:sz w:val="21"/>
           <w:szCs w:val="21"/>
         </w:rPr>
-        <w:t>虽然感觉有些不好意思，但是巧巧确实画的不错，还是真心夸赞吧。</w:t>
+        <w:t>虽然感觉有些不好意思，但是巧</w:t>
+      </w:r>
+      <w:proofErr w:type="gramStart"/>
+      <w:r>
+        <w:rPr>
+          <w:rFonts w:ascii="MS PMincho" w:eastAsiaTheme="minorEastAsia" w:hAnsi="MS PMincho" w:hint="eastAsia"/>
+          <w:color w:val="000000"/>
+          <w:sz w:val="21"/>
+          <w:szCs w:val="21"/>
+        </w:rPr>
+        <w:t>巧</w:t>
+      </w:r>
+      <w:proofErr w:type="gramEnd"/>
+      <w:r>
+        <w:rPr>
+          <w:rFonts w:ascii="MS PMincho" w:eastAsiaTheme="minorEastAsia" w:hAnsi="MS PMincho" w:hint="eastAsia"/>
+          <w:color w:val="000000"/>
+          <w:sz w:val="21"/>
+          <w:szCs w:val="21"/>
+        </w:rPr>
+        <w:t>确实画的不错，还是真心夸赞吧。</w:t>
       </w:r>
       <w:r>
         <w:rPr>
@@ -6745,7 +7444,27 @@
           <w:sz w:val="21"/>
           <w:szCs w:val="21"/>
         </w:rPr>
-        <w:t>我本意是说巧巧的画，没想到一语双关</w:t>
+        <w:t>我本意是说巧</w:t>
+      </w:r>
+      <w:proofErr w:type="gramStart"/>
+      <w:r>
+        <w:rPr>
+          <w:rFonts w:ascii="宋体" w:eastAsia="宋体" w:hAnsi="宋体" w:hint="eastAsia"/>
+          <w:color w:val="000000"/>
+          <w:sz w:val="21"/>
+          <w:szCs w:val="21"/>
+        </w:rPr>
+        <w:t>巧</w:t>
+      </w:r>
+      <w:proofErr w:type="gramEnd"/>
+      <w:r>
+        <w:rPr>
+          <w:rFonts w:ascii="宋体" w:eastAsia="宋体" w:hAnsi="宋体" w:hint="eastAsia"/>
+          <w:color w:val="000000"/>
+          <w:sz w:val="21"/>
+          <w:szCs w:val="21"/>
+        </w:rPr>
+        <w:t>的画，没想到一语双关</w:t>
       </w:r>
       <w:r>
         <w:rPr>
@@ -6777,8 +7496,17 @@
           <w:rFonts w:hint="eastAsia"/>
           <w:highlight w:val="yellow"/>
         </w:rPr>
-        <w:t>{显示立绘</w:t>
-      </w:r>
+        <w:t>{</w:t>
+      </w:r>
+      <w:proofErr w:type="gramStart"/>
+      <w:r>
+        <w:rPr>
+          <w:rFonts w:hint="eastAsia"/>
+          <w:highlight w:val="yellow"/>
+        </w:rPr>
+        <w:t>显示立绘</w:t>
+      </w:r>
+      <w:proofErr w:type="gramEnd"/>
       <w:r>
         <w:rPr>
           <w:highlight w:val="yellow"/>
@@ -6894,8 +7622,17 @@
           <w:rFonts w:hint="eastAsia"/>
           <w:highlight w:val="yellow"/>
         </w:rPr>
-        <w:t>{显示立绘</w:t>
-      </w:r>
+        <w:t>{</w:t>
+      </w:r>
+      <w:proofErr w:type="gramStart"/>
+      <w:r>
+        <w:rPr>
+          <w:rFonts w:hint="eastAsia"/>
+          <w:highlight w:val="yellow"/>
+        </w:rPr>
+        <w:t>显示立绘</w:t>
+      </w:r>
+      <w:proofErr w:type="gramEnd"/>
       <w:r>
         <w:rPr>
           <w:highlight w:val="yellow"/>
@@ -6992,8 +7729,17 @@
           <w:rFonts w:hint="eastAsia"/>
           <w:highlight w:val="yellow"/>
         </w:rPr>
-        <w:t>{显示立绘</w:t>
-      </w:r>
+        <w:t>{</w:t>
+      </w:r>
+      <w:proofErr w:type="gramStart"/>
+      <w:r>
+        <w:rPr>
+          <w:rFonts w:hint="eastAsia"/>
+          <w:highlight w:val="yellow"/>
+        </w:rPr>
+        <w:t>显示立绘</w:t>
+      </w:r>
+      <w:proofErr w:type="gramEnd"/>
       <w:r>
         <w:rPr>
           <w:highlight w:val="yellow"/>
@@ -7099,7 +7845,17 @@
           <w:sz w:val="21"/>
           <w:szCs w:val="21"/>
         </w:rPr>
-        <w:t>，就送给你做</w:t>
+        <w:t>，就送给你</w:t>
+      </w:r>
+      <w:proofErr w:type="gramStart"/>
+      <w:r>
+        <w:rPr>
+          <w:rFonts w:ascii="宋体" w:eastAsia="宋体" w:hAnsi="宋体" w:hint="eastAsia"/>
+          <w:color w:val="000000"/>
+          <w:sz w:val="21"/>
+          <w:szCs w:val="21"/>
+        </w:rPr>
+        <w:t>做</w:t>
       </w:r>
       <w:r>
         <w:rPr>
@@ -7110,6 +7866,7 @@
         </w:rPr>
         <w:t>为</w:t>
       </w:r>
+      <w:proofErr w:type="gramEnd"/>
       <w:r>
         <w:rPr>
           <w:rFonts w:ascii="宋体" w:eastAsia="宋体" w:hAnsi="宋体" w:hint="eastAsia"/>
@@ -7179,7 +7936,47 @@
           <w:sz w:val="21"/>
           <w:szCs w:val="21"/>
         </w:rPr>
-        <w:t>巧巧鬼灵精怪地冲我眨眨眼。</w:t>
+        <w:t>巧</w:t>
+      </w:r>
+      <w:proofErr w:type="gramStart"/>
+      <w:r>
+        <w:rPr>
+          <w:rFonts w:ascii="宋体" w:eastAsia="宋体" w:hAnsi="宋体" w:hint="eastAsia"/>
+          <w:color w:val="000000"/>
+          <w:sz w:val="21"/>
+          <w:szCs w:val="21"/>
+        </w:rPr>
+        <w:t>巧</w:t>
+      </w:r>
+      <w:proofErr w:type="gramEnd"/>
+      <w:r>
+        <w:rPr>
+          <w:rFonts w:ascii="宋体" w:eastAsia="宋体" w:hAnsi="宋体" w:hint="eastAsia"/>
+          <w:color w:val="000000"/>
+          <w:sz w:val="21"/>
+          <w:szCs w:val="21"/>
+        </w:rPr>
+        <w:t>鬼灵精怪地冲我</w:t>
+      </w:r>
+      <w:proofErr w:type="gramStart"/>
+      <w:r>
+        <w:rPr>
+          <w:rFonts w:ascii="宋体" w:eastAsia="宋体" w:hAnsi="宋体" w:hint="eastAsia"/>
+          <w:color w:val="000000"/>
+          <w:sz w:val="21"/>
+          <w:szCs w:val="21"/>
+        </w:rPr>
+        <w:t>眨</w:t>
+      </w:r>
+      <w:proofErr w:type="gramEnd"/>
+      <w:r>
+        <w:rPr>
+          <w:rFonts w:ascii="宋体" w:eastAsia="宋体" w:hAnsi="宋体" w:hint="eastAsia"/>
+          <w:color w:val="000000"/>
+          <w:sz w:val="21"/>
+          <w:szCs w:val="21"/>
+        </w:rPr>
+        <w:t>眨眼。</w:t>
       </w:r>
       <w:r>
         <w:rPr>
@@ -7202,7 +7999,23 @@
           <w:rFonts w:hint="eastAsia"/>
           <w:highlight w:val="yellow"/>
         </w:rPr>
-        <w:t>{显示立绘ZZ</w:t>
+        <w:t>{</w:t>
+      </w:r>
+      <w:proofErr w:type="gramStart"/>
+      <w:r>
+        <w:rPr>
+          <w:rFonts w:hint="eastAsia"/>
+          <w:highlight w:val="yellow"/>
+        </w:rPr>
+        <w:t>显示立绘</w:t>
+      </w:r>
+      <w:proofErr w:type="gramEnd"/>
+      <w:r>
+        <w:rPr>
+          <w:rFonts w:hint="eastAsia"/>
+          <w:highlight w:val="yellow"/>
+        </w:rPr>
+        <w:t>ZZ</w:t>
       </w:r>
       <w:r>
         <w:rPr>
@@ -7871,7 +8684,23 @@
           <w:rFonts w:hint="eastAsia"/>
           <w:highlight w:val="yellow"/>
         </w:rPr>
-        <w:t>{显示立绘QQ</w:t>
+        <w:t>{</w:t>
+      </w:r>
+      <w:proofErr w:type="gramStart"/>
+      <w:r>
+        <w:rPr>
+          <w:rFonts w:hint="eastAsia"/>
+          <w:highlight w:val="yellow"/>
+        </w:rPr>
+        <w:t>显示立绘</w:t>
+      </w:r>
+      <w:proofErr w:type="gramEnd"/>
+      <w:r>
+        <w:rPr>
+          <w:rFonts w:hint="eastAsia"/>
+          <w:highlight w:val="yellow"/>
+        </w:rPr>
+        <w:t>QQ</w:t>
       </w:r>
       <w:r>
         <w:rPr>
@@ -7987,7 +8816,17 @@
           <w:sz w:val="21"/>
           <w:szCs w:val="21"/>
         </w:rPr>
-        <w:t>帮忙去捧个场</w:t>
+        <w:t>帮忙去捧</w:t>
+      </w:r>
+      <w:proofErr w:type="gramStart"/>
+      <w:r>
+        <w:rPr>
+          <w:rFonts w:ascii="宋体" w:eastAsia="宋体" w:hAnsi="宋体" w:hint="eastAsia"/>
+          <w:color w:val="000000"/>
+          <w:sz w:val="21"/>
+          <w:szCs w:val="21"/>
+        </w:rPr>
+        <w:t>个场</w:t>
       </w:r>
       <w:r>
         <w:rPr>
@@ -7998,6 +8837,7 @@
         </w:rPr>
         <w:t>呗</w:t>
       </w:r>
+      <w:proofErr w:type="gramEnd"/>
       <w:r>
         <w:rPr>
           <w:rFonts w:ascii="宋体" w:eastAsia="宋体" w:hAnsi="宋体" w:hint="eastAsia"/>
@@ -8084,7 +8924,27 @@
           <w:sz w:val="21"/>
           <w:szCs w:val="21"/>
         </w:rPr>
-        <w:t>社的展台和动漫社比起来确实是门可罗雀。</w:t>
+        <w:t>社的展台和</w:t>
+      </w:r>
+      <w:proofErr w:type="gramStart"/>
+      <w:r>
+        <w:rPr>
+          <w:rFonts w:ascii="宋体" w:eastAsia="宋体" w:hAnsi="宋体" w:hint="eastAsia"/>
+          <w:color w:val="000000"/>
+          <w:sz w:val="21"/>
+          <w:szCs w:val="21"/>
+        </w:rPr>
+        <w:t>动漫社比</w:t>
+      </w:r>
+      <w:proofErr w:type="gramEnd"/>
+      <w:r>
+        <w:rPr>
+          <w:rFonts w:ascii="宋体" w:eastAsia="宋体" w:hAnsi="宋体" w:hint="eastAsia"/>
+          <w:color w:val="000000"/>
+          <w:sz w:val="21"/>
+          <w:szCs w:val="21"/>
+        </w:rPr>
+        <w:t>起来确实是门可罗雀。</w:t>
       </w:r>
       <w:r>
         <w:rPr>
@@ -8248,7 +9108,23 @@
           <w:rFonts w:hint="eastAsia"/>
           <w:highlight w:val="yellow"/>
         </w:rPr>
-        <w:t>{显示立绘ZH</w:t>
+        <w:t>{</w:t>
+      </w:r>
+      <w:proofErr w:type="gramStart"/>
+      <w:r>
+        <w:rPr>
+          <w:rFonts w:hint="eastAsia"/>
+          <w:highlight w:val="yellow"/>
+        </w:rPr>
+        <w:t>显示立绘</w:t>
+      </w:r>
+      <w:proofErr w:type="gramEnd"/>
+      <w:r>
+        <w:rPr>
+          <w:rFonts w:hint="eastAsia"/>
+          <w:highlight w:val="yellow"/>
+        </w:rPr>
+        <w:t>ZH</w:t>
       </w:r>
       <w:r>
         <w:rPr>
@@ -8336,7 +9212,23 @@
           <w:rFonts w:hint="eastAsia"/>
           <w:highlight w:val="yellow"/>
         </w:rPr>
-        <w:t>{显示立绘ZZ</w:t>
+        <w:t>{</w:t>
+      </w:r>
+      <w:proofErr w:type="gramStart"/>
+      <w:r>
+        <w:rPr>
+          <w:rFonts w:hint="eastAsia"/>
+          <w:highlight w:val="yellow"/>
+        </w:rPr>
+        <w:t>显示立绘</w:t>
+      </w:r>
+      <w:proofErr w:type="gramEnd"/>
+      <w:r>
+        <w:rPr>
+          <w:rFonts w:hint="eastAsia"/>
+          <w:highlight w:val="yellow"/>
+        </w:rPr>
+        <w:t>ZZ</w:t>
       </w:r>
       <w:r>
         <w:rPr>
@@ -8528,7 +9420,23 @@
           <w:rFonts w:hint="eastAsia"/>
           <w:highlight w:val="yellow"/>
         </w:rPr>
-        <w:t>{显示立绘ZH</w:t>
+        <w:t>{</w:t>
+      </w:r>
+      <w:proofErr w:type="gramStart"/>
+      <w:r>
+        <w:rPr>
+          <w:rFonts w:hint="eastAsia"/>
+          <w:highlight w:val="yellow"/>
+        </w:rPr>
+        <w:t>显示立绘</w:t>
+      </w:r>
+      <w:proofErr w:type="gramEnd"/>
+      <w:r>
+        <w:rPr>
+          <w:rFonts w:hint="eastAsia"/>
+          <w:highlight w:val="yellow"/>
+        </w:rPr>
+        <w:t>ZH</w:t>
       </w:r>
       <w:r>
         <w:rPr>
@@ -8632,7 +9540,23 @@
           <w:rFonts w:hint="eastAsia"/>
           <w:highlight w:val="yellow"/>
         </w:rPr>
-        <w:t>{显示立绘ZH</w:t>
+        <w:t>{</w:t>
+      </w:r>
+      <w:proofErr w:type="gramStart"/>
+      <w:r>
+        <w:rPr>
+          <w:rFonts w:hint="eastAsia"/>
+          <w:highlight w:val="yellow"/>
+        </w:rPr>
+        <w:t>显示立绘</w:t>
+      </w:r>
+      <w:proofErr w:type="gramEnd"/>
+      <w:r>
+        <w:rPr>
+          <w:rFonts w:hint="eastAsia"/>
+          <w:highlight w:val="yellow"/>
+        </w:rPr>
+        <w:t>ZH</w:t>
       </w:r>
       <w:r>
         <w:rPr>
@@ -8710,7 +9634,7 @@
       <w:commentRangeEnd w:id="3"/>
       <w:r>
         <w:rPr>
-          <w:rStyle w:val="a6"/>
+          <w:rStyle w:val="CommentReference"/>
           <w:rFonts w:asciiTheme="minorHAnsi" w:eastAsiaTheme="minorEastAsia" w:hAnsiTheme="minorHAnsi" w:cstheme="minorBidi"/>
           <w:kern w:val="2"/>
         </w:rPr>
@@ -8731,7 +9655,23 @@
           <w:rFonts w:hint="eastAsia"/>
           <w:highlight w:val="yellow"/>
         </w:rPr>
-        <w:t>{显示立绘WH</w:t>
+        <w:t>{</w:t>
+      </w:r>
+      <w:proofErr w:type="gramStart"/>
+      <w:r>
+        <w:rPr>
+          <w:rFonts w:hint="eastAsia"/>
+          <w:highlight w:val="yellow"/>
+        </w:rPr>
+        <w:t>显示立绘</w:t>
+      </w:r>
+      <w:proofErr w:type="gramEnd"/>
+      <w:r>
+        <w:rPr>
+          <w:rFonts w:hint="eastAsia"/>
+          <w:highlight w:val="yellow"/>
+        </w:rPr>
+        <w:t>WH</w:t>
       </w:r>
       <w:r>
         <w:rPr>
@@ -8819,7 +9759,23 @@
           <w:rFonts w:hint="eastAsia"/>
           <w:highlight w:val="yellow"/>
         </w:rPr>
-        <w:t>{显示立绘ZZ</w:t>
+        <w:t>{</w:t>
+      </w:r>
+      <w:proofErr w:type="gramStart"/>
+      <w:r>
+        <w:rPr>
+          <w:rFonts w:hint="eastAsia"/>
+          <w:highlight w:val="yellow"/>
+        </w:rPr>
+        <w:t>显示立绘</w:t>
+      </w:r>
+      <w:proofErr w:type="gramEnd"/>
+      <w:r>
+        <w:rPr>
+          <w:rFonts w:hint="eastAsia"/>
+          <w:highlight w:val="yellow"/>
+        </w:rPr>
+        <w:t>ZZ</w:t>
       </w:r>
       <w:r>
         <w:rPr>
@@ -9036,7 +9992,23 @@
           <w:rFonts w:hint="eastAsia"/>
           <w:highlight w:val="yellow"/>
         </w:rPr>
-        <w:t>{显示立绘WH</w:t>
+        <w:t>{</w:t>
+      </w:r>
+      <w:proofErr w:type="gramStart"/>
+      <w:r>
+        <w:rPr>
+          <w:rFonts w:hint="eastAsia"/>
+          <w:highlight w:val="yellow"/>
+        </w:rPr>
+        <w:t>显示立绘</w:t>
+      </w:r>
+      <w:proofErr w:type="gramEnd"/>
+      <w:r>
+        <w:rPr>
+          <w:rFonts w:hint="eastAsia"/>
+          <w:highlight w:val="yellow"/>
+        </w:rPr>
+        <w:t>WH</w:t>
       </w:r>
       <w:r>
         <w:rPr>
@@ -9239,7 +10211,23 @@
           <w:rFonts w:hint="eastAsia"/>
           <w:highlight w:val="yellow"/>
         </w:rPr>
-        <w:t>{显示立绘ZZ</w:t>
+        <w:t>{</w:t>
+      </w:r>
+      <w:proofErr w:type="gramStart"/>
+      <w:r>
+        <w:rPr>
+          <w:rFonts w:hint="eastAsia"/>
+          <w:highlight w:val="yellow"/>
+        </w:rPr>
+        <w:t>显示立绘</w:t>
+      </w:r>
+      <w:proofErr w:type="gramEnd"/>
+      <w:r>
+        <w:rPr>
+          <w:rFonts w:hint="eastAsia"/>
+          <w:highlight w:val="yellow"/>
+        </w:rPr>
+        <w:t>ZZ</w:t>
       </w:r>
       <w:r>
         <w:rPr>
@@ -9351,7 +10339,23 @@
           <w:rFonts w:hint="eastAsia"/>
           <w:highlight w:val="yellow"/>
         </w:rPr>
-        <w:t>{显示立绘ZH</w:t>
+        <w:t>{</w:t>
+      </w:r>
+      <w:proofErr w:type="gramStart"/>
+      <w:r>
+        <w:rPr>
+          <w:rFonts w:hint="eastAsia"/>
+          <w:highlight w:val="yellow"/>
+        </w:rPr>
+        <w:t>显示立绘</w:t>
+      </w:r>
+      <w:proofErr w:type="gramEnd"/>
+      <w:r>
+        <w:rPr>
+          <w:rFonts w:hint="eastAsia"/>
+          <w:highlight w:val="yellow"/>
+        </w:rPr>
+        <w:t>ZH</w:t>
       </w:r>
       <w:r>
         <w:rPr>
@@ -9496,7 +10500,23 @@
           <w:rFonts w:hint="eastAsia"/>
           <w:highlight w:val="yellow"/>
         </w:rPr>
-        <w:t>{显示立绘WH</w:t>
+        <w:t>{</w:t>
+      </w:r>
+      <w:proofErr w:type="gramStart"/>
+      <w:r>
+        <w:rPr>
+          <w:rFonts w:hint="eastAsia"/>
+          <w:highlight w:val="yellow"/>
+        </w:rPr>
+        <w:t>显示立绘</w:t>
+      </w:r>
+      <w:proofErr w:type="gramEnd"/>
+      <w:r>
+        <w:rPr>
+          <w:rFonts w:hint="eastAsia"/>
+          <w:highlight w:val="yellow"/>
+        </w:rPr>
+        <w:t>WH</w:t>
       </w:r>
       <w:r>
         <w:rPr>
@@ -9584,7 +10604,23 @@
           <w:rFonts w:hint="eastAsia"/>
           <w:highlight w:val="yellow"/>
         </w:rPr>
-        <w:t>{显示立绘ZH</w:t>
+        <w:t>{</w:t>
+      </w:r>
+      <w:proofErr w:type="gramStart"/>
+      <w:r>
+        <w:rPr>
+          <w:rFonts w:hint="eastAsia"/>
+          <w:highlight w:val="yellow"/>
+        </w:rPr>
+        <w:t>显示立绘</w:t>
+      </w:r>
+      <w:proofErr w:type="gramEnd"/>
+      <w:r>
+        <w:rPr>
+          <w:rFonts w:hint="eastAsia"/>
+          <w:highlight w:val="yellow"/>
+        </w:rPr>
+        <w:t>ZH</w:t>
       </w:r>
       <w:r>
         <w:rPr>
@@ -9697,7 +10733,23 @@
           <w:rFonts w:hint="eastAsia"/>
           <w:highlight w:val="yellow"/>
         </w:rPr>
-        <w:t>{显示立绘WH</w:t>
+        <w:t>{</w:t>
+      </w:r>
+      <w:proofErr w:type="gramStart"/>
+      <w:r>
+        <w:rPr>
+          <w:rFonts w:hint="eastAsia"/>
+          <w:highlight w:val="yellow"/>
+        </w:rPr>
+        <w:t>显示立绘</w:t>
+      </w:r>
+      <w:proofErr w:type="gramEnd"/>
+      <w:r>
+        <w:rPr>
+          <w:rFonts w:hint="eastAsia"/>
+          <w:highlight w:val="yellow"/>
+        </w:rPr>
+        <w:t>WH</w:t>
       </w:r>
       <w:r>
         <w:rPr>
@@ -9785,7 +10837,23 @@
           <w:rFonts w:hint="eastAsia"/>
           <w:highlight w:val="yellow"/>
         </w:rPr>
-        <w:t>{显示立绘ZH</w:t>
+        <w:t>{</w:t>
+      </w:r>
+      <w:proofErr w:type="gramStart"/>
+      <w:r>
+        <w:rPr>
+          <w:rFonts w:hint="eastAsia"/>
+          <w:highlight w:val="yellow"/>
+        </w:rPr>
+        <w:t>显示立绘</w:t>
+      </w:r>
+      <w:proofErr w:type="gramEnd"/>
+      <w:r>
+        <w:rPr>
+          <w:rFonts w:hint="eastAsia"/>
+          <w:highlight w:val="yellow"/>
+        </w:rPr>
+        <w:t>ZH</w:t>
       </w:r>
       <w:r>
         <w:rPr>
@@ -10011,7 +11079,23 @@
           <w:rFonts w:hint="eastAsia"/>
           <w:highlight w:val="yellow"/>
         </w:rPr>
-        <w:t>{显示立绘WH</w:t>
+        <w:t>{</w:t>
+      </w:r>
+      <w:proofErr w:type="gramStart"/>
+      <w:r>
+        <w:rPr>
+          <w:rFonts w:hint="eastAsia"/>
+          <w:highlight w:val="yellow"/>
+        </w:rPr>
+        <w:t>显示立绘</w:t>
+      </w:r>
+      <w:proofErr w:type="gramEnd"/>
+      <w:r>
+        <w:rPr>
+          <w:rFonts w:hint="eastAsia"/>
+          <w:highlight w:val="yellow"/>
+        </w:rPr>
+        <w:t>WH</w:t>
       </w:r>
       <w:r>
         <w:rPr>
@@ -10124,7 +11208,27 @@
           <w:sz w:val="21"/>
           <w:szCs w:val="21"/>
         </w:rPr>
-        <w:t>一闪而过，没有付诸行动。和郑辉、巧巧相比，</w:t>
+        <w:t>一闪而过，没有付诸行动。和郑辉、巧</w:t>
+      </w:r>
+      <w:proofErr w:type="gramStart"/>
+      <w:r>
+        <w:rPr>
+          <w:rFonts w:ascii="宋体" w:eastAsia="宋体" w:hAnsi="宋体" w:hint="eastAsia"/>
+          <w:color w:val="000000"/>
+          <w:sz w:val="21"/>
+          <w:szCs w:val="21"/>
+        </w:rPr>
+        <w:t>巧</w:t>
+      </w:r>
+      <w:proofErr w:type="gramEnd"/>
+      <w:r>
+        <w:rPr>
+          <w:rFonts w:ascii="宋体" w:eastAsia="宋体" w:hAnsi="宋体" w:hint="eastAsia"/>
+          <w:color w:val="000000"/>
+          <w:sz w:val="21"/>
+          <w:szCs w:val="21"/>
+        </w:rPr>
+        <w:t>相比，</w:t>
       </w:r>
       <w:r>
         <w:rPr>
@@ -10205,7 +11309,23 @@
           <w:rFonts w:hint="eastAsia"/>
           <w:highlight w:val="yellow"/>
         </w:rPr>
-        <w:t>{显示立绘WH</w:t>
+        <w:t>{</w:t>
+      </w:r>
+      <w:proofErr w:type="gramStart"/>
+      <w:r>
+        <w:rPr>
+          <w:rFonts w:hint="eastAsia"/>
+          <w:highlight w:val="yellow"/>
+        </w:rPr>
+        <w:t>显示立绘</w:t>
+      </w:r>
+      <w:proofErr w:type="gramEnd"/>
+      <w:r>
+        <w:rPr>
+          <w:rFonts w:hint="eastAsia"/>
+          <w:highlight w:val="yellow"/>
+        </w:rPr>
+        <w:t>WH</w:t>
       </w:r>
       <w:r>
         <w:rPr>
@@ -10585,7 +11705,7 @@
       <w:commentRangeEnd w:id="4"/>
       <w:r>
         <w:rPr>
-          <w:rStyle w:val="a6"/>
+          <w:rStyle w:val="CommentReference"/>
         </w:rPr>
         <w:commentReference w:id="4"/>
       </w:r>
@@ -10629,7 +11749,23 @@
           <w:rFonts w:hint="eastAsia"/>
           <w:highlight w:val="yellow"/>
         </w:rPr>
-        <w:t>{显示立绘TJ</w:t>
+        <w:t>{</w:t>
+      </w:r>
+      <w:proofErr w:type="gramStart"/>
+      <w:r>
+        <w:rPr>
+          <w:rFonts w:hint="eastAsia"/>
+          <w:highlight w:val="yellow"/>
+        </w:rPr>
+        <w:t>显示立绘</w:t>
+      </w:r>
+      <w:proofErr w:type="gramEnd"/>
+      <w:r>
+        <w:rPr>
+          <w:rFonts w:hint="eastAsia"/>
+          <w:highlight w:val="yellow"/>
+        </w:rPr>
+        <w:t>TJ</w:t>
       </w:r>
       <w:r>
         <w:rPr>
@@ -10764,7 +11900,23 @@
           <w:rFonts w:hint="eastAsia"/>
           <w:highlight w:val="yellow"/>
         </w:rPr>
-        <w:t>{显示立绘WH</w:t>
+        <w:t>{</w:t>
+      </w:r>
+      <w:proofErr w:type="gramStart"/>
+      <w:r>
+        <w:rPr>
+          <w:rFonts w:hint="eastAsia"/>
+          <w:highlight w:val="yellow"/>
+        </w:rPr>
+        <w:t>显示立绘</w:t>
+      </w:r>
+      <w:proofErr w:type="gramEnd"/>
+      <w:r>
+        <w:rPr>
+          <w:rFonts w:hint="eastAsia"/>
+          <w:highlight w:val="yellow"/>
+        </w:rPr>
+        <w:t>WH</w:t>
       </w:r>
       <w:r>
         <w:rPr>
@@ -10845,7 +11997,23 @@
           <w:rFonts w:hint="eastAsia"/>
           <w:highlight w:val="yellow"/>
         </w:rPr>
-        <w:t>{显示立绘LY</w:t>
+        <w:t>{</w:t>
+      </w:r>
+      <w:proofErr w:type="gramStart"/>
+      <w:r>
+        <w:rPr>
+          <w:rFonts w:hint="eastAsia"/>
+          <w:highlight w:val="yellow"/>
+        </w:rPr>
+        <w:t>显示立绘</w:t>
+      </w:r>
+      <w:proofErr w:type="gramEnd"/>
+      <w:r>
+        <w:rPr>
+          <w:rFonts w:hint="eastAsia"/>
+          <w:highlight w:val="yellow"/>
+        </w:rPr>
+        <w:t>LY</w:t>
       </w:r>
       <w:r>
         <w:rPr>
@@ -10938,7 +12106,23 @@
           <w:rFonts w:hint="eastAsia"/>
           <w:highlight w:val="yellow"/>
         </w:rPr>
-        <w:t>{显示立绘TJ</w:t>
+        <w:t>{</w:t>
+      </w:r>
+      <w:proofErr w:type="gramStart"/>
+      <w:r>
+        <w:rPr>
+          <w:rFonts w:hint="eastAsia"/>
+          <w:highlight w:val="yellow"/>
+        </w:rPr>
+        <w:t>显示立绘</w:t>
+      </w:r>
+      <w:proofErr w:type="gramEnd"/>
+      <w:r>
+        <w:rPr>
+          <w:rFonts w:hint="eastAsia"/>
+          <w:highlight w:val="yellow"/>
+        </w:rPr>
+        <w:t>TJ</w:t>
       </w:r>
       <w:r>
         <w:rPr>
@@ -11010,7 +12194,23 @@
           <w:rFonts w:hint="eastAsia"/>
           <w:highlight w:val="yellow"/>
         </w:rPr>
-        <w:t>{显示立绘XY1</w:t>
+        <w:t>{</w:t>
+      </w:r>
+      <w:proofErr w:type="gramStart"/>
+      <w:r>
+        <w:rPr>
+          <w:rFonts w:hint="eastAsia"/>
+          <w:highlight w:val="yellow"/>
+        </w:rPr>
+        <w:t>显示立绘</w:t>
+      </w:r>
+      <w:proofErr w:type="gramEnd"/>
+      <w:r>
+        <w:rPr>
+          <w:rFonts w:hint="eastAsia"/>
+          <w:highlight w:val="yellow"/>
+        </w:rPr>
+        <w:t>XY1</w:t>
       </w:r>
       <w:r>
         <w:rPr>
@@ -11096,7 +12296,23 @@
           <w:rFonts w:hint="eastAsia"/>
           <w:highlight w:val="yellow"/>
         </w:rPr>
-        <w:t>{显示立绘TJ</w:t>
+        <w:t>{</w:t>
+      </w:r>
+      <w:proofErr w:type="gramStart"/>
+      <w:r>
+        <w:rPr>
+          <w:rFonts w:hint="eastAsia"/>
+          <w:highlight w:val="yellow"/>
+        </w:rPr>
+        <w:t>显示立绘</w:t>
+      </w:r>
+      <w:proofErr w:type="gramEnd"/>
+      <w:r>
+        <w:rPr>
+          <w:rFonts w:hint="eastAsia"/>
+          <w:highlight w:val="yellow"/>
+        </w:rPr>
+        <w:t>TJ</w:t>
       </w:r>
       <w:r>
         <w:rPr>
@@ -11242,7 +12458,7 @@
       <w:commentRangeEnd w:id="5"/>
       <w:r>
         <w:rPr>
-          <w:rStyle w:val="a6"/>
+          <w:rStyle w:val="CommentReference"/>
         </w:rPr>
         <w:commentReference w:id="5"/>
       </w:r>
@@ -11250,7 +12466,7 @@
     <w:p>
       <w:pPr>
         <w:rPr>
-          <w:rFonts w:ascii="Calibri" w:eastAsia="宋体" w:hAnsi="Calibri" w:cs="Times New Roman" w:hint="eastAsia"/>
+          <w:rFonts w:ascii="Calibri" w:eastAsia="宋体" w:hAnsi="Calibri" w:cs="Times New Roman"/>
         </w:rPr>
       </w:pPr>
       <w:commentRangeStart w:id="6"/>
@@ -11260,6 +12476,7 @@
         </w:rPr>
         <w:t>#</w:t>
       </w:r>
+      <w:proofErr w:type="gramStart"/>
       <w:r>
         <w:rPr>
           <w:rFonts w:ascii="Calibri" w:eastAsia="宋体" w:hAnsi="Calibri" w:cs="Times New Roman" w:hint="eastAsia"/>
@@ -11267,9 +12484,10 @@
         <w:t>所有立绘消失</w:t>
       </w:r>
       <w:commentRangeEnd w:id="6"/>
-      <w:r>
-        <w:rPr>
-          <w:rStyle w:val="a6"/>
+      <w:proofErr w:type="gramEnd"/>
+      <w:r>
+        <w:rPr>
+          <w:rStyle w:val="CommentReference"/>
         </w:rPr>
         <w:commentReference w:id="6"/>
       </w:r>
@@ -11317,7 +12535,7 @@
       </w:r>
       <w:r>
         <w:rPr>
-          <w:rStyle w:val="a9"/>
+          <w:rStyle w:val="Emphasis"/>
           <w:rFonts w:ascii="宋体" w:eastAsia="宋体" w:hAnsi="宋体" w:cs="Arial" w:hint="eastAsia"/>
           <w:i w:val="0"/>
           <w:iCs w:val="0"/>
@@ -11354,7 +12572,7 @@
       </w:r>
       <w:r>
         <w:rPr>
-          <w:rStyle w:val="a9"/>
+          <w:rStyle w:val="Emphasis"/>
           <w:rFonts w:ascii="宋体" w:eastAsia="宋体" w:hAnsi="宋体" w:cs="Arial"/>
           <w:i w:val="0"/>
           <w:iCs w:val="0"/>
@@ -11415,7 +12633,25 @@
           <w:szCs w:val="24"/>
           <w:highlight w:val="yellow"/>
         </w:rPr>
-        <w:t>（小雨的立绘消失，这里也是最多保留两位人物）</w:t>
+        <w:t>（小雨</w:t>
+      </w:r>
+      <w:proofErr w:type="gramStart"/>
+      <w:r>
+        <w:rPr>
+          <w:rFonts w:ascii="Calibri" w:eastAsia="宋体" w:hAnsi="Calibri" w:cs="Times New Roman" w:hint="eastAsia"/>
+          <w:szCs w:val="24"/>
+          <w:highlight w:val="yellow"/>
+        </w:rPr>
+        <w:t>的立绘消失</w:t>
+      </w:r>
+      <w:proofErr w:type="gramEnd"/>
+      <w:r>
+        <w:rPr>
+          <w:rFonts w:ascii="Calibri" w:eastAsia="宋体" w:hAnsi="Calibri" w:cs="Times New Roman" w:hint="eastAsia"/>
+          <w:szCs w:val="24"/>
+          <w:highlight w:val="yellow"/>
+        </w:rPr>
+        <w:t>，这里也是最多保留两位人物）</w:t>
       </w:r>
     </w:p>
     <w:p>
@@ -11432,7 +12668,23 @@
           <w:rFonts w:hint="eastAsia"/>
           <w:highlight w:val="yellow"/>
         </w:rPr>
-        <w:t>{显示立绘QQ</w:t>
+        <w:t>{</w:t>
+      </w:r>
+      <w:proofErr w:type="gramStart"/>
+      <w:r>
+        <w:rPr>
+          <w:rFonts w:hint="eastAsia"/>
+          <w:highlight w:val="yellow"/>
+        </w:rPr>
+        <w:t>显示立绘</w:t>
+      </w:r>
+      <w:proofErr w:type="gramEnd"/>
+      <w:r>
+        <w:rPr>
+          <w:rFonts w:hint="eastAsia"/>
+          <w:highlight w:val="yellow"/>
+        </w:rPr>
+        <w:t>QQ</w:t>
       </w:r>
       <w:r>
         <w:rPr>
@@ -11511,7 +12763,23 @@
           <w:rFonts w:hint="eastAsia"/>
           <w:highlight w:val="yellow"/>
         </w:rPr>
-        <w:t>{显示立绘TJ</w:t>
+        <w:t>{</w:t>
+      </w:r>
+      <w:proofErr w:type="gramStart"/>
+      <w:r>
+        <w:rPr>
+          <w:rFonts w:hint="eastAsia"/>
+          <w:highlight w:val="yellow"/>
+        </w:rPr>
+        <w:t>显示立绘</w:t>
+      </w:r>
+      <w:proofErr w:type="gramEnd"/>
+      <w:r>
+        <w:rPr>
+          <w:rFonts w:hint="eastAsia"/>
+          <w:highlight w:val="yellow"/>
+        </w:rPr>
+        <w:t>TJ</w:t>
       </w:r>
       <w:r>
         <w:rPr>
@@ -11603,7 +12871,23 @@
           <w:rFonts w:hint="eastAsia"/>
           <w:highlight w:val="yellow"/>
         </w:rPr>
-        <w:t>{显示立绘ZH</w:t>
+        <w:t>{</w:t>
+      </w:r>
+      <w:proofErr w:type="gramStart"/>
+      <w:r>
+        <w:rPr>
+          <w:rFonts w:hint="eastAsia"/>
+          <w:highlight w:val="yellow"/>
+        </w:rPr>
+        <w:t>显示立绘</w:t>
+      </w:r>
+      <w:proofErr w:type="gramEnd"/>
+      <w:r>
+        <w:rPr>
+          <w:rFonts w:hint="eastAsia"/>
+          <w:highlight w:val="yellow"/>
+        </w:rPr>
+        <w:t>ZH</w:t>
       </w:r>
       <w:r>
         <w:rPr>
@@ -11693,7 +12977,7 @@
       <w:commentRangeEnd w:id="7"/>
       <w:r>
         <w:rPr>
-          <w:rStyle w:val="a6"/>
+          <w:rStyle w:val="CommentReference"/>
         </w:rPr>
         <w:commentReference w:id="7"/>
       </w:r>
@@ -11712,7 +12996,23 @@
           <w:rFonts w:hint="eastAsia"/>
           <w:highlight w:val="yellow"/>
         </w:rPr>
-        <w:t>{显示立绘TJ</w:t>
+        <w:t>{</w:t>
+      </w:r>
+      <w:proofErr w:type="gramStart"/>
+      <w:r>
+        <w:rPr>
+          <w:rFonts w:hint="eastAsia"/>
+          <w:highlight w:val="yellow"/>
+        </w:rPr>
+        <w:t>显示立绘</w:t>
+      </w:r>
+      <w:proofErr w:type="gramEnd"/>
+      <w:r>
+        <w:rPr>
+          <w:rFonts w:hint="eastAsia"/>
+          <w:highlight w:val="yellow"/>
+        </w:rPr>
+        <w:t>TJ</w:t>
       </w:r>
       <w:r>
         <w:rPr>
@@ -11861,7 +13161,23 @@
           <w:rFonts w:hint="eastAsia"/>
           <w:highlight w:val="yellow"/>
         </w:rPr>
-        <w:t>{显示立绘WH</w:t>
+        <w:t>{</w:t>
+      </w:r>
+      <w:proofErr w:type="gramStart"/>
+      <w:r>
+        <w:rPr>
+          <w:rFonts w:hint="eastAsia"/>
+          <w:highlight w:val="yellow"/>
+        </w:rPr>
+        <w:t>显示立绘</w:t>
+      </w:r>
+      <w:proofErr w:type="gramEnd"/>
+      <w:r>
+        <w:rPr>
+          <w:rFonts w:hint="eastAsia"/>
+          <w:highlight w:val="yellow"/>
+        </w:rPr>
+        <w:t>WH</w:t>
       </w:r>
       <w:r>
         <w:rPr>
@@ -11945,10 +13261,7 @@
         <w:t xml:space="preserve"> </w:t>
       </w:r>
       <w:r>
-        <w:t>p jiaoxue1</w:t>
-      </w:r>
-      <w:r>
-        <w:t>7</w:t>
+        <w:t>p jiaoxue17</w:t>
       </w:r>
       <w:r>
         <w:rPr>
@@ -11960,7 +13273,7 @@
       <w:commentRangeEnd w:id="8"/>
       <w:r>
         <w:rPr>
-          <w:rStyle w:val="a6"/>
+          <w:rStyle w:val="CommentReference"/>
         </w:rPr>
         <w:commentReference w:id="8"/>
       </w:r>
@@ -11979,7 +13292,23 @@
           <w:rFonts w:hint="eastAsia"/>
           <w:highlight w:val="yellow"/>
         </w:rPr>
-        <w:t>{显示立绘TJ</w:t>
+        <w:t>{</w:t>
+      </w:r>
+      <w:proofErr w:type="gramStart"/>
+      <w:r>
+        <w:rPr>
+          <w:rFonts w:hint="eastAsia"/>
+          <w:highlight w:val="yellow"/>
+        </w:rPr>
+        <w:t>显示立绘</w:t>
+      </w:r>
+      <w:proofErr w:type="gramEnd"/>
+      <w:r>
+        <w:rPr>
+          <w:rFonts w:hint="eastAsia"/>
+          <w:highlight w:val="yellow"/>
+        </w:rPr>
+        <w:t>TJ</w:t>
       </w:r>
       <w:r>
         <w:rPr>
@@ -12106,10 +13435,7 @@
         <w:t xml:space="preserve"> </w:t>
       </w:r>
       <w:r>
-        <w:t>p jiaoxue1</w:t>
-      </w:r>
-      <w:r>
-        <w:t>8</w:t>
+        <w:t>p jiaoxue18</w:t>
       </w:r>
       <w:r>
         <w:rPr>
@@ -12121,7 +13447,7 @@
       <w:commentRangeEnd w:id="9"/>
       <w:r>
         <w:rPr>
-          <w:rStyle w:val="a6"/>
+          <w:rStyle w:val="CommentReference"/>
         </w:rPr>
         <w:commentReference w:id="9"/>
       </w:r>
@@ -12252,7 +13578,23 @@
           <w:rFonts w:hint="eastAsia"/>
           <w:highlight w:val="yellow"/>
         </w:rPr>
-        <w:t>{显示立绘LY</w:t>
+        <w:t>{</w:t>
+      </w:r>
+      <w:proofErr w:type="gramStart"/>
+      <w:r>
+        <w:rPr>
+          <w:rFonts w:hint="eastAsia"/>
+          <w:highlight w:val="yellow"/>
+        </w:rPr>
+        <w:t>显示立绘</w:t>
+      </w:r>
+      <w:proofErr w:type="gramEnd"/>
+      <w:r>
+        <w:rPr>
+          <w:rFonts w:hint="eastAsia"/>
+          <w:highlight w:val="yellow"/>
+        </w:rPr>
+        <w:t>LY</w:t>
       </w:r>
       <w:r>
         <w:rPr>
@@ -12317,7 +13659,23 @@
           <w:rFonts w:hint="eastAsia"/>
           <w:highlight w:val="yellow"/>
         </w:rPr>
-        <w:t>{显示立绘TJ</w:t>
+        <w:t>{</w:t>
+      </w:r>
+      <w:proofErr w:type="gramStart"/>
+      <w:r>
+        <w:rPr>
+          <w:rFonts w:hint="eastAsia"/>
+          <w:highlight w:val="yellow"/>
+        </w:rPr>
+        <w:t>显示立绘</w:t>
+      </w:r>
+      <w:proofErr w:type="gramEnd"/>
+      <w:r>
+        <w:rPr>
+          <w:rFonts w:hint="eastAsia"/>
+          <w:highlight w:val="yellow"/>
+        </w:rPr>
+        <w:t>TJ</w:t>
       </w:r>
       <w:r>
         <w:rPr>
@@ -12437,7 +13795,25 @@
           <w:szCs w:val="24"/>
           <w:highlight w:val="yellow"/>
         </w:rPr>
-        <w:t>（除老师以外其他立绘消失）</w:t>
+        <w:t>（除老师以外</w:t>
+      </w:r>
+      <w:proofErr w:type="gramStart"/>
+      <w:r>
+        <w:rPr>
+          <w:rFonts w:ascii="Calibri" w:eastAsia="宋体" w:hAnsi="Calibri" w:cs="Times New Roman" w:hint="eastAsia"/>
+          <w:szCs w:val="24"/>
+          <w:highlight w:val="yellow"/>
+        </w:rPr>
+        <w:t>其他立绘消失</w:t>
+      </w:r>
+      <w:proofErr w:type="gramEnd"/>
+      <w:r>
+        <w:rPr>
+          <w:rFonts w:ascii="Calibri" w:eastAsia="宋体" w:hAnsi="Calibri" w:cs="Times New Roman" w:hint="eastAsia"/>
+          <w:szCs w:val="24"/>
+          <w:highlight w:val="yellow"/>
+        </w:rPr>
+        <w:t>）</w:t>
       </w:r>
     </w:p>
     <w:p>
@@ -12655,7 +14031,23 @@
           <w:rFonts w:hint="eastAsia"/>
           <w:highlight w:val="yellow"/>
         </w:rPr>
-        <w:t>{显示立绘 TJ</w:t>
+        <w:t>{</w:t>
+      </w:r>
+      <w:proofErr w:type="gramStart"/>
+      <w:r>
+        <w:rPr>
+          <w:rFonts w:hint="eastAsia"/>
+          <w:highlight w:val="yellow"/>
+        </w:rPr>
+        <w:t>显示立绘</w:t>
+      </w:r>
+      <w:proofErr w:type="gramEnd"/>
+      <w:r>
+        <w:rPr>
+          <w:rFonts w:hint="eastAsia"/>
+          <w:highlight w:val="yellow"/>
+        </w:rPr>
+        <w:t xml:space="preserve"> TJ</w:t>
       </w:r>
       <w:r>
         <w:rPr>
@@ -12765,7 +14157,23 @@
           <w:rFonts w:hint="eastAsia"/>
           <w:highlight w:val="yellow"/>
         </w:rPr>
-        <w:t>{显示立绘 TJ</w:t>
+        <w:t>{</w:t>
+      </w:r>
+      <w:proofErr w:type="gramStart"/>
+      <w:r>
+        <w:rPr>
+          <w:rFonts w:hint="eastAsia"/>
+          <w:highlight w:val="yellow"/>
+        </w:rPr>
+        <w:t>显示立绘</w:t>
+      </w:r>
+      <w:proofErr w:type="gramEnd"/>
+      <w:r>
+        <w:rPr>
+          <w:rFonts w:hint="eastAsia"/>
+          <w:highlight w:val="yellow"/>
+        </w:rPr>
+        <w:t xml:space="preserve"> TJ</w:t>
       </w:r>
       <w:r>
         <w:rPr>
@@ -13076,7 +14484,23 @@
           <w:rFonts w:hint="eastAsia"/>
           <w:highlight w:val="yellow"/>
         </w:rPr>
-        <w:t>{显示立绘 TJ</w:t>
+        <w:t>{</w:t>
+      </w:r>
+      <w:proofErr w:type="gramStart"/>
+      <w:r>
+        <w:rPr>
+          <w:rFonts w:hint="eastAsia"/>
+          <w:highlight w:val="yellow"/>
+        </w:rPr>
+        <w:t>显示立绘</w:t>
+      </w:r>
+      <w:proofErr w:type="gramEnd"/>
+      <w:r>
+        <w:rPr>
+          <w:rFonts w:hint="eastAsia"/>
+          <w:highlight w:val="yellow"/>
+        </w:rPr>
+        <w:t xml:space="preserve"> TJ</w:t>
       </w:r>
       <w:r>
         <w:rPr>
@@ -13256,7 +14680,23 @@
           <w:rFonts w:hint="eastAsia"/>
           <w:highlight w:val="yellow"/>
         </w:rPr>
-        <w:t>{显示立绘 TJ</w:t>
+        <w:t>{</w:t>
+      </w:r>
+      <w:proofErr w:type="gramStart"/>
+      <w:r>
+        <w:rPr>
+          <w:rFonts w:hint="eastAsia"/>
+          <w:highlight w:val="yellow"/>
+        </w:rPr>
+        <w:t>显示立绘</w:t>
+      </w:r>
+      <w:proofErr w:type="gramEnd"/>
+      <w:r>
+        <w:rPr>
+          <w:rFonts w:hint="eastAsia"/>
+          <w:highlight w:val="yellow"/>
+        </w:rPr>
+        <w:t xml:space="preserve"> TJ</w:t>
       </w:r>
       <w:r>
         <w:rPr>
@@ -13644,7 +15084,23 @@
           <w:rFonts w:hint="eastAsia"/>
           <w:highlight w:val="yellow"/>
         </w:rPr>
-        <w:t>{显示立绘 TJ</w:t>
+        <w:t>{</w:t>
+      </w:r>
+      <w:proofErr w:type="gramStart"/>
+      <w:r>
+        <w:rPr>
+          <w:rFonts w:hint="eastAsia"/>
+          <w:highlight w:val="yellow"/>
+        </w:rPr>
+        <w:t>显示立绘</w:t>
+      </w:r>
+      <w:proofErr w:type="gramEnd"/>
+      <w:r>
+        <w:rPr>
+          <w:rFonts w:hint="eastAsia"/>
+          <w:highlight w:val="yellow"/>
+        </w:rPr>
+        <w:t xml:space="preserve"> TJ</w:t>
       </w:r>
       <w:r>
         <w:rPr>
@@ -13791,7 +15247,23 @@
           <w:rFonts w:hint="eastAsia"/>
           <w:highlight w:val="yellow"/>
         </w:rPr>
-        <w:t>{显示立绘 TJ</w:t>
+        <w:t>{</w:t>
+      </w:r>
+      <w:proofErr w:type="gramStart"/>
+      <w:r>
+        <w:rPr>
+          <w:rFonts w:hint="eastAsia"/>
+          <w:highlight w:val="yellow"/>
+        </w:rPr>
+        <w:t>显示立绘</w:t>
+      </w:r>
+      <w:proofErr w:type="gramEnd"/>
+      <w:r>
+        <w:rPr>
+          <w:rFonts w:hint="eastAsia"/>
+          <w:highlight w:val="yellow"/>
+        </w:rPr>
+        <w:t xml:space="preserve"> TJ</w:t>
       </w:r>
       <w:r>
         <w:rPr>
@@ -14457,21 +15929,27 @@
       <w:pPr>
         <w:rPr>
           <w:highlight w:val="yellow"/>
-        </w:rPr>
-      </w:pPr>
-      <w:r>
+          <w:lang w:eastAsia="ja-JP"/>
+        </w:rPr>
+      </w:pPr>
+      <w:r>
+        <w:rPr>
+          <w:lang w:eastAsia="ja-JP"/>
+        </w:rPr>
         <w:t>#</w:t>
       </w:r>
       <w:r>
         <w:rPr>
           <w:rFonts w:hint="eastAsia"/>
           <w:highlight w:val="yellow"/>
+          <w:lang w:eastAsia="ja-JP"/>
         </w:rPr>
         <w:t>{显示立绘ZZ</w:t>
       </w:r>
       <w:r>
         <w:rPr>
           <w:highlight w:val="yellow"/>
+          <w:lang w:eastAsia="ja-JP"/>
         </w:rPr>
         <w:t>12</w:t>
       </w:r>
@@ -14479,6 +15957,7 @@
         <w:rPr>
           <w:rFonts w:hint="eastAsia"/>
           <w:highlight w:val="yellow"/>
+          <w:lang w:eastAsia="ja-JP"/>
         </w:rPr>
         <w:t>xf}</w:t>
       </w:r>
@@ -14583,7 +16062,23 @@
           <w:rFonts w:hint="eastAsia"/>
           <w:highlight w:val="yellow"/>
         </w:rPr>
-        <w:t>{显示立绘TJ</w:t>
+        <w:t>{</w:t>
+      </w:r>
+      <w:proofErr w:type="gramStart"/>
+      <w:r>
+        <w:rPr>
+          <w:rFonts w:hint="eastAsia"/>
+          <w:highlight w:val="yellow"/>
+        </w:rPr>
+        <w:t>显示立绘</w:t>
+      </w:r>
+      <w:proofErr w:type="gramEnd"/>
+      <w:r>
+        <w:rPr>
+          <w:rFonts w:hint="eastAsia"/>
+          <w:highlight w:val="yellow"/>
+        </w:rPr>
+        <w:t>TJ</w:t>
       </w:r>
       <w:r>
         <w:rPr>
@@ -15021,7 +16516,23 @@
           <w:rFonts w:hint="eastAsia"/>
           <w:highlight w:val="yellow"/>
         </w:rPr>
-        <w:t>{显示立绘 TJ</w:t>
+        <w:t>{</w:t>
+      </w:r>
+      <w:proofErr w:type="gramStart"/>
+      <w:r>
+        <w:rPr>
+          <w:rFonts w:hint="eastAsia"/>
+          <w:highlight w:val="yellow"/>
+        </w:rPr>
+        <w:t>显示立绘</w:t>
+      </w:r>
+      <w:proofErr w:type="gramEnd"/>
+      <w:r>
+        <w:rPr>
+          <w:rFonts w:hint="eastAsia"/>
+          <w:highlight w:val="yellow"/>
+        </w:rPr>
+        <w:t xml:space="preserve"> TJ</w:t>
       </w:r>
       <w:r>
         <w:rPr>
@@ -15120,7 +16631,23 @@
           <w:rFonts w:hint="eastAsia"/>
           <w:highlight w:val="yellow"/>
         </w:rPr>
-        <w:t>{显示立绘 TJ</w:t>
+        <w:t>{</w:t>
+      </w:r>
+      <w:proofErr w:type="gramStart"/>
+      <w:r>
+        <w:rPr>
+          <w:rFonts w:hint="eastAsia"/>
+          <w:highlight w:val="yellow"/>
+        </w:rPr>
+        <w:t>显示立绘</w:t>
+      </w:r>
+      <w:proofErr w:type="gramEnd"/>
+      <w:r>
+        <w:rPr>
+          <w:rFonts w:hint="eastAsia"/>
+          <w:highlight w:val="yellow"/>
+        </w:rPr>
+        <w:t xml:space="preserve"> TJ</w:t>
       </w:r>
       <w:r>
         <w:rPr>
@@ -15658,7 +17185,23 @@
           <w:rFonts w:hint="eastAsia"/>
           <w:highlight w:val="yellow"/>
         </w:rPr>
-        <w:t>{显示立绘 TJ</w:t>
+        <w:t>{</w:t>
+      </w:r>
+      <w:proofErr w:type="gramStart"/>
+      <w:r>
+        <w:rPr>
+          <w:rFonts w:hint="eastAsia"/>
+          <w:highlight w:val="yellow"/>
+        </w:rPr>
+        <w:t>显示立绘</w:t>
+      </w:r>
+      <w:proofErr w:type="gramEnd"/>
+      <w:r>
+        <w:rPr>
+          <w:rFonts w:hint="eastAsia"/>
+          <w:highlight w:val="yellow"/>
+        </w:rPr>
+        <w:t xml:space="preserve"> TJ</w:t>
       </w:r>
       <w:r>
         <w:rPr>
@@ -16196,7 +17739,23 @@
           <w:rFonts w:hint="eastAsia"/>
           <w:highlight w:val="yellow"/>
         </w:rPr>
-        <w:t>{显示立绘 TJ</w:t>
+        <w:t>{</w:t>
+      </w:r>
+      <w:proofErr w:type="gramStart"/>
+      <w:r>
+        <w:rPr>
+          <w:rFonts w:hint="eastAsia"/>
+          <w:highlight w:val="yellow"/>
+        </w:rPr>
+        <w:t>显示立绘</w:t>
+      </w:r>
+      <w:proofErr w:type="gramEnd"/>
+      <w:r>
+        <w:rPr>
+          <w:rFonts w:hint="eastAsia"/>
+          <w:highlight w:val="yellow"/>
+        </w:rPr>
+        <w:t xml:space="preserve"> TJ</w:t>
       </w:r>
       <w:r>
         <w:rPr>
@@ -16735,7 +18294,23 @@
           <w:rFonts w:hint="eastAsia"/>
           <w:highlight w:val="yellow"/>
         </w:rPr>
-        <w:t>{显示立绘 TJ</w:t>
+        <w:t>{</w:t>
+      </w:r>
+      <w:proofErr w:type="gramStart"/>
+      <w:r>
+        <w:rPr>
+          <w:rFonts w:hint="eastAsia"/>
+          <w:highlight w:val="yellow"/>
+        </w:rPr>
+        <w:t>显示立绘</w:t>
+      </w:r>
+      <w:proofErr w:type="gramEnd"/>
+      <w:r>
+        <w:rPr>
+          <w:rFonts w:hint="eastAsia"/>
+          <w:highlight w:val="yellow"/>
+        </w:rPr>
+        <w:t xml:space="preserve"> TJ</w:t>
       </w:r>
       <w:r>
         <w:rPr>
@@ -16965,16 +18540,8 @@
         <w:rPr>
           <w:highlight w:val="cyan"/>
         </w:rPr>
-        <w:t xml:space="preserve"> SE </w:t>
-      </w:r>
-      <w:proofErr w:type="spellStart"/>
-      <w:r>
-        <w:rPr>
-          <w:highlight w:val="cyan"/>
-        </w:rPr>
-        <w:t>hu</w:t>
-      </w:r>
-      <w:proofErr w:type="spellEnd"/>
+        <w:t xml:space="preserve"> SE hu</w:t>
+      </w:r>
       <w:r>
         <w:rPr>
           <w:rFonts w:hint="eastAsia"/>
@@ -17294,7 +18861,23 @@
           <w:rFonts w:hint="eastAsia"/>
           <w:highlight w:val="yellow"/>
         </w:rPr>
-        <w:t>{显示立绘 TJ</w:t>
+        <w:t>{</w:t>
+      </w:r>
+      <w:proofErr w:type="gramStart"/>
+      <w:r>
+        <w:rPr>
+          <w:rFonts w:hint="eastAsia"/>
+          <w:highlight w:val="yellow"/>
+        </w:rPr>
+        <w:t>显示立绘</w:t>
+      </w:r>
+      <w:proofErr w:type="gramEnd"/>
+      <w:r>
+        <w:rPr>
+          <w:rFonts w:hint="eastAsia"/>
+          <w:highlight w:val="yellow"/>
+        </w:rPr>
+        <w:t xml:space="preserve"> TJ</w:t>
       </w:r>
       <w:r>
         <w:rPr>
@@ -17421,7 +19004,23 @@
           <w:rFonts w:hint="eastAsia"/>
           <w:highlight w:val="yellow"/>
         </w:rPr>
-        <w:t>{显示立绘TJ</w:t>
+        <w:t>{</w:t>
+      </w:r>
+      <w:proofErr w:type="gramStart"/>
+      <w:r>
+        <w:rPr>
+          <w:rFonts w:hint="eastAsia"/>
+          <w:highlight w:val="yellow"/>
+        </w:rPr>
+        <w:t>显示立绘</w:t>
+      </w:r>
+      <w:proofErr w:type="gramEnd"/>
+      <w:r>
+        <w:rPr>
+          <w:rFonts w:hint="eastAsia"/>
+          <w:highlight w:val="yellow"/>
+        </w:rPr>
+        <w:t>TJ</w:t>
       </w:r>
       <w:r>
         <w:rPr>
@@ -17937,6 +19536,7 @@
         <w:rPr>
           <w:rFonts w:ascii="Calibri" w:eastAsia="宋体" w:hAnsi="Calibri" w:cs="Times New Roman"/>
           <w:szCs w:val="24"/>
+          <w:lang w:eastAsia="ja-JP"/>
         </w:rPr>
       </w:pPr>
       <w:r>
@@ -17976,29 +19576,36 @@
         <w:rPr>
           <w:rFonts w:ascii="Calibri" w:eastAsia="宋体" w:hAnsi="Calibri" w:cs="Times New Roman"/>
           <w:szCs w:val="24"/>
-        </w:rPr>
-        <w:t>"</w:t>
-      </w:r>
-    </w:p>
-    <w:p>
-      <w:pPr>
-        <w:rPr>
-          <w:highlight w:val="yellow"/>
-        </w:rPr>
-      </w:pPr>
-      <w:r>
+          <w:lang w:eastAsia="ja-JP"/>
+        </w:rPr>
+        <w:t>"</w:t>
+      </w:r>
+    </w:p>
+    <w:p>
+      <w:pPr>
+        <w:rPr>
+          <w:highlight w:val="yellow"/>
+          <w:lang w:eastAsia="ja-JP"/>
+        </w:rPr>
+      </w:pPr>
+      <w:r>
+        <w:rPr>
+          <w:lang w:eastAsia="ja-JP"/>
+        </w:rPr>
         <w:t>#</w:t>
       </w:r>
       <w:r>
         <w:rPr>
           <w:rFonts w:hint="eastAsia"/>
           <w:highlight w:val="yellow"/>
+          <w:lang w:eastAsia="ja-JP"/>
         </w:rPr>
         <w:t>{显示立绘TJ</w:t>
       </w:r>
       <w:r>
         <w:rPr>
           <w:highlight w:val="yellow"/>
+          <w:lang w:eastAsia="ja-JP"/>
         </w:rPr>
         <w:t>1</w:t>
       </w:r>
@@ -18006,6 +19613,7 @@
         <w:rPr>
           <w:rFonts w:hint="eastAsia"/>
           <w:highlight w:val="yellow"/>
+          <w:lang w:eastAsia="ja-JP"/>
         </w:rPr>
         <w:t>wx}</w:t>
       </w:r>
@@ -18019,6 +19627,7 @@
       <w:r>
         <w:rPr>
           <w:rFonts w:ascii="Calibri" w:eastAsia="宋体" w:hAnsi="Calibri" w:cs="Times New Roman" w:hint="eastAsia"/>
+          <w:lang w:eastAsia="ja-JP"/>
         </w:rPr>
         <w:t>田老师：</w:t>
       </w:r>
@@ -18026,13 +19635,15 @@
         <w:rPr>
           <w:rFonts w:ascii="Calibri" w:eastAsia="宋体" w:hAnsi="Calibri" w:cs="Times New Roman"/>
           <w:szCs w:val="24"/>
-        </w:rPr>
-        <w:t>"</w:t>
-      </w:r>
-      <w:r>
-        <w:rPr>
-          <w:rFonts w:ascii="Calibri" w:eastAsia="宋体" w:hAnsi="Calibri" w:cs="Times New Roman" w:hint="eastAsia"/>
-          <w:szCs w:val="24"/>
+          <w:lang w:eastAsia="ja-JP"/>
+        </w:rPr>
+        <w:t>"</w:t>
+      </w:r>
+      <w:r>
+        <w:rPr>
+          <w:rFonts w:ascii="Calibri" w:eastAsia="宋体" w:hAnsi="Calibri" w:cs="Times New Roman" w:hint="eastAsia"/>
+          <w:szCs w:val="24"/>
+          <w:lang w:eastAsia="ja-JP"/>
         </w:rPr>
         <w:t>大家可以跟读练习一下哦。</w:t>
       </w:r>
@@ -18081,7 +19692,7 @@
       <w:commentRangeEnd w:id="10"/>
       <w:r>
         <w:rPr>
-          <w:rStyle w:val="a6"/>
+          <w:rStyle w:val="CommentReference"/>
         </w:rPr>
         <w:commentReference w:id="10"/>
       </w:r>
@@ -18548,7 +20159,23 @@
           <w:rFonts w:hint="eastAsia"/>
           <w:highlight w:val="yellow"/>
         </w:rPr>
-        <w:t>{显示立绘 TJ</w:t>
+        <w:t>{</w:t>
+      </w:r>
+      <w:proofErr w:type="gramStart"/>
+      <w:r>
+        <w:rPr>
+          <w:rFonts w:hint="eastAsia"/>
+          <w:highlight w:val="yellow"/>
+        </w:rPr>
+        <w:t>显示立绘</w:t>
+      </w:r>
+      <w:proofErr w:type="gramEnd"/>
+      <w:r>
+        <w:rPr>
+          <w:rFonts w:hint="eastAsia"/>
+          <w:highlight w:val="yellow"/>
+        </w:rPr>
+        <w:t xml:space="preserve"> TJ</w:t>
       </w:r>
       <w:r>
         <w:rPr>
@@ -18974,29 +20601,19 @@
       </w:r>
     </w:p>
     <w:p>
-      <w:pPr>
-        <w:rPr>
-          <w:lang w:eastAsia="ja-JP"/>
-        </w:rPr>
-      </w:pPr>
-      <w:r>
-        <w:rPr>
-          <w:lang w:eastAsia="ja-JP"/>
-        </w:rPr>
+      <w:r>
         <w:t>#</w:t>
       </w:r>
       <w:r>
         <w:rPr>
           <w:rFonts w:hint="eastAsia"/>
           <w:highlight w:val="yellow"/>
-          <w:lang w:eastAsia="ja-JP"/>
         </w:rPr>
         <w:t>{显示立绘 TJ</w:t>
       </w:r>
       <w:r>
         <w:rPr>
           <w:highlight w:val="yellow"/>
-          <w:lang w:eastAsia="ja-JP"/>
         </w:rPr>
         <w:t>1gx</w:t>
       </w:r>
@@ -19004,7 +20621,6 @@
         <w:rPr>
           <w:rFonts w:hint="eastAsia"/>
           <w:highlight w:val="yellow"/>
-          <w:lang w:eastAsia="ja-JP"/>
         </w:rPr>
         <w:t>}</w:t>
       </w:r>
@@ -19092,7 +20708,23 @@
           <w:rFonts w:hint="eastAsia"/>
           <w:highlight w:val="yellow"/>
         </w:rPr>
-        <w:t>{显示立绘 TJ</w:t>
+        <w:t>{</w:t>
+      </w:r>
+      <w:proofErr w:type="gramStart"/>
+      <w:r>
+        <w:rPr>
+          <w:rFonts w:hint="eastAsia"/>
+          <w:highlight w:val="yellow"/>
+        </w:rPr>
+        <w:t>显示立绘</w:t>
+      </w:r>
+      <w:proofErr w:type="gramEnd"/>
+      <w:r>
+        <w:rPr>
+          <w:rFonts w:hint="eastAsia"/>
+          <w:highlight w:val="yellow"/>
+        </w:rPr>
+        <w:t xml:space="preserve"> TJ</w:t>
       </w:r>
       <w:r>
         <w:rPr>
@@ -19429,12 +21061,14 @@
         <w:rPr>
           <w:rFonts w:ascii="Calibri" w:eastAsia="宋体" w:hAnsi="Calibri" w:cs="Times New Roman"/>
           <w:szCs w:val="24"/>
-        </w:rPr>
-      </w:pPr>
-      <w:r>
-        <w:rPr>
-          <w:rFonts w:ascii="Calibri" w:eastAsia="宋体" w:hAnsi="Calibri" w:cs="Times New Roman" w:hint="eastAsia"/>
-          <w:szCs w:val="24"/>
+          <w:lang w:eastAsia="ja-JP"/>
+        </w:rPr>
+      </w:pPr>
+      <w:r>
+        <w:rPr>
+          <w:rFonts w:ascii="Calibri" w:eastAsia="宋体" w:hAnsi="Calibri" w:cs="Times New Roman" w:hint="eastAsia"/>
+          <w:szCs w:val="24"/>
+          <w:lang w:eastAsia="ja-JP"/>
         </w:rPr>
         <w:t>"</w:t>
       </w:r>
@@ -19442,6 +21076,7 @@
         <w:rPr>
           <w:rFonts w:ascii="Calibri" w:eastAsia="宋体" w:hAnsi="Calibri" w:cs="Times New Roman"/>
           <w:szCs w:val="24"/>
+          <w:lang w:eastAsia="ja-JP"/>
         </w:rPr>
         <w:t>3</w:t>
       </w:r>
@@ -19449,6 +21084,7 @@
         <w:rPr>
           <w:rFonts w:ascii="Calibri" w:eastAsia="宋体" w:hAnsi="Calibri" w:cs="Times New Roman" w:hint="eastAsia"/>
           <w:szCs w:val="24"/>
+          <w:lang w:eastAsia="ja-JP"/>
         </w:rPr>
         <w:t>.</w:t>
       </w:r>
@@ -19456,8 +21092,55 @@
         <w:rPr>
           <w:rFonts w:ascii="MS Mincho" w:eastAsia="MS Mincho" w:hAnsi="MS Mincho" w:cs="宋体" w:hint="eastAsia"/>
           <w:szCs w:val="21"/>
-        </w:rPr>
-        <w:t>花（</w:t>
+          <w:lang w:eastAsia="ja-JP"/>
+        </w:rPr>
+        <w:t>花（はな）</w:t>
+      </w:r>
+      <w:r>
+        <w:rPr>
+          <w:rFonts w:ascii="Calibri" w:eastAsia="宋体" w:hAnsi="Calibri" w:cs="Times New Roman" w:hint="eastAsia"/>
+          <w:szCs w:val="24"/>
+          <w:lang w:eastAsia="ja-JP"/>
+        </w:rPr>
+        <w:t>"</w:t>
+      </w:r>
+    </w:p>
+    <w:p>
+      <w:pPr>
+        <w:rPr>
+          <w:rFonts w:eastAsia="MS Mincho"/>
+          <w:lang w:eastAsia="ja-JP"/>
+        </w:rPr>
+      </w:pPr>
+      <w:bookmarkStart w:id="11" w:name="_Hlk141800971"/>
+      <w:r>
+        <w:rPr>
+          <w:lang w:eastAsia="ja-JP"/>
+        </w:rPr>
+        <w:t>#</w:t>
+      </w:r>
+      <w:r>
+        <w:rPr>
+          <w:rFonts w:hint="eastAsia"/>
+          <w:lang w:eastAsia="ja-JP"/>
+        </w:rPr>
+        <w:t>选择</w:t>
+      </w:r>
+      <w:r>
+        <w:rPr>
+          <w:rFonts w:ascii="Calibri" w:eastAsia="宋体" w:hAnsi="Calibri" w:cs="Times New Roman"/>
+          <w:szCs w:val="24"/>
+          <w:lang w:eastAsia="ja-JP"/>
+        </w:rPr>
+        <w:t>2</w:t>
+      </w:r>
+      <w:r>
+        <w:rPr>
+          <w:rFonts w:ascii="Calibri" w:eastAsia="宋体" w:hAnsi="Calibri" w:cs="Times New Roman" w:hint="eastAsia"/>
+          <w:szCs w:val="24"/>
+          <w:lang w:eastAsia="ja-JP"/>
+        </w:rPr>
+        <w:t>.</w:t>
       </w:r>
       <w:r>
         <w:rPr>
@@ -19465,93 +21148,23 @@
           <w:szCs w:val="21"/>
           <w:lang w:eastAsia="ja-JP"/>
         </w:rPr>
-        <w:t>はな</w:t>
-      </w:r>
-      <w:r>
-        <w:rPr>
-          <w:rFonts w:ascii="MS Mincho" w:eastAsia="MS Mincho" w:hAnsi="MS Mincho" w:cs="宋体" w:hint="eastAsia"/>
-          <w:szCs w:val="21"/>
-        </w:rPr>
-        <w:t>）</w:t>
-      </w:r>
-      <w:r>
-        <w:rPr>
-          <w:rFonts w:ascii="Calibri" w:eastAsia="宋体" w:hAnsi="Calibri" w:cs="Times New Roman" w:hint="eastAsia"/>
-          <w:szCs w:val="24"/>
-        </w:rPr>
-        <w:t>"</w:t>
-      </w:r>
-    </w:p>
-    <w:p>
-      <w:pPr>
-        <w:rPr>
-          <w:rFonts w:eastAsia="MS Mincho"/>
-          <w:lang w:eastAsia="ja-JP"/>
-        </w:rPr>
-      </w:pPr>
-      <w:bookmarkStart w:id="11" w:name="_Hlk141800971"/>
-      <w:r>
-        <w:rPr>
-          <w:lang w:eastAsia="ja-JP"/>
-        </w:rPr>
+        <w:t>犬（いぬ）</w:t>
+      </w:r>
+    </w:p>
+    <w:p>
+      <w:r>
         <w:t>#</w:t>
       </w:r>
       <w:r>
         <w:rPr>
           <w:rFonts w:hint="eastAsia"/>
-          <w:lang w:eastAsia="ja-JP"/>
-        </w:rPr>
-        <w:t>选择</w:t>
-      </w:r>
-      <w:r>
-        <w:rPr>
-          <w:rFonts w:ascii="Calibri" w:eastAsia="宋体" w:hAnsi="Calibri" w:cs="Times New Roman"/>
-          <w:szCs w:val="24"/>
-          <w:lang w:eastAsia="ja-JP"/>
-        </w:rPr>
-        <w:t>2</w:t>
-      </w:r>
-      <w:r>
-        <w:rPr>
-          <w:rFonts w:ascii="Calibri" w:eastAsia="宋体" w:hAnsi="Calibri" w:cs="Times New Roman" w:hint="eastAsia"/>
-          <w:szCs w:val="24"/>
-          <w:lang w:eastAsia="ja-JP"/>
-        </w:rPr>
-        <w:t>.</w:t>
-      </w:r>
-      <w:r>
-        <w:rPr>
-          <w:rFonts w:ascii="MS Mincho" w:eastAsia="MS Mincho" w:hAnsi="MS Mincho" w:cs="宋体" w:hint="eastAsia"/>
-          <w:szCs w:val="21"/>
-          <w:lang w:eastAsia="ja-JP"/>
-        </w:rPr>
-        <w:t>犬（いぬ）</w:t>
-      </w:r>
-    </w:p>
-    <w:p>
-      <w:pPr>
-        <w:rPr>
-          <w:lang w:eastAsia="ja-JP"/>
-        </w:rPr>
-      </w:pPr>
-      <w:r>
-        <w:rPr>
-          <w:lang w:eastAsia="ja-JP"/>
-        </w:rPr>
-        <w:t>#</w:t>
-      </w:r>
-      <w:r>
-        <w:rPr>
-          <w:rFonts w:hint="eastAsia"/>
-          <w:highlight w:val="yellow"/>
-          <w:lang w:eastAsia="ja-JP"/>
+          <w:highlight w:val="yellow"/>
         </w:rPr>
         <w:t>{显示立绘 TJ</w:t>
       </w:r>
       <w:r>
         <w:rPr>
           <w:highlight w:val="yellow"/>
-          <w:lang w:eastAsia="ja-JP"/>
         </w:rPr>
         <w:t>1gx</w:t>
       </w:r>
@@ -19559,7 +21172,6 @@
         <w:rPr>
           <w:rFonts w:hint="eastAsia"/>
           <w:highlight w:val="yellow"/>
-          <w:lang w:eastAsia="ja-JP"/>
         </w:rPr>
         <w:t>}</w:t>
       </w:r>
@@ -19642,7 +21254,23 @@
           <w:rFonts w:hint="eastAsia"/>
           <w:highlight w:val="yellow"/>
         </w:rPr>
-        <w:t>{显示立绘 TJ</w:t>
+        <w:t>{</w:t>
+      </w:r>
+      <w:proofErr w:type="gramStart"/>
+      <w:r>
+        <w:rPr>
+          <w:rFonts w:hint="eastAsia"/>
+          <w:highlight w:val="yellow"/>
+        </w:rPr>
+        <w:t>显示立绘</w:t>
+      </w:r>
+      <w:proofErr w:type="gramEnd"/>
+      <w:r>
+        <w:rPr>
+          <w:rFonts w:hint="eastAsia"/>
+          <w:highlight w:val="yellow"/>
+        </w:rPr>
+        <w:t xml:space="preserve"> TJ</w:t>
       </w:r>
       <w:r>
         <w:rPr>
@@ -19763,7 +21391,23 @@
           <w:rFonts w:hint="eastAsia"/>
           <w:highlight w:val="yellow"/>
         </w:rPr>
-        <w:t>{显示立绘TJ</w:t>
+        <w:t>{</w:t>
+      </w:r>
+      <w:proofErr w:type="gramStart"/>
+      <w:r>
+        <w:rPr>
+          <w:rFonts w:hint="eastAsia"/>
+          <w:highlight w:val="yellow"/>
+        </w:rPr>
+        <w:t>显示立绘</w:t>
+      </w:r>
+      <w:proofErr w:type="gramEnd"/>
+      <w:r>
+        <w:rPr>
+          <w:rFonts w:hint="eastAsia"/>
+          <w:highlight w:val="yellow"/>
+        </w:rPr>
+        <w:t>TJ</w:t>
       </w:r>
       <w:r>
         <w:rPr>
@@ -20017,7 +21661,27 @@
           <w:sz w:val="21"/>
           <w:szCs w:val="21"/>
         </w:rPr>
-        <w:t>回到寝室，我看到刘洋正坐在桌前看书，想起今天在社团</w:t>
+        <w:t>回到寝室，我看到刘洋</w:t>
+      </w:r>
+      <w:proofErr w:type="gramStart"/>
+      <w:r>
+        <w:rPr>
+          <w:rFonts w:ascii="宋体" w:eastAsia="宋体" w:hAnsi="宋体" w:hint="eastAsia"/>
+          <w:color w:val="000000"/>
+          <w:sz w:val="21"/>
+          <w:szCs w:val="21"/>
+        </w:rPr>
+        <w:t>正坐</w:t>
+      </w:r>
+      <w:proofErr w:type="gramEnd"/>
+      <w:r>
+        <w:rPr>
+          <w:rFonts w:ascii="宋体" w:eastAsia="宋体" w:hAnsi="宋体" w:hint="eastAsia"/>
+          <w:color w:val="000000"/>
+          <w:sz w:val="21"/>
+          <w:szCs w:val="21"/>
+        </w:rPr>
+        <w:t>在桌前看书，想起今天在社团</w:t>
       </w:r>
       <w:r>
         <w:rPr>
@@ -20058,7 +21722,23 @@
           <w:rFonts w:hint="eastAsia"/>
           <w:highlight w:val="yellow"/>
         </w:rPr>
-        <w:t>{显示立绘WH</w:t>
+        <w:t>{</w:t>
+      </w:r>
+      <w:proofErr w:type="gramStart"/>
+      <w:r>
+        <w:rPr>
+          <w:rFonts w:hint="eastAsia"/>
+          <w:highlight w:val="yellow"/>
+        </w:rPr>
+        <w:t>显示立绘</w:t>
+      </w:r>
+      <w:proofErr w:type="gramEnd"/>
+      <w:r>
+        <w:rPr>
+          <w:rFonts w:hint="eastAsia"/>
+          <w:highlight w:val="yellow"/>
+        </w:rPr>
+        <w:t>WH</w:t>
       </w:r>
       <w:r>
         <w:rPr>
@@ -20146,7 +21826,23 @@
           <w:rFonts w:hint="eastAsia"/>
           <w:highlight w:val="yellow"/>
         </w:rPr>
-        <w:t>{显示立绘LY</w:t>
+        <w:t>{</w:t>
+      </w:r>
+      <w:proofErr w:type="gramStart"/>
+      <w:r>
+        <w:rPr>
+          <w:rFonts w:hint="eastAsia"/>
+          <w:highlight w:val="yellow"/>
+        </w:rPr>
+        <w:t>显示立绘</w:t>
+      </w:r>
+      <w:proofErr w:type="gramEnd"/>
+      <w:r>
+        <w:rPr>
+          <w:rFonts w:hint="eastAsia"/>
+          <w:highlight w:val="yellow"/>
+        </w:rPr>
+        <w:t>LY</w:t>
       </w:r>
       <w:r>
         <w:rPr>
@@ -20258,7 +21954,23 @@
           <w:rFonts w:hint="eastAsia"/>
           <w:highlight w:val="yellow"/>
         </w:rPr>
-        <w:t>{显示立绘WH</w:t>
+        <w:t>{</w:t>
+      </w:r>
+      <w:proofErr w:type="gramStart"/>
+      <w:r>
+        <w:rPr>
+          <w:rFonts w:hint="eastAsia"/>
+          <w:highlight w:val="yellow"/>
+        </w:rPr>
+        <w:t>显示立绘</w:t>
+      </w:r>
+      <w:proofErr w:type="gramEnd"/>
+      <w:r>
+        <w:rPr>
+          <w:rFonts w:hint="eastAsia"/>
+          <w:highlight w:val="yellow"/>
+        </w:rPr>
+        <w:t>WH</w:t>
       </w:r>
       <w:r>
         <w:rPr>
@@ -20349,7 +22061,21 @@
         <w:rPr>
           <w:rFonts w:ascii="Calibri" w:hAnsi="Calibri" w:hint="eastAsia"/>
         </w:rPr>
-        <w:t>（立绘全部消失，下面的对话改成三段。）</w:t>
+        <w:t>（</w:t>
+      </w:r>
+      <w:proofErr w:type="gramStart"/>
+      <w:r>
+        <w:rPr>
+          <w:rFonts w:ascii="Calibri" w:hAnsi="Calibri" w:hint="eastAsia"/>
+        </w:rPr>
+        <w:t>立绘全部</w:t>
+      </w:r>
+      <w:proofErr w:type="gramEnd"/>
+      <w:r>
+        <w:rPr>
+          <w:rFonts w:ascii="Calibri" w:hAnsi="Calibri" w:hint="eastAsia"/>
+        </w:rPr>
+        <w:t>消失，下面的对话改成三段。）</w:t>
       </w:r>
     </w:p>
     <w:p>
@@ -20419,6 +22145,7 @@
         </w:rPr>
         <w:t>本来今天应该是刘洋和智子一起去逛社团的，然而我却</w:t>
       </w:r>
+      <w:proofErr w:type="gramStart"/>
       <w:r>
         <w:rPr>
           <w:rFonts w:ascii="宋体" w:eastAsia="宋体" w:hAnsi="宋体" w:hint="eastAsia"/>
@@ -20435,7 +22162,17 @@
           <w:sz w:val="21"/>
           <w:szCs w:val="21"/>
         </w:rPr>
-        <w:t>和周小雨</w:t>
+        <w:t>和</w:t>
+      </w:r>
+      <w:proofErr w:type="gramEnd"/>
+      <w:r>
+        <w:rPr>
+          <w:rFonts w:ascii="宋体" w:eastAsia="宋体" w:hAnsi="宋体" w:hint="eastAsia"/>
+          <w:color w:val="000000"/>
+          <w:sz w:val="21"/>
+          <w:szCs w:val="21"/>
+        </w:rPr>
+        <w:t>周小雨</w:t>
       </w:r>
       <w:r>
         <w:rPr>
@@ -20525,7 +22262,23 @@
           <w:rFonts w:hint="eastAsia"/>
           <w:highlight w:val="yellow"/>
         </w:rPr>
-        <w:t>{显示立绘WH</w:t>
+        <w:t>{</w:t>
+      </w:r>
+      <w:proofErr w:type="gramStart"/>
+      <w:r>
+        <w:rPr>
+          <w:rFonts w:hint="eastAsia"/>
+          <w:highlight w:val="yellow"/>
+        </w:rPr>
+        <w:t>显示立绘</w:t>
+      </w:r>
+      <w:proofErr w:type="gramEnd"/>
+      <w:r>
+        <w:rPr>
+          <w:rFonts w:hint="eastAsia"/>
+          <w:highlight w:val="yellow"/>
+        </w:rPr>
+        <w:t>WH</w:t>
       </w:r>
       <w:r>
         <w:rPr>
@@ -20663,7 +22416,23 @@
           <w:rFonts w:hint="eastAsia"/>
           <w:highlight w:val="yellow"/>
         </w:rPr>
-        <w:t>{显示立绘LY</w:t>
+        <w:t>{</w:t>
+      </w:r>
+      <w:proofErr w:type="gramStart"/>
+      <w:r>
+        <w:rPr>
+          <w:rFonts w:hint="eastAsia"/>
+          <w:highlight w:val="yellow"/>
+        </w:rPr>
+        <w:t>显示立绘</w:t>
+      </w:r>
+      <w:proofErr w:type="gramEnd"/>
+      <w:r>
+        <w:rPr>
+          <w:rFonts w:hint="eastAsia"/>
+          <w:highlight w:val="yellow"/>
+        </w:rPr>
+        <w:t>LY</w:t>
       </w:r>
       <w:r>
         <w:rPr>
@@ -20773,7 +22542,23 @@
           <w:rFonts w:hint="eastAsia"/>
           <w:highlight w:val="yellow"/>
         </w:rPr>
-        <w:t>{显示立绘WH</w:t>
+        <w:t>{</w:t>
+      </w:r>
+      <w:proofErr w:type="gramStart"/>
+      <w:r>
+        <w:rPr>
+          <w:rFonts w:hint="eastAsia"/>
+          <w:highlight w:val="yellow"/>
+        </w:rPr>
+        <w:t>显示立绘</w:t>
+      </w:r>
+      <w:proofErr w:type="gramEnd"/>
+      <w:r>
+        <w:rPr>
+          <w:rFonts w:hint="eastAsia"/>
+          <w:highlight w:val="yellow"/>
+        </w:rPr>
+        <w:t>WH</w:t>
       </w:r>
       <w:r>
         <w:rPr>
@@ -20843,7 +22628,23 @@
           <w:rFonts w:hint="eastAsia"/>
           <w:highlight w:val="yellow"/>
         </w:rPr>
-        <w:t>{显示立绘LY</w:t>
+        <w:t>{</w:t>
+      </w:r>
+      <w:proofErr w:type="gramStart"/>
+      <w:r>
+        <w:rPr>
+          <w:rFonts w:hint="eastAsia"/>
+          <w:highlight w:val="yellow"/>
+        </w:rPr>
+        <w:t>显示立绘</w:t>
+      </w:r>
+      <w:proofErr w:type="gramEnd"/>
+      <w:r>
+        <w:rPr>
+          <w:rFonts w:hint="eastAsia"/>
+          <w:highlight w:val="yellow"/>
+        </w:rPr>
+        <w:t>LY</w:t>
       </w:r>
       <w:r>
         <w:rPr>
@@ -20919,7 +22720,23 @@
           <w:rFonts w:hint="eastAsia"/>
           <w:highlight w:val="yellow"/>
         </w:rPr>
-        <w:t>{显示立绘WH</w:t>
+        <w:t>{</w:t>
+      </w:r>
+      <w:proofErr w:type="gramStart"/>
+      <w:r>
+        <w:rPr>
+          <w:rFonts w:hint="eastAsia"/>
+          <w:highlight w:val="yellow"/>
+        </w:rPr>
+        <w:t>显示立绘</w:t>
+      </w:r>
+      <w:proofErr w:type="gramEnd"/>
+      <w:r>
+        <w:rPr>
+          <w:rFonts w:hint="eastAsia"/>
+          <w:highlight w:val="yellow"/>
+        </w:rPr>
+        <w:t>WH</w:t>
       </w:r>
       <w:r>
         <w:rPr>
@@ -21027,7 +22844,23 @@
           <w:rFonts w:hint="eastAsia"/>
           <w:highlight w:val="yellow"/>
         </w:rPr>
-        <w:t>{显示立绘LY</w:t>
+        <w:t>{</w:t>
+      </w:r>
+      <w:proofErr w:type="gramStart"/>
+      <w:r>
+        <w:rPr>
+          <w:rFonts w:hint="eastAsia"/>
+          <w:highlight w:val="yellow"/>
+        </w:rPr>
+        <w:t>显示立绘</w:t>
+      </w:r>
+      <w:proofErr w:type="gramEnd"/>
+      <w:r>
+        <w:rPr>
+          <w:rFonts w:hint="eastAsia"/>
+          <w:highlight w:val="yellow"/>
+        </w:rPr>
+        <w:t>LY</w:t>
       </w:r>
       <w:r>
         <w:rPr>
@@ -21143,7 +22976,23 @@
           <w:rFonts w:hint="eastAsia"/>
           <w:highlight w:val="yellow"/>
         </w:rPr>
-        <w:t>{显示立绘WH</w:t>
+        <w:t>{</w:t>
+      </w:r>
+      <w:proofErr w:type="gramStart"/>
+      <w:r>
+        <w:rPr>
+          <w:rFonts w:hint="eastAsia"/>
+          <w:highlight w:val="yellow"/>
+        </w:rPr>
+        <w:t>显示立绘</w:t>
+      </w:r>
+      <w:proofErr w:type="gramEnd"/>
+      <w:r>
+        <w:rPr>
+          <w:rFonts w:hint="eastAsia"/>
+          <w:highlight w:val="yellow"/>
+        </w:rPr>
+        <w:t>WH</w:t>
       </w:r>
       <w:r>
         <w:rPr>
@@ -21285,7 +23134,23 @@
           <w:rFonts w:hint="eastAsia"/>
           <w:highlight w:val="yellow"/>
         </w:rPr>
-        <w:t>{显示立绘LY</w:t>
+        <w:t>{</w:t>
+      </w:r>
+      <w:proofErr w:type="gramStart"/>
+      <w:r>
+        <w:rPr>
+          <w:rFonts w:hint="eastAsia"/>
+          <w:highlight w:val="yellow"/>
+        </w:rPr>
+        <w:t>显示立绘</w:t>
+      </w:r>
+      <w:proofErr w:type="gramEnd"/>
+      <w:r>
+        <w:rPr>
+          <w:rFonts w:hint="eastAsia"/>
+          <w:highlight w:val="yellow"/>
+        </w:rPr>
+        <w:t>LY</w:t>
       </w:r>
       <w:r>
         <w:rPr>
@@ -21441,7 +23306,23 @@
           <w:rFonts w:hint="eastAsia"/>
           <w:highlight w:val="yellow"/>
         </w:rPr>
-        <w:t>{显示立绘WH</w:t>
+        <w:t>{</w:t>
+      </w:r>
+      <w:proofErr w:type="gramStart"/>
+      <w:r>
+        <w:rPr>
+          <w:rFonts w:hint="eastAsia"/>
+          <w:highlight w:val="yellow"/>
+        </w:rPr>
+        <w:t>显示立绘</w:t>
+      </w:r>
+      <w:proofErr w:type="gramEnd"/>
+      <w:r>
+        <w:rPr>
+          <w:rFonts w:hint="eastAsia"/>
+          <w:highlight w:val="yellow"/>
+        </w:rPr>
+        <w:t>WH</w:t>
       </w:r>
       <w:r>
         <w:rPr>
@@ -21517,7 +23398,23 @@
           <w:rFonts w:hint="eastAsia"/>
           <w:highlight w:val="yellow"/>
         </w:rPr>
-        <w:t>{显示立绘LY</w:t>
+        <w:t>{</w:t>
+      </w:r>
+      <w:proofErr w:type="gramStart"/>
+      <w:r>
+        <w:rPr>
+          <w:rFonts w:hint="eastAsia"/>
+          <w:highlight w:val="yellow"/>
+        </w:rPr>
+        <w:t>显示立绘</w:t>
+      </w:r>
+      <w:proofErr w:type="gramEnd"/>
+      <w:r>
+        <w:rPr>
+          <w:rFonts w:hint="eastAsia"/>
+          <w:highlight w:val="yellow"/>
+        </w:rPr>
+        <w:t>LY</w:t>
       </w:r>
       <w:r>
         <w:rPr>
@@ -21622,7 +23519,27 @@
           <w:sz w:val="21"/>
           <w:szCs w:val="21"/>
         </w:rPr>
-        <w:t>刘洋突然扯开话题。</w:t>
+        <w:t>刘</w:t>
+      </w:r>
+      <w:proofErr w:type="gramStart"/>
+      <w:r>
+        <w:rPr>
+          <w:rFonts w:ascii="宋体" w:eastAsia="宋体" w:hAnsi="宋体" w:hint="eastAsia"/>
+          <w:color w:val="000000"/>
+          <w:sz w:val="21"/>
+          <w:szCs w:val="21"/>
+        </w:rPr>
+        <w:t>洋突然</w:t>
+      </w:r>
+      <w:proofErr w:type="gramEnd"/>
+      <w:r>
+        <w:rPr>
+          <w:rFonts w:ascii="宋体" w:eastAsia="宋体" w:hAnsi="宋体" w:hint="eastAsia"/>
+          <w:color w:val="000000"/>
+          <w:sz w:val="21"/>
+          <w:szCs w:val="21"/>
+        </w:rPr>
+        <w:t>扯开话题。</w:t>
       </w:r>
       <w:r>
         <w:rPr>
@@ -21645,7 +23562,23 @@
           <w:rFonts w:hint="eastAsia"/>
           <w:highlight w:val="yellow"/>
         </w:rPr>
-        <w:t>{显示立绘WH</w:t>
+        <w:t>{</w:t>
+      </w:r>
+      <w:proofErr w:type="gramStart"/>
+      <w:r>
+        <w:rPr>
+          <w:rFonts w:hint="eastAsia"/>
+          <w:highlight w:val="yellow"/>
+        </w:rPr>
+        <w:t>显示立绘</w:t>
+      </w:r>
+      <w:proofErr w:type="gramEnd"/>
+      <w:r>
+        <w:rPr>
+          <w:rFonts w:hint="eastAsia"/>
+          <w:highlight w:val="yellow"/>
+        </w:rPr>
+        <w:t>WH</w:t>
       </w:r>
       <w:r>
         <w:rPr>
@@ -21742,7 +23675,23 @@
           <w:rFonts w:hint="eastAsia"/>
           <w:highlight w:val="yellow"/>
         </w:rPr>
-        <w:t>{显示立绘LY</w:t>
+        <w:t>{</w:t>
+      </w:r>
+      <w:proofErr w:type="gramStart"/>
+      <w:r>
+        <w:rPr>
+          <w:rFonts w:hint="eastAsia"/>
+          <w:highlight w:val="yellow"/>
+        </w:rPr>
+        <w:t>显示立绘</w:t>
+      </w:r>
+      <w:proofErr w:type="gramEnd"/>
+      <w:r>
+        <w:rPr>
+          <w:rFonts w:hint="eastAsia"/>
+          <w:highlight w:val="yellow"/>
+        </w:rPr>
+        <w:t>LY</w:t>
       </w:r>
       <w:r>
         <w:rPr>
@@ -21830,7 +23779,23 @@
           <w:rFonts w:hint="eastAsia"/>
           <w:highlight w:val="yellow"/>
         </w:rPr>
-        <w:t>{显示立绘WH</w:t>
+        <w:t>{</w:t>
+      </w:r>
+      <w:proofErr w:type="gramStart"/>
+      <w:r>
+        <w:rPr>
+          <w:rFonts w:hint="eastAsia"/>
+          <w:highlight w:val="yellow"/>
+        </w:rPr>
+        <w:t>显示立绘</w:t>
+      </w:r>
+      <w:proofErr w:type="gramEnd"/>
+      <w:r>
+        <w:rPr>
+          <w:rFonts w:hint="eastAsia"/>
+          <w:highlight w:val="yellow"/>
+        </w:rPr>
+        <w:t>WH</w:t>
       </w:r>
       <w:r>
         <w:rPr>
@@ -21961,7 +23926,23 @@
           <w:rFonts w:hint="eastAsia"/>
           <w:highlight w:val="yellow"/>
         </w:rPr>
-        <w:t>{显示立绘WH</w:t>
+        <w:t>{</w:t>
+      </w:r>
+      <w:proofErr w:type="gramStart"/>
+      <w:r>
+        <w:rPr>
+          <w:rFonts w:hint="eastAsia"/>
+          <w:highlight w:val="yellow"/>
+        </w:rPr>
+        <w:t>显示立绘</w:t>
+      </w:r>
+      <w:proofErr w:type="gramEnd"/>
+      <w:r>
+        <w:rPr>
+          <w:rFonts w:hint="eastAsia"/>
+          <w:highlight w:val="yellow"/>
+        </w:rPr>
+        <w:t>WH</w:t>
       </w:r>
       <w:r>
         <w:rPr>
@@ -22049,7 +24030,23 @@
           <w:rFonts w:hint="eastAsia"/>
           <w:highlight w:val="yellow"/>
         </w:rPr>
-        <w:t>{显示立绘LY</w:t>
+        <w:t>{</w:t>
+      </w:r>
+      <w:proofErr w:type="gramStart"/>
+      <w:r>
+        <w:rPr>
+          <w:rFonts w:hint="eastAsia"/>
+          <w:highlight w:val="yellow"/>
+        </w:rPr>
+        <w:t>显示立绘</w:t>
+      </w:r>
+      <w:proofErr w:type="gramEnd"/>
+      <w:r>
+        <w:rPr>
+          <w:rFonts w:hint="eastAsia"/>
+          <w:highlight w:val="yellow"/>
+        </w:rPr>
+        <w:t>LY</w:t>
       </w:r>
       <w:r>
         <w:rPr>
@@ -22119,7 +24116,23 @@
           <w:rFonts w:hint="eastAsia"/>
           <w:highlight w:val="yellow"/>
         </w:rPr>
-        <w:t>{显示立绘WH</w:t>
+        <w:t>{</w:t>
+      </w:r>
+      <w:proofErr w:type="gramStart"/>
+      <w:r>
+        <w:rPr>
+          <w:rFonts w:hint="eastAsia"/>
+          <w:highlight w:val="yellow"/>
+        </w:rPr>
+        <w:t>显示立绘</w:t>
+      </w:r>
+      <w:proofErr w:type="gramEnd"/>
+      <w:r>
+        <w:rPr>
+          <w:rFonts w:hint="eastAsia"/>
+          <w:highlight w:val="yellow"/>
+        </w:rPr>
+        <w:t>WH</w:t>
       </w:r>
       <w:r>
         <w:rPr>
@@ -22208,7 +24221,23 @@
           <w:rFonts w:hint="eastAsia"/>
           <w:highlight w:val="yellow"/>
         </w:rPr>
-        <w:t>{显示立绘LY</w:t>
+        <w:t>{</w:t>
+      </w:r>
+      <w:proofErr w:type="gramStart"/>
+      <w:r>
+        <w:rPr>
+          <w:rFonts w:hint="eastAsia"/>
+          <w:highlight w:val="yellow"/>
+        </w:rPr>
+        <w:t>显示立绘</w:t>
+      </w:r>
+      <w:proofErr w:type="gramEnd"/>
+      <w:r>
+        <w:rPr>
+          <w:rFonts w:hint="eastAsia"/>
+          <w:highlight w:val="yellow"/>
+        </w:rPr>
+        <w:t>LY</w:t>
       </w:r>
       <w:r>
         <w:rPr>
@@ -22305,7 +24334,23 @@
           <w:rFonts w:hint="eastAsia"/>
           <w:highlight w:val="yellow"/>
         </w:rPr>
-        <w:t>{显示立绘WH</w:t>
+        <w:t>{</w:t>
+      </w:r>
+      <w:proofErr w:type="gramStart"/>
+      <w:r>
+        <w:rPr>
+          <w:rFonts w:hint="eastAsia"/>
+          <w:highlight w:val="yellow"/>
+        </w:rPr>
+        <w:t>显示立绘</w:t>
+      </w:r>
+      <w:proofErr w:type="gramEnd"/>
+      <w:r>
+        <w:rPr>
+          <w:rFonts w:hint="eastAsia"/>
+          <w:highlight w:val="yellow"/>
+        </w:rPr>
+        <w:t>WH</w:t>
       </w:r>
       <w:r>
         <w:rPr>
@@ -22535,7 +24580,23 @@
           <w:rFonts w:hint="eastAsia"/>
           <w:highlight w:val="yellow"/>
         </w:rPr>
-        <w:t>{显示立绘LY</w:t>
+        <w:t>{</w:t>
+      </w:r>
+      <w:proofErr w:type="gramStart"/>
+      <w:r>
+        <w:rPr>
+          <w:rFonts w:hint="eastAsia"/>
+          <w:highlight w:val="yellow"/>
+        </w:rPr>
+        <w:t>显示立绘</w:t>
+      </w:r>
+      <w:proofErr w:type="gramEnd"/>
+      <w:r>
+        <w:rPr>
+          <w:rFonts w:hint="eastAsia"/>
+          <w:highlight w:val="yellow"/>
+        </w:rPr>
+        <w:t>LY</w:t>
       </w:r>
       <w:r>
         <w:rPr>
@@ -22666,7 +24727,23 @@
           <w:rFonts w:hint="eastAsia"/>
           <w:highlight w:val="yellow"/>
         </w:rPr>
-        <w:t>{显示立绘WH</w:t>
+        <w:t>{</w:t>
+      </w:r>
+      <w:proofErr w:type="gramStart"/>
+      <w:r>
+        <w:rPr>
+          <w:rFonts w:hint="eastAsia"/>
+          <w:highlight w:val="yellow"/>
+        </w:rPr>
+        <w:t>显示立绘</w:t>
+      </w:r>
+      <w:proofErr w:type="gramEnd"/>
+      <w:r>
+        <w:rPr>
+          <w:rFonts w:hint="eastAsia"/>
+          <w:highlight w:val="yellow"/>
+        </w:rPr>
+        <w:t>WH</w:t>
       </w:r>
       <w:r>
         <w:rPr>
@@ -22797,7 +24874,23 @@
           <w:rFonts w:hint="eastAsia"/>
           <w:highlight w:val="yellow"/>
         </w:rPr>
-        <w:t>{显示立绘LY</w:t>
+        <w:t>{</w:t>
+      </w:r>
+      <w:proofErr w:type="gramStart"/>
+      <w:r>
+        <w:rPr>
+          <w:rFonts w:hint="eastAsia"/>
+          <w:highlight w:val="yellow"/>
+        </w:rPr>
+        <w:t>显示立绘</w:t>
+      </w:r>
+      <w:proofErr w:type="gramEnd"/>
+      <w:r>
+        <w:rPr>
+          <w:rFonts w:hint="eastAsia"/>
+          <w:highlight w:val="yellow"/>
+        </w:rPr>
+        <w:t>LY</w:t>
       </w:r>
       <w:r>
         <w:rPr>
@@ -23038,7 +25131,7 @@
       <w:commentRangeEnd w:id="12"/>
       <w:r>
         <w:rPr>
-          <w:rStyle w:val="a6"/>
+          <w:rStyle w:val="CommentReference"/>
         </w:rPr>
         <w:commentReference w:id="12"/>
       </w:r>
@@ -23602,13 +25695,23 @@
         </w:rPr>
         <w:t>"</w:t>
       </w:r>
-      <w:r>
-        <w:rPr>
-          <w:rFonts w:ascii="宋体" w:eastAsia="宋体" w:hAnsi="宋体" w:hint="eastAsia"/>
-          <w:sz w:val="21"/>
-          <w:szCs w:val="21"/>
-        </w:rPr>
-        <w:t>打怪的过程中有日语解题环节，</w:t>
+      <w:proofErr w:type="gramStart"/>
+      <w:r>
+        <w:rPr>
+          <w:rFonts w:ascii="宋体" w:eastAsia="宋体" w:hAnsi="宋体" w:hint="eastAsia"/>
+          <w:sz w:val="21"/>
+          <w:szCs w:val="21"/>
+        </w:rPr>
+        <w:t>打怪的</w:t>
+      </w:r>
+      <w:proofErr w:type="gramEnd"/>
+      <w:r>
+        <w:rPr>
+          <w:rFonts w:ascii="宋体" w:eastAsia="宋体" w:hAnsi="宋体" w:hint="eastAsia"/>
+          <w:sz w:val="21"/>
+          <w:szCs w:val="21"/>
+        </w:rPr>
+        <w:t>过程中有日语解题环节，</w:t>
       </w:r>
       <w:r>
         <w:rPr>
@@ -23743,7 +25846,7 @@
       <w:commentRangeEnd w:id="13"/>
       <w:r>
         <w:rPr>
-          <w:rStyle w:val="a6"/>
+          <w:rStyle w:val="CommentReference"/>
         </w:rPr>
         <w:commentReference w:id="13"/>
       </w:r>
@@ -23783,7 +25886,27 @@
           <w:sz w:val="21"/>
           <w:szCs w:val="21"/>
         </w:rPr>
-        <w:t>游戏，没想到高中时代的郑辉已经能够做出完成度那么高的游戏了。打怪+学日语的模式确实新颖。</w:t>
+        <w:t>游戏，没想到高中时代的郑辉已经能够做出完成度那么高的游戏了。</w:t>
+      </w:r>
+      <w:proofErr w:type="gramStart"/>
+      <w:r>
+        <w:rPr>
+          <w:rFonts w:ascii="宋体" w:eastAsia="宋体" w:hAnsi="宋体" w:hint="eastAsia"/>
+          <w:color w:val="000000"/>
+          <w:sz w:val="21"/>
+          <w:szCs w:val="21"/>
+        </w:rPr>
+        <w:t>打怪</w:t>
+      </w:r>
+      <w:proofErr w:type="gramEnd"/>
+      <w:r>
+        <w:rPr>
+          <w:rFonts w:ascii="宋体" w:eastAsia="宋体" w:hAnsi="宋体" w:hint="eastAsia"/>
+          <w:color w:val="000000"/>
+          <w:sz w:val="21"/>
+          <w:szCs w:val="21"/>
+        </w:rPr>
+        <w:t>+学日语的模式确实新颖。</w:t>
       </w:r>
       <w:r>
         <w:rPr>
@@ -23853,7 +25976,23 @@
           <w:rFonts w:hint="eastAsia"/>
           <w:highlight w:val="yellow"/>
         </w:rPr>
-        <w:t>{显示立绘WH</w:t>
+        <w:t>{</w:t>
+      </w:r>
+      <w:proofErr w:type="gramStart"/>
+      <w:r>
+        <w:rPr>
+          <w:rFonts w:hint="eastAsia"/>
+          <w:highlight w:val="yellow"/>
+        </w:rPr>
+        <w:t>显示立绘</w:t>
+      </w:r>
+      <w:proofErr w:type="gramEnd"/>
+      <w:r>
+        <w:rPr>
+          <w:rFonts w:hint="eastAsia"/>
+          <w:highlight w:val="yellow"/>
+        </w:rPr>
+        <w:t>WH</w:t>
       </w:r>
       <w:r>
         <w:rPr>
@@ -23944,7 +26083,23 @@
           <w:rFonts w:hint="eastAsia"/>
           <w:highlight w:val="yellow"/>
         </w:rPr>
-        <w:t>{显示立绘 WH</w:t>
+        <w:t>{</w:t>
+      </w:r>
+      <w:proofErr w:type="gramStart"/>
+      <w:r>
+        <w:rPr>
+          <w:rFonts w:hint="eastAsia"/>
+          <w:highlight w:val="yellow"/>
+        </w:rPr>
+        <w:t>显示立绘</w:t>
+      </w:r>
+      <w:proofErr w:type="gramEnd"/>
+      <w:r>
+        <w:rPr>
+          <w:rFonts w:hint="eastAsia"/>
+          <w:highlight w:val="yellow"/>
+        </w:rPr>
+        <w:t xml:space="preserve"> WH</w:t>
       </w:r>
       <w:r>
         <w:rPr>
@@ -24031,7 +26186,7 @@
     </w:p>
     <w:p/>
     <w:sectPr>
-      <w:footerReference w:type="default" r:id="rId8"/>
+      <w:footerReference w:type="default" r:id="rId10"/>
       <w:pgSz w:w="11906" w:h="16838"/>
       <w:pgMar w:top="1440" w:right="1800" w:bottom="1440" w:left="1800" w:header="851" w:footer="992" w:gutter="0"/>
       <w:cols w:space="425"/>
@@ -24042,15 +26197,15 @@
 </file>
 
 <file path=word/comments.xml><?xml version="1.0" encoding="utf-8"?>
-<w:comments xmlns:wpc="http://schemas.microsoft.com/office/word/2010/wordprocessingCanvas" xmlns:mc="http://schemas.openxmlformats.org/markup-compatibility/2006" xmlns:o="urn:schemas-microsoft-com:office:office" xmlns:r="http://schemas.openxmlformats.org/officeDocument/2006/relationships" xmlns:m="http://schemas.openxmlformats.org/officeDocument/2006/math" xmlns:v="urn:schemas-microsoft-com:vml" xmlns:wp14="http://schemas.microsoft.com/office/word/2010/wordprocessingDrawing" xmlns:wp="http://schemas.openxmlformats.org/drawingml/2006/wordprocessingDrawing" xmlns:w10="urn:schemas-microsoft-com:office:word" xmlns:w="http://schemas.openxmlformats.org/wordprocessingml/2006/main" xmlns:w14="http://schemas.microsoft.com/office/word/2010/wordml" xmlns:w15="http://schemas.microsoft.com/office/word/2012/wordml" xmlns:wpg="http://schemas.microsoft.com/office/word/2010/wordprocessingGroup" xmlns:wpi="http://schemas.microsoft.com/office/word/2010/wordprocessingInk" xmlns:wne="http://schemas.microsoft.com/office/word/2006/wordml" xmlns:wps="http://schemas.microsoft.com/office/word/2010/wordprocessingShape" mc:Ignorable="w14 w15 wp14">
+<w:comments xmlns:wpc="http://schemas.microsoft.com/office/word/2010/wordprocessingCanvas" xmlns:cx="http://schemas.microsoft.com/office/drawing/2014/chartex" xmlns:cx1="http://schemas.microsoft.com/office/drawing/2015/9/8/chartex" xmlns:cx2="http://schemas.microsoft.com/office/drawing/2015/10/21/chartex" xmlns:cx3="http://schemas.microsoft.com/office/drawing/2016/5/9/chartex" xmlns:cx4="http://schemas.microsoft.com/office/drawing/2016/5/10/chartex" xmlns:cx5="http://schemas.microsoft.com/office/drawing/2016/5/11/chartex" xmlns:cx6="http://schemas.microsoft.com/office/drawing/2016/5/12/chartex" xmlns:cx7="http://schemas.microsoft.com/office/drawing/2016/5/13/chartex" xmlns:cx8="http://schemas.microsoft.com/office/drawing/2016/5/14/chartex" xmlns:mc="http://schemas.openxmlformats.org/markup-compatibility/2006" xmlns:aink="http://schemas.microsoft.com/office/drawing/2016/ink" xmlns:am3d="http://schemas.microsoft.com/office/drawing/2017/model3d" xmlns:o="urn:schemas-microsoft-com:office:office" xmlns:oel="http://schemas.microsoft.com/office/2019/extlst" xmlns:r="http://schemas.openxmlformats.org/officeDocument/2006/relationships" xmlns:m="http://schemas.openxmlformats.org/officeDocument/2006/math" xmlns:v="urn:schemas-microsoft-com:vml" xmlns:wp14="http://schemas.microsoft.com/office/word/2010/wordprocessingDrawing" xmlns:wp="http://schemas.openxmlformats.org/drawingml/2006/wordprocessingDrawing" xmlns:w10="urn:schemas-microsoft-com:office:word" xmlns:w="http://schemas.openxmlformats.org/wordprocessingml/2006/main" xmlns:w14="http://schemas.microsoft.com/office/word/2010/wordml" xmlns:w15="http://schemas.microsoft.com/office/word/2012/wordml" xmlns:w16cex="http://schemas.microsoft.com/office/word/2018/wordml/cex" xmlns:w16cid="http://schemas.microsoft.com/office/word/2016/wordml/cid" xmlns:w16="http://schemas.microsoft.com/office/word/2018/wordml" xmlns:w16sdtdh="http://schemas.microsoft.com/office/word/2020/wordml/sdtdatahash" xmlns:w16se="http://schemas.microsoft.com/office/word/2015/wordml/symex" xmlns:wpg="http://schemas.microsoft.com/office/word/2010/wordprocessingGroup" xmlns:wpi="http://schemas.microsoft.com/office/word/2010/wordprocessingInk" xmlns:wne="http://schemas.microsoft.com/office/word/2006/wordml" xmlns:wps="http://schemas.microsoft.com/office/word/2010/wordprocessingShape" mc:Ignorable="w14 w15 w16se w16cid w16 w16cex w16sdtdh wp14">
   <w:comment w:id="2" w:author="Ryan" w:date="2024-02-04T13:52:00Z" w:initials="R">
     <w:p>
       <w:pPr>
-        <w:pStyle w:val="a7"/>
-      </w:pPr>
-      <w:r>
-        <w:rPr>
-          <w:rStyle w:val="a6"/>
+        <w:pStyle w:val="CommentText"/>
+      </w:pPr>
+      <w:r>
+        <w:rPr>
+          <w:rStyle w:val="CommentReference"/>
         </w:rPr>
         <w:annotationRef/>
       </w:r>
@@ -24062,14 +26217,11 @@
   <w:comment w:id="3" w:author="Ryan" w:date="2024-02-27T18:18:00Z" w:initials="R">
     <w:p>
       <w:pPr>
-        <w:pStyle w:val="a7"/>
-        <w:rPr>
-          <w:rFonts w:hint="eastAsia"/>
-        </w:rPr>
-      </w:pPr>
-      <w:r>
-        <w:rPr>
-          <w:rStyle w:val="a6"/>
+        <w:pStyle w:val="CommentText"/>
+      </w:pPr>
+      <w:r>
+        <w:rPr>
+          <w:rStyle w:val="CommentReference"/>
         </w:rPr>
         <w:annotationRef/>
       </w:r>
@@ -24081,14 +26233,11 @@
   <w:comment w:id="4" w:author="Ryan" w:date="2024-02-27T18:21:00Z" w:initials="R">
     <w:p>
       <w:pPr>
-        <w:pStyle w:val="a7"/>
-        <w:rPr>
-          <w:rFonts w:hint="eastAsia"/>
-        </w:rPr>
-      </w:pPr>
-      <w:r>
-        <w:rPr>
-          <w:rStyle w:val="a6"/>
+        <w:pStyle w:val="CommentText"/>
+      </w:pPr>
+      <w:r>
+        <w:rPr>
+          <w:rStyle w:val="CommentReference"/>
         </w:rPr>
         <w:annotationRef/>
       </w:r>
@@ -24100,14 +26249,11 @@
   <w:comment w:id="5" w:author="Ryan" w:date="2024-02-27T18:21:00Z" w:initials="R">
     <w:p>
       <w:pPr>
-        <w:pStyle w:val="a7"/>
-        <w:rPr>
-          <w:rFonts w:hint="eastAsia"/>
-        </w:rPr>
-      </w:pPr>
-      <w:r>
-        <w:rPr>
-          <w:rStyle w:val="a6"/>
+        <w:pStyle w:val="CommentText"/>
+      </w:pPr>
+      <w:r>
+        <w:rPr>
+          <w:rStyle w:val="CommentReference"/>
         </w:rPr>
         <w:annotationRef/>
       </w:r>
@@ -24119,11 +26265,11 @@
   <w:comment w:id="6" w:author="Ryan" w:date="2024-02-27T18:23:00Z" w:initials="R">
     <w:p>
       <w:pPr>
-        <w:pStyle w:val="a7"/>
-      </w:pPr>
-      <w:r>
-        <w:rPr>
-          <w:rStyle w:val="a6"/>
+        <w:pStyle w:val="CommentText"/>
+      </w:pPr>
+      <w:r>
+        <w:rPr>
+          <w:rStyle w:val="CommentReference"/>
         </w:rPr>
         <w:annotationRef/>
       </w:r>
@@ -24132,14 +26278,11 @@
   <w:comment w:id="7" w:author="Ryan" w:date="2024-02-27T18:21:00Z" w:initials="R">
     <w:p>
       <w:pPr>
-        <w:pStyle w:val="a7"/>
-        <w:rPr>
-          <w:rFonts w:hint="eastAsia"/>
-        </w:rPr>
-      </w:pPr>
-      <w:r>
-        <w:rPr>
-          <w:rStyle w:val="a6"/>
+        <w:pStyle w:val="CommentText"/>
+      </w:pPr>
+      <w:r>
+        <w:rPr>
+          <w:rStyle w:val="CommentReference"/>
         </w:rPr>
         <w:annotationRef/>
       </w:r>
@@ -24151,14 +26294,11 @@
   <w:comment w:id="8" w:author="Ryan" w:date="2024-02-27T18:21:00Z" w:initials="R">
     <w:p>
       <w:pPr>
-        <w:pStyle w:val="a7"/>
-        <w:rPr>
-          <w:rFonts w:hint="eastAsia"/>
-        </w:rPr>
-      </w:pPr>
-      <w:r>
-        <w:rPr>
-          <w:rStyle w:val="a6"/>
+        <w:pStyle w:val="CommentText"/>
+      </w:pPr>
+      <w:r>
+        <w:rPr>
+          <w:rStyle w:val="CommentReference"/>
         </w:rPr>
         <w:annotationRef/>
       </w:r>
@@ -24170,14 +26310,11 @@
   <w:comment w:id="9" w:author="Ryan" w:date="2024-02-27T18:21:00Z" w:initials="R">
     <w:p>
       <w:pPr>
-        <w:pStyle w:val="a7"/>
-        <w:rPr>
-          <w:rFonts w:hint="eastAsia"/>
-        </w:rPr>
-      </w:pPr>
-      <w:r>
-        <w:rPr>
-          <w:rStyle w:val="a6"/>
+        <w:pStyle w:val="CommentText"/>
+      </w:pPr>
+      <w:r>
+        <w:rPr>
+          <w:rStyle w:val="CommentReference"/>
         </w:rPr>
         <w:annotationRef/>
       </w:r>
@@ -24189,11 +26326,11 @@
   <w:comment w:id="10" w:author="Ryan" w:date="2024-02-27T21:29:00Z" w:initials="R">
     <w:p>
       <w:pPr>
-        <w:pStyle w:val="a7"/>
-      </w:pPr>
-      <w:r>
-        <w:rPr>
-          <w:rStyle w:val="a6"/>
+        <w:pStyle w:val="CommentText"/>
+      </w:pPr>
+      <w:r>
+        <w:rPr>
+          <w:rStyle w:val="CommentReference"/>
         </w:rPr>
         <w:annotationRef/>
       </w:r>
@@ -24205,11 +26342,11 @@
   <w:comment w:id="12" w:author="Ryan" w:date="2024-02-04T14:23:00Z" w:initials="R">
     <w:p>
       <w:pPr>
-        <w:pStyle w:val="a7"/>
-      </w:pPr>
-      <w:r>
-        <w:rPr>
-          <w:rStyle w:val="a6"/>
+        <w:pStyle w:val="CommentText"/>
+      </w:pPr>
+      <w:r>
+        <w:rPr>
+          <w:rStyle w:val="CommentReference"/>
         </w:rPr>
         <w:annotationRef/>
       </w:r>
@@ -24221,29 +26358,24 @@
   <w:comment w:id="13" w:author="Ryan" w:date="2024-02-27T21:38:00Z" w:initials="R">
     <w:p>
       <w:pPr>
-        <w:pStyle w:val="a7"/>
-        <w:rPr>
-          <w:rFonts w:hint="eastAsia"/>
-        </w:rPr>
-      </w:pPr>
-      <w:r>
-        <w:rPr>
-          <w:rStyle w:val="a6"/>
+        <w:pStyle w:val="CommentText"/>
+      </w:pPr>
+      <w:r>
+        <w:rPr>
+          <w:rStyle w:val="CommentReference"/>
         </w:rPr>
         <w:annotationRef/>
       </w:r>
       <w:r>
         <w:t>这里的物品图片也没有</w:t>
       </w:r>
-      <w:bookmarkStart w:id="14" w:name="_GoBack"/>
-      <w:bookmarkEnd w:id="14"/>
     </w:p>
   </w:comment>
 </w:comments>
 </file>
 
 <file path=word/commentsExtended.xml><?xml version="1.0" encoding="utf-8"?>
-<w15:commentsEx xmlns:wpc="http://schemas.microsoft.com/office/word/2010/wordprocessingCanvas" xmlns:mc="http://schemas.openxmlformats.org/markup-compatibility/2006" xmlns:o="urn:schemas-microsoft-com:office:office" xmlns:r="http://schemas.openxmlformats.org/officeDocument/2006/relationships" xmlns:m="http://schemas.openxmlformats.org/officeDocument/2006/math" xmlns:v="urn:schemas-microsoft-com:vml" xmlns:wp14="http://schemas.microsoft.com/office/word/2010/wordprocessingDrawing" xmlns:wp="http://schemas.openxmlformats.org/drawingml/2006/wordprocessingDrawing" xmlns:w10="urn:schemas-microsoft-com:office:word" xmlns:w="http://schemas.openxmlformats.org/wordprocessingml/2006/main" xmlns:w14="http://schemas.microsoft.com/office/word/2010/wordml" xmlns:w15="http://schemas.microsoft.com/office/word/2012/wordml" xmlns:wpg="http://schemas.microsoft.com/office/word/2010/wordprocessingGroup" xmlns:wpi="http://schemas.microsoft.com/office/word/2010/wordprocessingInk" xmlns:wne="http://schemas.microsoft.com/office/word/2006/wordml" xmlns:wps="http://schemas.microsoft.com/office/word/2010/wordprocessingShape" mc:Ignorable="w14 w15 wp14">
+<w15:commentsEx xmlns:wpc="http://schemas.microsoft.com/office/word/2010/wordprocessingCanvas" xmlns:cx="http://schemas.microsoft.com/office/drawing/2014/chartex" xmlns:cx1="http://schemas.microsoft.com/office/drawing/2015/9/8/chartex" xmlns:cx2="http://schemas.microsoft.com/office/drawing/2015/10/21/chartex" xmlns:cx3="http://schemas.microsoft.com/office/drawing/2016/5/9/chartex" xmlns:cx4="http://schemas.microsoft.com/office/drawing/2016/5/10/chartex" xmlns:cx5="http://schemas.microsoft.com/office/drawing/2016/5/11/chartex" xmlns:cx6="http://schemas.microsoft.com/office/drawing/2016/5/12/chartex" xmlns:cx7="http://schemas.microsoft.com/office/drawing/2016/5/13/chartex" xmlns:cx8="http://schemas.microsoft.com/office/drawing/2016/5/14/chartex" xmlns:mc="http://schemas.openxmlformats.org/markup-compatibility/2006" xmlns:aink="http://schemas.microsoft.com/office/drawing/2016/ink" xmlns:am3d="http://schemas.microsoft.com/office/drawing/2017/model3d" xmlns:o="urn:schemas-microsoft-com:office:office" xmlns:oel="http://schemas.microsoft.com/office/2019/extlst" xmlns:r="http://schemas.openxmlformats.org/officeDocument/2006/relationships" xmlns:m="http://schemas.openxmlformats.org/officeDocument/2006/math" xmlns:v="urn:schemas-microsoft-com:vml" xmlns:wp14="http://schemas.microsoft.com/office/word/2010/wordprocessingDrawing" xmlns:wp="http://schemas.openxmlformats.org/drawingml/2006/wordprocessingDrawing" xmlns:w10="urn:schemas-microsoft-com:office:word" xmlns:w="http://schemas.openxmlformats.org/wordprocessingml/2006/main" xmlns:w14="http://schemas.microsoft.com/office/word/2010/wordml" xmlns:w15="http://schemas.microsoft.com/office/word/2012/wordml" xmlns:w16cex="http://schemas.microsoft.com/office/word/2018/wordml/cex" xmlns:w16cid="http://schemas.microsoft.com/office/word/2016/wordml/cid" xmlns:w16="http://schemas.microsoft.com/office/word/2018/wordml" xmlns:w16sdtdh="http://schemas.microsoft.com/office/word/2020/wordml/sdtdatahash" xmlns:w16se="http://schemas.microsoft.com/office/word/2015/wordml/symex" xmlns:wpg="http://schemas.microsoft.com/office/word/2010/wordprocessingGroup" xmlns:wpi="http://schemas.microsoft.com/office/word/2010/wordprocessingInk" xmlns:wne="http://schemas.microsoft.com/office/word/2006/wordml" xmlns:wps="http://schemas.microsoft.com/office/word/2010/wordprocessingShape" mc:Ignorable="w14 w15 w16se w16cid w16 w16cex w16sdtdh wp14">
   <w15:commentEx w15:paraId="2025F594" w15:done="0"/>
   <w15:commentEx w15:paraId="4008B0D2" w15:done="0"/>
   <w15:commentEx w15:paraId="3DCB32D0" w15:done="0"/>
@@ -24258,8 +26390,55 @@
 </w15:commentsEx>
 </file>
 
+<file path=word/commentsExtensible.xml><?xml version="1.0" encoding="utf-8"?>
+<w16cex:commentsExtensible xmlns:wpc="http://schemas.microsoft.com/office/word/2010/wordprocessingCanvas" xmlns:cx="http://schemas.microsoft.com/office/drawing/2014/chartex" xmlns:cx1="http://schemas.microsoft.com/office/drawing/2015/9/8/chartex" xmlns:cx2="http://schemas.microsoft.com/office/drawing/2015/10/21/chartex" xmlns:cx3="http://schemas.microsoft.com/office/drawing/2016/5/9/chartex" xmlns:cx4="http://schemas.microsoft.com/office/drawing/2016/5/10/chartex" xmlns:cx5="http://schemas.microsoft.com/office/drawing/2016/5/11/chartex" xmlns:cx6="http://schemas.microsoft.com/office/drawing/2016/5/12/chartex" xmlns:cx7="http://schemas.microsoft.com/office/drawing/2016/5/13/chartex" xmlns:cx8="http://schemas.microsoft.com/office/drawing/2016/5/14/chartex" xmlns:cr="http://schemas.microsoft.com/office/comments/2020/reactions" xmlns:mc="http://schemas.openxmlformats.org/markup-compatibility/2006" xmlns:aink="http://schemas.microsoft.com/office/drawing/2016/ink" xmlns:am3d="http://schemas.microsoft.com/office/drawing/2017/model3d" xmlns:o="urn:schemas-microsoft-com:office:office" xmlns:oel="http://schemas.microsoft.com/office/2019/extlst" xmlns:r="http://schemas.openxmlformats.org/officeDocument/2006/relationships" xmlns:m="http://schemas.openxmlformats.org/officeDocument/2006/math" xmlns:v="urn:schemas-microsoft-com:vml" xmlns:wp14="http://schemas.microsoft.com/office/word/2010/wordprocessingDrawing" xmlns:wp="http://schemas.openxmlformats.org/drawingml/2006/wordprocessingDrawing" xmlns:w10="urn:schemas-microsoft-com:office:word" xmlns:w="http://schemas.openxmlformats.org/wordprocessingml/2006/main" xmlns:w14="http://schemas.microsoft.com/office/word/2010/wordml" xmlns:w15="http://schemas.microsoft.com/office/word/2012/wordml" xmlns:w16cex="http://schemas.microsoft.com/office/word/2018/wordml/cex" xmlns:w16cid="http://schemas.microsoft.com/office/word/2016/wordml/cid" xmlns:w16="http://schemas.microsoft.com/office/word/2018/wordml" xmlns:w16sdtdh="http://schemas.microsoft.com/office/word/2020/wordml/sdtdatahash" xmlns:w16se="http://schemas.microsoft.com/office/word/2015/wordml/symex" xmlns:wpg="http://schemas.microsoft.com/office/word/2010/wordprocessingGroup" xmlns:wpi="http://schemas.microsoft.com/office/word/2010/wordprocessingInk" xmlns:wne="http://schemas.microsoft.com/office/word/2006/wordml" xmlns:wps="http://schemas.microsoft.com/office/word/2010/wordprocessingShape" mc:Ignorable="w14 w15 w16se w16cid w16 w16cex w16sdtdh cr wp14">
+  <w16cex:commentExtensible w16cex:durableId="77368213">
+    <w16cex:extLst>
+      <w16:ext w16:uri="{CE6994B0-6A32-4C9F-8C6B-6E91EDA988CE}">
+        <cr:reactions xmlns:cr="http://schemas.microsoft.com/office/comments/2020/reactions">
+          <cr:reaction reactionType="1">
+            <cr:reactionInfo dateUtc="2024-03-12T16:14:51Z">
+              <cr:user userId="bf027de8bfa4cfd9" userProvider="Windows Live" userName="海荣 吴"/>
+            </cr:reactionInfo>
+          </cr:reaction>
+        </cr:reactions>
+      </w16:ext>
+    </w16cex:extLst>
+  </w16cex:commentExtensible>
+  <w16cex:commentExtensible w16cex:durableId="747B98AA">
+    <w16cex:extLst>
+      <w16:ext w16:uri="{CE6994B0-6A32-4C9F-8C6B-6E91EDA988CE}">
+        <cr:reactions xmlns:cr="http://schemas.microsoft.com/office/comments/2020/reactions">
+          <cr:reaction reactionType="1">
+            <cr:reactionInfo dateUtc="2024-03-12T16:14:54Z">
+              <cr:user userId="bf027de8bfa4cfd9" userProvider="Windows Live" userName="海荣 吴"/>
+            </cr:reactionInfo>
+          </cr:reaction>
+        </cr:reactions>
+      </w16:ext>
+    </w16cex:extLst>
+  </w16cex:commentExtensible>
+</w16cex:commentsExtensible>
+</file>
+
+<file path=word/commentsIds.xml><?xml version="1.0" encoding="utf-8"?>
+<w16cid:commentsIds xmlns:wpc="http://schemas.microsoft.com/office/word/2010/wordprocessingCanvas" xmlns:cx="http://schemas.microsoft.com/office/drawing/2014/chartex" xmlns:cx1="http://schemas.microsoft.com/office/drawing/2015/9/8/chartex" xmlns:cx2="http://schemas.microsoft.com/office/drawing/2015/10/21/chartex" xmlns:cx3="http://schemas.microsoft.com/office/drawing/2016/5/9/chartex" xmlns:cx4="http://schemas.microsoft.com/office/drawing/2016/5/10/chartex" xmlns:cx5="http://schemas.microsoft.com/office/drawing/2016/5/11/chartex" xmlns:cx6="http://schemas.microsoft.com/office/drawing/2016/5/12/chartex" xmlns:cx7="http://schemas.microsoft.com/office/drawing/2016/5/13/chartex" xmlns:cx8="http://schemas.microsoft.com/office/drawing/2016/5/14/chartex" xmlns:mc="http://schemas.openxmlformats.org/markup-compatibility/2006" xmlns:aink="http://schemas.microsoft.com/office/drawing/2016/ink" xmlns:am3d="http://schemas.microsoft.com/office/drawing/2017/model3d" xmlns:o="urn:schemas-microsoft-com:office:office" xmlns:oel="http://schemas.microsoft.com/office/2019/extlst" xmlns:r="http://schemas.openxmlformats.org/officeDocument/2006/relationships" xmlns:m="http://schemas.openxmlformats.org/officeDocument/2006/math" xmlns:v="urn:schemas-microsoft-com:vml" xmlns:wp14="http://schemas.microsoft.com/office/word/2010/wordprocessingDrawing" xmlns:wp="http://schemas.openxmlformats.org/drawingml/2006/wordprocessingDrawing" xmlns:w10="urn:schemas-microsoft-com:office:word" xmlns:w="http://schemas.openxmlformats.org/wordprocessingml/2006/main" xmlns:w14="http://schemas.microsoft.com/office/word/2010/wordml" xmlns:w15="http://schemas.microsoft.com/office/word/2012/wordml" xmlns:w16cex="http://schemas.microsoft.com/office/word/2018/wordml/cex" xmlns:w16cid="http://schemas.microsoft.com/office/word/2016/wordml/cid" xmlns:w16="http://schemas.microsoft.com/office/word/2018/wordml" xmlns:w16sdtdh="http://schemas.microsoft.com/office/word/2020/wordml/sdtdatahash" xmlns:w16se="http://schemas.microsoft.com/office/word/2015/wordml/symex" xmlns:wpg="http://schemas.microsoft.com/office/word/2010/wordprocessingGroup" xmlns:wpi="http://schemas.microsoft.com/office/word/2010/wordprocessingInk" xmlns:wne="http://schemas.microsoft.com/office/word/2006/wordml" xmlns:wps="http://schemas.microsoft.com/office/word/2010/wordprocessingShape" mc:Ignorable="w14 w15 w16se w16cid w16 w16cex w16sdtdh wp14">
+  <w16cid:commentId w16cid:paraId="2025F594" w16cid:durableId="77368213"/>
+  <w16cid:commentId w16cid:paraId="4008B0D2" w16cid:durableId="5FF3181D"/>
+  <w16cid:commentId w16cid:paraId="3DCB32D0" w16cid:durableId="747B98AA"/>
+  <w16cid:commentId w16cid:paraId="241846A5" w16cid:durableId="41125697"/>
+  <w16cid:commentId w16cid:paraId="2DEDFA75" w16cid:durableId="1460E9C8"/>
+  <w16cid:commentId w16cid:paraId="19ECD8A6" w16cid:durableId="7232BA06"/>
+  <w16cid:commentId w16cid:paraId="6E15DB07" w16cid:durableId="6E178D70"/>
+  <w16cid:commentId w16cid:paraId="2E85B7B5" w16cid:durableId="267BF5A2"/>
+  <w16cid:commentId w16cid:paraId="04F8AAB9" w16cid:durableId="3CDD1630"/>
+  <w16cid:commentId w16cid:paraId="07D27A71" w16cid:durableId="326A9B3E"/>
+  <w16cid:commentId w16cid:paraId="49755EE8" w16cid:durableId="7CA58F82"/>
+</w16cid:commentsIds>
+</file>
+
 <file path=word/endnotes.xml><?xml version="1.0" encoding="utf-8"?>
-<w:endnotes xmlns:wpc="http://schemas.microsoft.com/office/word/2010/wordprocessingCanvas" xmlns:mc="http://schemas.openxmlformats.org/markup-compatibility/2006" xmlns:o="urn:schemas-microsoft-com:office:office" xmlns:r="http://schemas.openxmlformats.org/officeDocument/2006/relationships" xmlns:m="http://schemas.openxmlformats.org/officeDocument/2006/math" xmlns:v="urn:schemas-microsoft-com:vml" xmlns:wp14="http://schemas.microsoft.com/office/word/2010/wordprocessingDrawing" xmlns:wp="http://schemas.openxmlformats.org/drawingml/2006/wordprocessingDrawing" xmlns:w10="urn:schemas-microsoft-com:office:word" xmlns:w="http://schemas.openxmlformats.org/wordprocessingml/2006/main" xmlns:w14="http://schemas.microsoft.com/office/word/2010/wordml" xmlns:w15="http://schemas.microsoft.com/office/word/2012/wordml" xmlns:wpg="http://schemas.microsoft.com/office/word/2010/wordprocessingGroup" xmlns:wpi="http://schemas.microsoft.com/office/word/2010/wordprocessingInk" xmlns:wne="http://schemas.microsoft.com/office/word/2006/wordml" xmlns:wps="http://schemas.microsoft.com/office/word/2010/wordprocessingShape" mc:Ignorable="w14 w15 wp14">
+<w:endnotes xmlns:wpc="http://schemas.microsoft.com/office/word/2010/wordprocessingCanvas" xmlns:cx="http://schemas.microsoft.com/office/drawing/2014/chartex" xmlns:cx1="http://schemas.microsoft.com/office/drawing/2015/9/8/chartex" xmlns:cx2="http://schemas.microsoft.com/office/drawing/2015/10/21/chartex" xmlns:cx3="http://schemas.microsoft.com/office/drawing/2016/5/9/chartex" xmlns:cx4="http://schemas.microsoft.com/office/drawing/2016/5/10/chartex" xmlns:cx5="http://schemas.microsoft.com/office/drawing/2016/5/11/chartex" xmlns:cx6="http://schemas.microsoft.com/office/drawing/2016/5/12/chartex" xmlns:cx7="http://schemas.microsoft.com/office/drawing/2016/5/13/chartex" xmlns:cx8="http://schemas.microsoft.com/office/drawing/2016/5/14/chartex" xmlns:mc="http://schemas.openxmlformats.org/markup-compatibility/2006" xmlns:aink="http://schemas.microsoft.com/office/drawing/2016/ink" xmlns:am3d="http://schemas.microsoft.com/office/drawing/2017/model3d" xmlns:o="urn:schemas-microsoft-com:office:office" xmlns:oel="http://schemas.microsoft.com/office/2019/extlst" xmlns:r="http://schemas.openxmlformats.org/officeDocument/2006/relationships" xmlns:m="http://schemas.openxmlformats.org/officeDocument/2006/math" xmlns:v="urn:schemas-microsoft-com:vml" xmlns:wp14="http://schemas.microsoft.com/office/word/2010/wordprocessingDrawing" xmlns:wp="http://schemas.openxmlformats.org/drawingml/2006/wordprocessingDrawing" xmlns:w10="urn:schemas-microsoft-com:office:word" xmlns:w="http://schemas.openxmlformats.org/wordprocessingml/2006/main" xmlns:w14="http://schemas.microsoft.com/office/word/2010/wordml" xmlns:w15="http://schemas.microsoft.com/office/word/2012/wordml" xmlns:w16cex="http://schemas.microsoft.com/office/word/2018/wordml/cex" xmlns:w16cid="http://schemas.microsoft.com/office/word/2016/wordml/cid" xmlns:w16="http://schemas.microsoft.com/office/word/2018/wordml" xmlns:w16sdtdh="http://schemas.microsoft.com/office/word/2020/wordml/sdtdatahash" xmlns:w16se="http://schemas.microsoft.com/office/word/2015/wordml/symex" xmlns:wpg="http://schemas.microsoft.com/office/word/2010/wordprocessingGroup" xmlns:wpi="http://schemas.microsoft.com/office/word/2010/wordprocessingInk" xmlns:wne="http://schemas.microsoft.com/office/word/2006/wordml" xmlns:wps="http://schemas.microsoft.com/office/word/2010/wordprocessingShape" mc:Ignorable="w14 w15 w16se w16cid w16 w16cex w16sdtdh wp14">
   <w:endnote w:type="separator" w:id="-1">
     <w:p>
       <w:r>
@@ -24278,7 +26457,7 @@
 </file>
 
 <file path=word/footer1.xml><?xml version="1.0" encoding="utf-8"?>
-<w:ftr xmlns:wpc="http://schemas.microsoft.com/office/word/2010/wordprocessingCanvas" xmlns:mc="http://schemas.openxmlformats.org/markup-compatibility/2006" xmlns:o="urn:schemas-microsoft-com:office:office" xmlns:r="http://schemas.openxmlformats.org/officeDocument/2006/relationships" xmlns:m="http://schemas.openxmlformats.org/officeDocument/2006/math" xmlns:v="urn:schemas-microsoft-com:vml" xmlns:wp14="http://schemas.microsoft.com/office/word/2010/wordprocessingDrawing" xmlns:wp="http://schemas.openxmlformats.org/drawingml/2006/wordprocessingDrawing" xmlns:w10="urn:schemas-microsoft-com:office:word" xmlns:w="http://schemas.openxmlformats.org/wordprocessingml/2006/main" xmlns:w14="http://schemas.microsoft.com/office/word/2010/wordml" xmlns:w15="http://schemas.microsoft.com/office/word/2012/wordml" xmlns:wpg="http://schemas.microsoft.com/office/word/2010/wordprocessingGroup" xmlns:wpi="http://schemas.microsoft.com/office/word/2010/wordprocessingInk" xmlns:wne="http://schemas.microsoft.com/office/word/2006/wordml" xmlns:wps="http://schemas.microsoft.com/office/word/2010/wordprocessingShape" mc:Ignorable="w14 w15 wp14">
+<w:ftr xmlns:wpc="http://schemas.microsoft.com/office/word/2010/wordprocessingCanvas" xmlns:cx="http://schemas.microsoft.com/office/drawing/2014/chartex" xmlns:cx1="http://schemas.microsoft.com/office/drawing/2015/9/8/chartex" xmlns:cx2="http://schemas.microsoft.com/office/drawing/2015/10/21/chartex" xmlns:cx3="http://schemas.microsoft.com/office/drawing/2016/5/9/chartex" xmlns:cx4="http://schemas.microsoft.com/office/drawing/2016/5/10/chartex" xmlns:cx5="http://schemas.microsoft.com/office/drawing/2016/5/11/chartex" xmlns:cx6="http://schemas.microsoft.com/office/drawing/2016/5/12/chartex" xmlns:cx7="http://schemas.microsoft.com/office/drawing/2016/5/13/chartex" xmlns:cx8="http://schemas.microsoft.com/office/drawing/2016/5/14/chartex" xmlns:mc="http://schemas.openxmlformats.org/markup-compatibility/2006" xmlns:aink="http://schemas.microsoft.com/office/drawing/2016/ink" xmlns:am3d="http://schemas.microsoft.com/office/drawing/2017/model3d" xmlns:o="urn:schemas-microsoft-com:office:office" xmlns:oel="http://schemas.microsoft.com/office/2019/extlst" xmlns:r="http://schemas.openxmlformats.org/officeDocument/2006/relationships" xmlns:m="http://schemas.openxmlformats.org/officeDocument/2006/math" xmlns:v="urn:schemas-microsoft-com:vml" xmlns:wp14="http://schemas.microsoft.com/office/word/2010/wordprocessingDrawing" xmlns:wp="http://schemas.openxmlformats.org/drawingml/2006/wordprocessingDrawing" xmlns:w10="urn:schemas-microsoft-com:office:word" xmlns:w="http://schemas.openxmlformats.org/wordprocessingml/2006/main" xmlns:w14="http://schemas.microsoft.com/office/word/2010/wordml" xmlns:w15="http://schemas.microsoft.com/office/word/2012/wordml" xmlns:w16cex="http://schemas.microsoft.com/office/word/2018/wordml/cex" xmlns:w16cid="http://schemas.microsoft.com/office/word/2016/wordml/cid" xmlns:w16="http://schemas.microsoft.com/office/word/2018/wordml" xmlns:w16sdtdh="http://schemas.microsoft.com/office/word/2020/wordml/sdtdatahash" xmlns:w16se="http://schemas.microsoft.com/office/word/2015/wordml/symex" xmlns:wpg="http://schemas.microsoft.com/office/word/2010/wordprocessingGroup" xmlns:wpi="http://schemas.microsoft.com/office/word/2010/wordprocessingInk" xmlns:wne="http://schemas.microsoft.com/office/word/2006/wordml" xmlns:wps="http://schemas.microsoft.com/office/word/2010/wordprocessingShape" mc:Ignorable="w14 w15 w16se w16cid w16 w16cex w16sdtdh wp14">
   <w:sdt>
     <w:sdtPr>
       <w:id w:val="1746835722"/>
@@ -24287,11 +26466,10 @@
         <w:docPartUnique/>
       </w:docPartObj>
     </w:sdtPr>
-    <w:sdtEndPr/>
     <w:sdtContent>
       <w:p>
         <w:pPr>
-          <w:pStyle w:val="a4"/>
+          <w:pStyle w:val="Footer"/>
           <w:jc w:val="center"/>
         </w:pPr>
         <w:r>
@@ -24318,14 +26496,14 @@
   </w:sdt>
   <w:p>
     <w:pPr>
-      <w:pStyle w:val="a4"/>
+      <w:pStyle w:val="Footer"/>
     </w:pPr>
   </w:p>
 </w:ftr>
 </file>
 
 <file path=word/footnotes.xml><?xml version="1.0" encoding="utf-8"?>
-<w:footnotes xmlns:wpc="http://schemas.microsoft.com/office/word/2010/wordprocessingCanvas" xmlns:mc="http://schemas.openxmlformats.org/markup-compatibility/2006" xmlns:o="urn:schemas-microsoft-com:office:office" xmlns:r="http://schemas.openxmlformats.org/officeDocument/2006/relationships" xmlns:m="http://schemas.openxmlformats.org/officeDocument/2006/math" xmlns:v="urn:schemas-microsoft-com:vml" xmlns:wp14="http://schemas.microsoft.com/office/word/2010/wordprocessingDrawing" xmlns:wp="http://schemas.openxmlformats.org/drawingml/2006/wordprocessingDrawing" xmlns:w10="urn:schemas-microsoft-com:office:word" xmlns:w="http://schemas.openxmlformats.org/wordprocessingml/2006/main" xmlns:w14="http://schemas.microsoft.com/office/word/2010/wordml" xmlns:w15="http://schemas.microsoft.com/office/word/2012/wordml" xmlns:wpg="http://schemas.microsoft.com/office/word/2010/wordprocessingGroup" xmlns:wpi="http://schemas.microsoft.com/office/word/2010/wordprocessingInk" xmlns:wne="http://schemas.microsoft.com/office/word/2006/wordml" xmlns:wps="http://schemas.microsoft.com/office/word/2010/wordprocessingShape" mc:Ignorable="w14 w15 wp14">
+<w:footnotes xmlns:wpc="http://schemas.microsoft.com/office/word/2010/wordprocessingCanvas" xmlns:cx="http://schemas.microsoft.com/office/drawing/2014/chartex" xmlns:cx1="http://schemas.microsoft.com/office/drawing/2015/9/8/chartex" xmlns:cx2="http://schemas.microsoft.com/office/drawing/2015/10/21/chartex" xmlns:cx3="http://schemas.microsoft.com/office/drawing/2016/5/9/chartex" xmlns:cx4="http://schemas.microsoft.com/office/drawing/2016/5/10/chartex" xmlns:cx5="http://schemas.microsoft.com/office/drawing/2016/5/11/chartex" xmlns:cx6="http://schemas.microsoft.com/office/drawing/2016/5/12/chartex" xmlns:cx7="http://schemas.microsoft.com/office/drawing/2016/5/13/chartex" xmlns:cx8="http://schemas.microsoft.com/office/drawing/2016/5/14/chartex" xmlns:mc="http://schemas.openxmlformats.org/markup-compatibility/2006" xmlns:aink="http://schemas.microsoft.com/office/drawing/2016/ink" xmlns:am3d="http://schemas.microsoft.com/office/drawing/2017/model3d" xmlns:o="urn:schemas-microsoft-com:office:office" xmlns:oel="http://schemas.microsoft.com/office/2019/extlst" xmlns:r="http://schemas.openxmlformats.org/officeDocument/2006/relationships" xmlns:m="http://schemas.openxmlformats.org/officeDocument/2006/math" xmlns:v="urn:schemas-microsoft-com:vml" xmlns:wp14="http://schemas.microsoft.com/office/word/2010/wordprocessingDrawing" xmlns:wp="http://schemas.openxmlformats.org/drawingml/2006/wordprocessingDrawing" xmlns:w10="urn:schemas-microsoft-com:office:word" xmlns:w="http://schemas.openxmlformats.org/wordprocessingml/2006/main" xmlns:w14="http://schemas.microsoft.com/office/word/2010/wordml" xmlns:w15="http://schemas.microsoft.com/office/word/2012/wordml" xmlns:w16cex="http://schemas.microsoft.com/office/word/2018/wordml/cex" xmlns:w16cid="http://schemas.microsoft.com/office/word/2016/wordml/cid" xmlns:w16="http://schemas.microsoft.com/office/word/2018/wordml" xmlns:w16sdtdh="http://schemas.microsoft.com/office/word/2020/wordml/sdtdatahash" xmlns:w16se="http://schemas.microsoft.com/office/word/2015/wordml/symex" xmlns:wpg="http://schemas.microsoft.com/office/word/2010/wordprocessingGroup" xmlns:wpi="http://schemas.microsoft.com/office/word/2010/wordprocessingInk" xmlns:wne="http://schemas.microsoft.com/office/word/2006/wordml" xmlns:wps="http://schemas.microsoft.com/office/word/2010/wordprocessingShape" mc:Ignorable="w14 w15 w16se w16cid w16 w16cex w16sdtdh wp14">
   <w:footnote w:type="separator" w:id="-1">
     <w:p>
       <w:r>
@@ -24344,7 +26522,7 @@
 </file>
 
 <file path=word/people.xml><?xml version="1.0" encoding="utf-8"?>
-<w15:people xmlns:wpc="http://schemas.microsoft.com/office/word/2010/wordprocessingCanvas" xmlns:mc="http://schemas.openxmlformats.org/markup-compatibility/2006" xmlns:o="urn:schemas-microsoft-com:office:office" xmlns:r="http://schemas.openxmlformats.org/officeDocument/2006/relationships" xmlns:m="http://schemas.openxmlformats.org/officeDocument/2006/math" xmlns:v="urn:schemas-microsoft-com:vml" xmlns:wp14="http://schemas.microsoft.com/office/word/2010/wordprocessingDrawing" xmlns:wp="http://schemas.openxmlformats.org/drawingml/2006/wordprocessingDrawing" xmlns:w10="urn:schemas-microsoft-com:office:word" xmlns:w="http://schemas.openxmlformats.org/wordprocessingml/2006/main" xmlns:w14="http://schemas.microsoft.com/office/word/2010/wordml" xmlns:w15="http://schemas.microsoft.com/office/word/2012/wordml" xmlns:wpg="http://schemas.microsoft.com/office/word/2010/wordprocessingGroup" xmlns:wpi="http://schemas.microsoft.com/office/word/2010/wordprocessingInk" xmlns:wne="http://schemas.microsoft.com/office/word/2006/wordml" xmlns:wps="http://schemas.microsoft.com/office/word/2010/wordprocessingShape" mc:Ignorable="w14 w15 wp14">
+<w15:people xmlns:wpc="http://schemas.microsoft.com/office/word/2010/wordprocessingCanvas" xmlns:cx="http://schemas.microsoft.com/office/drawing/2014/chartex" xmlns:cx1="http://schemas.microsoft.com/office/drawing/2015/9/8/chartex" xmlns:cx2="http://schemas.microsoft.com/office/drawing/2015/10/21/chartex" xmlns:cx3="http://schemas.microsoft.com/office/drawing/2016/5/9/chartex" xmlns:cx4="http://schemas.microsoft.com/office/drawing/2016/5/10/chartex" xmlns:cx5="http://schemas.microsoft.com/office/drawing/2016/5/11/chartex" xmlns:cx6="http://schemas.microsoft.com/office/drawing/2016/5/12/chartex" xmlns:cx7="http://schemas.microsoft.com/office/drawing/2016/5/13/chartex" xmlns:cx8="http://schemas.microsoft.com/office/drawing/2016/5/14/chartex" xmlns:mc="http://schemas.openxmlformats.org/markup-compatibility/2006" xmlns:aink="http://schemas.microsoft.com/office/drawing/2016/ink" xmlns:am3d="http://schemas.microsoft.com/office/drawing/2017/model3d" xmlns:o="urn:schemas-microsoft-com:office:office" xmlns:oel="http://schemas.microsoft.com/office/2019/extlst" xmlns:r="http://schemas.openxmlformats.org/officeDocument/2006/relationships" xmlns:m="http://schemas.openxmlformats.org/officeDocument/2006/math" xmlns:v="urn:schemas-microsoft-com:vml" xmlns:wp14="http://schemas.microsoft.com/office/word/2010/wordprocessingDrawing" xmlns:wp="http://schemas.openxmlformats.org/drawingml/2006/wordprocessingDrawing" xmlns:w10="urn:schemas-microsoft-com:office:word" xmlns:w="http://schemas.openxmlformats.org/wordprocessingml/2006/main" xmlns:w14="http://schemas.microsoft.com/office/word/2010/wordml" xmlns:w15="http://schemas.microsoft.com/office/word/2012/wordml" xmlns:w16cex="http://schemas.microsoft.com/office/word/2018/wordml/cex" xmlns:w16cid="http://schemas.microsoft.com/office/word/2016/wordml/cid" xmlns:w16="http://schemas.microsoft.com/office/word/2018/wordml" xmlns:w16sdtdh="http://schemas.microsoft.com/office/word/2020/wordml/sdtdatahash" xmlns:w16se="http://schemas.microsoft.com/office/word/2015/wordml/symex" xmlns:wpg="http://schemas.microsoft.com/office/word/2010/wordprocessingGroup" xmlns:wpi="http://schemas.microsoft.com/office/word/2010/wordprocessingInk" xmlns:wne="http://schemas.microsoft.com/office/word/2006/wordml" xmlns:wps="http://schemas.microsoft.com/office/word/2010/wordprocessingShape" mc:Ignorable="w14 w15 w16se w16cid w16 w16cex w16sdtdh wp14">
   <w15:person w15:author="Ryan">
     <w15:presenceInfo w15:providerId="None" w15:userId="Ryan"/>
   </w15:person>
@@ -24352,7 +26530,7 @@
 </file>
 
 <file path=word/styles.xml><?xml version="1.0" encoding="utf-8"?>
-<w:styles xmlns:mc="http://schemas.openxmlformats.org/markup-compatibility/2006" xmlns:r="http://schemas.openxmlformats.org/officeDocument/2006/relationships" xmlns:w="http://schemas.openxmlformats.org/wordprocessingml/2006/main" xmlns:w14="http://schemas.microsoft.com/office/word/2010/wordml" xmlns:w15="http://schemas.microsoft.com/office/word/2012/wordml" mc:Ignorable="w14 w15">
+<w:styles xmlns:mc="http://schemas.openxmlformats.org/markup-compatibility/2006" xmlns:r="http://schemas.openxmlformats.org/officeDocument/2006/relationships" xmlns:w="http://schemas.openxmlformats.org/wordprocessingml/2006/main" xmlns:w14="http://schemas.microsoft.com/office/word/2010/wordml" xmlns:w15="http://schemas.microsoft.com/office/word/2012/wordml" xmlns:w16cex="http://schemas.microsoft.com/office/word/2018/wordml/cex" xmlns:w16cid="http://schemas.microsoft.com/office/word/2016/wordml/cid" xmlns:w16="http://schemas.microsoft.com/office/word/2018/wordml" xmlns:w16sdtdh="http://schemas.microsoft.com/office/word/2020/wordml/sdtdatahash" xmlns:w16se="http://schemas.microsoft.com/office/word/2015/wordml/symex" mc:Ignorable="w14 w15 w16se w16cid w16 w16cex w16sdtdh">
   <w:docDefaults>
     <w:rPrDefault>
       <w:rPr>
@@ -24365,7 +26543,7 @@
     </w:rPrDefault>
     <w:pPrDefault/>
   </w:docDefaults>
-  <w:latentStyles w:defLockedState="0" w:defUIPriority="99" w:defSemiHidden="0" w:defUnhideWhenUsed="0" w:defQFormat="0" w:count="371">
+  <w:latentStyles w:defLockedState="0" w:defUIPriority="99" w:defSemiHidden="0" w:defUnhideWhenUsed="0" w:defQFormat="0" w:count="376">
     <w:lsdException w:name="Normal" w:uiPriority="0" w:qFormat="1"/>
     <w:lsdException w:name="heading 1" w:uiPriority="9" w:qFormat="1"/>
     <w:lsdException w:name="heading 2" w:semiHidden="1" w:uiPriority="9" w:unhideWhenUsed="1" w:qFormat="1"/>
@@ -24737,8 +26915,13 @@
     <w:lsdException w:name="List Table 5 Dark Accent 6" w:uiPriority="50"/>
     <w:lsdException w:name="List Table 6 Colorful Accent 6" w:uiPriority="51"/>
     <w:lsdException w:name="List Table 7 Colorful Accent 6" w:uiPriority="52"/>
+    <w:lsdException w:name="Mention" w:semiHidden="1" w:unhideWhenUsed="1"/>
+    <w:lsdException w:name="Smart Hyperlink" w:semiHidden="1" w:unhideWhenUsed="1"/>
+    <w:lsdException w:name="Hashtag" w:semiHidden="1" w:unhideWhenUsed="1"/>
+    <w:lsdException w:name="Unresolved Mention" w:semiHidden="1" w:unhideWhenUsed="1"/>
+    <w:lsdException w:name="Smart Link" w:semiHidden="1" w:unhideWhenUsed="1"/>
   </w:latentStyles>
-  <w:style w:type="paragraph" w:default="1" w:styleId="a">
+  <w:style w:type="paragraph" w:default="1" w:styleId="Normal">
     <w:name w:val="Normal"/>
     <w:qFormat/>
     <w:rsid w:val="00E03FAF"/>
@@ -24747,13 +26930,13 @@
       <w:jc w:val="both"/>
     </w:pPr>
   </w:style>
-  <w:style w:type="character" w:default="1" w:styleId="a0">
+  <w:style w:type="character" w:default="1" w:styleId="DefaultParagraphFont">
     <w:name w:val="Default Paragraph Font"/>
     <w:uiPriority w:val="1"/>
     <w:semiHidden/>
     <w:unhideWhenUsed/>
   </w:style>
-  <w:style w:type="table" w:default="1" w:styleId="a1">
+  <w:style w:type="table" w:default="1" w:styleId="TableNormal">
     <w:name w:val="Normal Table"/>
     <w:uiPriority w:val="99"/>
     <w:semiHidden/>
@@ -24768,16 +26951,16 @@
       </w:tblCellMar>
     </w:tblPr>
   </w:style>
-  <w:style w:type="numbering" w:default="1" w:styleId="a2">
+  <w:style w:type="numbering" w:default="1" w:styleId="NoList">
     <w:name w:val="No List"/>
     <w:uiPriority w:val="99"/>
     <w:semiHidden/>
     <w:unhideWhenUsed/>
   </w:style>
-  <w:style w:type="paragraph" w:styleId="a3">
+  <w:style w:type="paragraph" w:styleId="Header">
     <w:name w:val="header"/>
-    <w:basedOn w:val="a"/>
-    <w:link w:val="Char"/>
+    <w:basedOn w:val="Normal"/>
+    <w:link w:val="HeaderChar"/>
     <w:uiPriority w:val="99"/>
     <w:unhideWhenUsed/>
     <w:rsid w:val="0007257E"/>
@@ -24797,10 +26980,10 @@
       <w:szCs w:val="18"/>
     </w:rPr>
   </w:style>
-  <w:style w:type="character" w:customStyle="1" w:styleId="Char">
-    <w:name w:val="页眉 Char"/>
-    <w:basedOn w:val="a0"/>
-    <w:link w:val="a3"/>
+  <w:style w:type="character" w:customStyle="1" w:styleId="HeaderChar">
+    <w:name w:val="Header Char"/>
+    <w:basedOn w:val="DefaultParagraphFont"/>
+    <w:link w:val="Header"/>
     <w:uiPriority w:val="99"/>
     <w:rsid w:val="0007257E"/>
     <w:rPr>
@@ -24808,10 +26991,10 @@
       <w:szCs w:val="18"/>
     </w:rPr>
   </w:style>
-  <w:style w:type="paragraph" w:styleId="a4">
+  <w:style w:type="paragraph" w:styleId="Footer">
     <w:name w:val="footer"/>
-    <w:basedOn w:val="a"/>
-    <w:link w:val="Char0"/>
+    <w:basedOn w:val="Normal"/>
+    <w:link w:val="FooterChar"/>
     <w:uiPriority w:val="99"/>
     <w:unhideWhenUsed/>
     <w:rsid w:val="0007257E"/>
@@ -24828,10 +27011,10 @@
       <w:szCs w:val="18"/>
     </w:rPr>
   </w:style>
-  <w:style w:type="character" w:customStyle="1" w:styleId="Char0">
-    <w:name w:val="页脚 Char"/>
-    <w:basedOn w:val="a0"/>
-    <w:link w:val="a4"/>
+  <w:style w:type="character" w:customStyle="1" w:styleId="FooterChar">
+    <w:name w:val="Footer Char"/>
+    <w:basedOn w:val="DefaultParagraphFont"/>
+    <w:link w:val="Footer"/>
     <w:uiPriority w:val="99"/>
     <w:rsid w:val="0007257E"/>
     <w:rPr>
@@ -24841,7 +27024,7 @@
   </w:style>
   <w:style w:type="paragraph" w:customStyle="1" w:styleId="paragraph">
     <w:name w:val="paragraph"/>
-    <w:basedOn w:val="a"/>
+    <w:basedOn w:val="Normal"/>
     <w:rsid w:val="0007257E"/>
     <w:pPr>
       <w:widowControl/>
@@ -24855,16 +27038,16 @@
       <w:szCs w:val="24"/>
     </w:rPr>
   </w:style>
-  <w:style w:type="paragraph" w:styleId="a5">
+  <w:style w:type="paragraph" w:styleId="Revision">
     <w:name w:val="Revision"/>
     <w:hidden/>
     <w:uiPriority w:val="99"/>
     <w:semiHidden/>
     <w:rsid w:val="00435BA0"/>
   </w:style>
-  <w:style w:type="character" w:styleId="a6">
+  <w:style w:type="character" w:styleId="CommentReference">
     <w:name w:val="annotation reference"/>
-    <w:basedOn w:val="a0"/>
+    <w:basedOn w:val="DefaultParagraphFont"/>
     <w:uiPriority w:val="99"/>
     <w:semiHidden/>
     <w:unhideWhenUsed/>
@@ -24874,10 +27057,10 @@
       <w:szCs w:val="21"/>
     </w:rPr>
   </w:style>
-  <w:style w:type="paragraph" w:styleId="a7">
+  <w:style w:type="paragraph" w:styleId="CommentText">
     <w:name w:val="annotation text"/>
-    <w:basedOn w:val="a"/>
-    <w:link w:val="Char1"/>
+    <w:basedOn w:val="Normal"/>
+    <w:link w:val="CommentTextChar"/>
     <w:uiPriority w:val="99"/>
     <w:semiHidden/>
     <w:unhideWhenUsed/>
@@ -24886,19 +27069,19 @@
       <w:jc w:val="left"/>
     </w:pPr>
   </w:style>
-  <w:style w:type="character" w:customStyle="1" w:styleId="Char1">
-    <w:name w:val="批注文字 Char"/>
-    <w:basedOn w:val="a0"/>
-    <w:link w:val="a7"/>
+  <w:style w:type="character" w:customStyle="1" w:styleId="CommentTextChar">
+    <w:name w:val="Comment Text Char"/>
+    <w:basedOn w:val="DefaultParagraphFont"/>
+    <w:link w:val="CommentText"/>
     <w:uiPriority w:val="99"/>
     <w:semiHidden/>
     <w:rsid w:val="009776E6"/>
   </w:style>
-  <w:style w:type="paragraph" w:styleId="a8">
+  <w:style w:type="paragraph" w:styleId="CommentSubject">
     <w:name w:val="annotation subject"/>
-    <w:basedOn w:val="a7"/>
-    <w:next w:val="a7"/>
-    <w:link w:val="Char2"/>
+    <w:basedOn w:val="CommentText"/>
+    <w:next w:val="CommentText"/>
+    <w:link w:val="CommentSubjectChar"/>
     <w:uiPriority w:val="99"/>
     <w:semiHidden/>
     <w:unhideWhenUsed/>
@@ -24908,10 +27091,10 @@
       <w:bCs/>
     </w:rPr>
   </w:style>
-  <w:style w:type="character" w:customStyle="1" w:styleId="Char2">
-    <w:name w:val="批注主题 Char"/>
-    <w:basedOn w:val="Char1"/>
-    <w:link w:val="a8"/>
+  <w:style w:type="character" w:customStyle="1" w:styleId="CommentSubjectChar">
+    <w:name w:val="Comment Subject Char"/>
+    <w:basedOn w:val="CommentTextChar"/>
+    <w:link w:val="CommentSubject"/>
     <w:uiPriority w:val="99"/>
     <w:semiHidden/>
     <w:rsid w:val="009776E6"/>
@@ -24920,9 +27103,9 @@
       <w:bCs/>
     </w:rPr>
   </w:style>
-  <w:style w:type="character" w:styleId="a9">
+  <w:style w:type="character" w:styleId="Emphasis">
     <w:name w:val="Emphasis"/>
-    <w:basedOn w:val="a0"/>
+    <w:basedOn w:val="DefaultParagraphFont"/>
     <w:uiPriority w:val="20"/>
     <w:qFormat/>
     <w:rsid w:val="00275B5B"/>
@@ -24931,10 +27114,10 @@
       <w:iCs/>
     </w:rPr>
   </w:style>
-  <w:style w:type="paragraph" w:styleId="aa">
+  <w:style w:type="paragraph" w:styleId="BalloonText">
     <w:name w:val="Balloon Text"/>
-    <w:basedOn w:val="a"/>
-    <w:link w:val="Char3"/>
+    <w:basedOn w:val="Normal"/>
+    <w:link w:val="BalloonTextChar"/>
     <w:uiPriority w:val="99"/>
     <w:semiHidden/>
     <w:unhideWhenUsed/>
@@ -24944,10 +27127,10 @@
       <w:szCs w:val="18"/>
     </w:rPr>
   </w:style>
-  <w:style w:type="character" w:customStyle="1" w:styleId="Char3">
-    <w:name w:val="批注框文本 Char"/>
-    <w:basedOn w:val="a0"/>
-    <w:link w:val="aa"/>
+  <w:style w:type="character" w:customStyle="1" w:styleId="BalloonTextChar">
+    <w:name w:val="Balloon Text Char"/>
+    <w:basedOn w:val="DefaultParagraphFont"/>
+    <w:link w:val="BalloonText"/>
     <w:uiPriority w:val="99"/>
     <w:semiHidden/>
     <w:rsid w:val="00091204"/>

</xml_diff>